<commit_message>
New HMTL pluralsight course
</commit_message>
<xml_diff>
--- a/Plan_far_Courses/Microsoft_Word/programme_globale.docx
+++ b/Plan_far_Courses/Microsoft_Word/programme_globale.docx
@@ -1,6 +1,6 @@
 
 <file path=word/document.xml><?xml version="1.0" encoding="utf-8"?>
-<w:document xmlns:wpc="http://schemas.microsoft.com/office/word/2010/wordprocessingCanvas" xmlns:cx="http://schemas.microsoft.com/office/drawing/2014/chartex" xmlns:mc="http://schemas.openxmlformats.org/markup-compatibility/2006" xmlns:o="urn:schemas-microsoft-com:office:office" xmlns:r="http://schemas.openxmlformats.org/officeDocument/2006/relationships" xmlns:m="http://schemas.openxmlformats.org/officeDocument/2006/math" xmlns:v="urn:schemas-microsoft-com:vml" xmlns:wp14="http://schemas.microsoft.com/office/word/2010/wordprocessingDrawing" xmlns:wp="http://schemas.openxmlformats.org/drawingml/2006/wordprocessingDrawing" xmlns:w10="urn:schemas-microsoft-com:office:word" xmlns:w="http://schemas.openxmlformats.org/wordprocessingml/2006/main" xmlns:w14="http://schemas.microsoft.com/office/word/2010/wordml" xmlns:w15="http://schemas.microsoft.com/office/word/2012/wordml" xmlns:w16se="http://schemas.microsoft.com/office/word/2015/wordml/symex" xmlns:wpg="http://schemas.microsoft.com/office/word/2010/wordprocessingGroup" xmlns:wpi="http://schemas.microsoft.com/office/word/2010/wordprocessingInk" xmlns:wne="http://schemas.microsoft.com/office/word/2006/wordml" xmlns:wps="http://schemas.microsoft.com/office/word/2010/wordprocessingShape" mc:Ignorable="w14 w15 w16se wp14">
+<w:document xmlns:wpc="http://schemas.microsoft.com/office/word/2010/wordprocessingCanvas" xmlns:mc="http://schemas.openxmlformats.org/markup-compatibility/2006" xmlns:o="urn:schemas-microsoft-com:office:office" xmlns:r="http://schemas.openxmlformats.org/officeDocument/2006/relationships" xmlns:m="http://schemas.openxmlformats.org/officeDocument/2006/math" xmlns:v="urn:schemas-microsoft-com:vml" xmlns:wp14="http://schemas.microsoft.com/office/word/2010/wordprocessingDrawing" xmlns:wp="http://schemas.openxmlformats.org/drawingml/2006/wordprocessingDrawing" xmlns:w10="urn:schemas-microsoft-com:office:word" xmlns:w="http://schemas.openxmlformats.org/wordprocessingml/2006/main" xmlns:w14="http://schemas.microsoft.com/office/word/2010/wordml" xmlns:wpg="http://schemas.microsoft.com/office/word/2010/wordprocessingGroup" xmlns:wpi="http://schemas.microsoft.com/office/word/2010/wordprocessingInk" xmlns:wne="http://schemas.microsoft.com/office/word/2006/wordml" xmlns:wps="http://schemas.microsoft.com/office/word/2010/wordprocessingShape" mc:Ignorable="w14 wp14">
   <w:body>
     <w:p>
       <w:pPr>
@@ -78,7 +78,7 @@
       <w:r>
         <w:rPr>
           <w:noProof/>
-          <w:lang w:eastAsia="fr-FR"/>
+          <w:lang w:val="en-US"/>
         </w:rPr>
         <w:drawing>
           <wp:inline distT="0" distB="0" distL="0" distR="0" wp14:anchorId="5933CE2D" wp14:editId="33796712">
@@ -96,7 +96,7 @@
                     <pic:cNvPicPr/>
                   </pic:nvPicPr>
                   <pic:blipFill rotWithShape="1">
-                    <a:blip r:embed="rId5" cstate="print">
+                    <a:blip r:embed="rId6" cstate="print">
                       <a:extLst>
                         <a:ext uri="{28A0092B-C50C-407E-A947-70E740481C1C}">
                           <a14:useLocalDpi xmlns:a14="http://schemas.microsoft.com/office/drawing/2010/main" val="0"/>
@@ -145,6 +145,7 @@
         </w:rPr>
         <w:sym w:font="Wingdings" w:char="F0E0"/>
       </w:r>
+      <w:proofErr w:type="spellStart"/>
       <w:r>
         <w:rPr>
           <w:rFonts w:ascii="Lato" w:eastAsia="Times New Roman" w:hAnsi="Lato" w:cs="Times New Roman"/>
@@ -157,6 +158,7 @@
         </w:rPr>
         <w:t>MukeTech</w:t>
       </w:r>
+      <w:proofErr w:type="spellEnd"/>
     </w:p>
     <w:p>
       <w:pPr>
@@ -235,6 +237,7 @@
         </w:rPr>
         <w:t xml:space="preserve">As with many other computer-related jobs, several courses are possible to become a back-end programmer. Integrating a university, a computer school or an engineering school is essential to learn how to handle programming languages as well as databases. Thus </w:t>
       </w:r>
+      <w:proofErr w:type="spellStart"/>
       <w:r>
         <w:rPr>
           <w:rFonts w:ascii="Copperplate Gothic Light" w:hAnsi="Copperplate Gothic Light"/>
@@ -246,6 +249,7 @@
         </w:rPr>
         <w:t>MukeApps</w:t>
       </w:r>
+      <w:proofErr w:type="spellEnd"/>
       <w:r>
         <w:rPr>
           <w:rFonts w:ascii="Copperplate Gothic Light" w:hAnsi="Copperplate Gothic Light"/>
@@ -270,7 +274,7 @@
           <w:szCs w:val="47"/>
         </w:rPr>
       </w:pPr>
-      <w:hyperlink r:id="rId6" w:history="1">
+      <w:hyperlink r:id="rId7" w:history="1">
         <w:r>
           <w:rPr>
             <w:rFonts w:ascii="Lato" w:eastAsia="Times New Roman" w:hAnsi="Lato" w:cs="Times New Roman"/>
@@ -308,7 +312,31 @@
           <w:sz w:val="26"/>
           <w:szCs w:val="26"/>
         </w:rPr>
-        <w:t xml:space="preserve"> Programs Offered:  </w:t>
+        <w:t xml:space="preserve"> Programs </w:t>
+      </w:r>
+      <w:proofErr w:type="spellStart"/>
+      <w:r>
+        <w:rPr>
+          <w:rFonts w:ascii="Lato" w:eastAsia="Times New Roman" w:hAnsi="Lato" w:cs="Times New Roman"/>
+          <w:b/>
+          <w:bCs/>
+          <w:color w:val="363636"/>
+          <w:sz w:val="26"/>
+          <w:szCs w:val="26"/>
+        </w:rPr>
+        <w:t>Offered</w:t>
+      </w:r>
+      <w:proofErr w:type="spellEnd"/>
+      <w:r>
+        <w:rPr>
+          <w:rFonts w:ascii="Lato" w:eastAsia="Times New Roman" w:hAnsi="Lato" w:cs="Times New Roman"/>
+          <w:b/>
+          <w:bCs/>
+          <w:color w:val="363636"/>
+          <w:sz w:val="26"/>
+          <w:szCs w:val="26"/>
+        </w:rPr>
+        <w:t xml:space="preserve">:  </w:t>
       </w:r>
     </w:p>
     <w:p>
@@ -366,12 +394,36 @@
           <w:sz w:val="21"/>
           <w:szCs w:val="21"/>
         </w:rPr>
-        <w:t>Concentration in Web Development (1100)</w:t>
+        <w:t xml:space="preserve">Concentration in Web </w:t>
+      </w:r>
+      <w:proofErr w:type="spellStart"/>
+      <w:r>
+        <w:rPr>
+          <w:rFonts w:ascii="Lato" w:eastAsia="Times New Roman" w:hAnsi="Lato" w:cs="Times New Roman"/>
+          <w:b/>
+          <w:bCs/>
+          <w:color w:val="363636"/>
+          <w:sz w:val="21"/>
+          <w:szCs w:val="21"/>
+        </w:rPr>
+        <w:t>Development</w:t>
+      </w:r>
+      <w:proofErr w:type="spellEnd"/>
+      <w:r>
+        <w:rPr>
+          <w:rFonts w:ascii="Lato" w:eastAsia="Times New Roman" w:hAnsi="Lato" w:cs="Times New Roman"/>
+          <w:b/>
+          <w:bCs/>
+          <w:color w:val="363636"/>
+          <w:sz w:val="21"/>
+          <w:szCs w:val="21"/>
+        </w:rPr>
+        <w:t xml:space="preserve"> (1100)</w:t>
       </w:r>
     </w:p>
     <w:p>
       <w:pPr>
-        <w:pStyle w:val="Paragraphedeliste"/>
+        <w:pStyle w:val="ListParagraph"/>
         <w:numPr>
           <w:ilvl w:val="0"/>
           <w:numId w:val="1"/>
@@ -385,7 +437,7 @@
           <w:szCs w:val="21"/>
         </w:rPr>
       </w:pPr>
-      <w:hyperlink r:id="rId7" w:history="1">
+      <w:hyperlink r:id="rId8" w:history="1">
         <w:r>
           <w:rPr>
             <w:rFonts w:ascii="Lato" w:eastAsia="Times New Roman" w:hAnsi="Lato" w:cs="Times New Roman"/>
@@ -408,7 +460,7 @@
     </w:p>
     <w:p>
       <w:pPr>
-        <w:pStyle w:val="Paragraphedeliste"/>
+        <w:pStyle w:val="ListParagraph"/>
         <w:numPr>
           <w:ilvl w:val="0"/>
           <w:numId w:val="1"/>
@@ -422,7 +474,7 @@
           <w:szCs w:val="21"/>
         </w:rPr>
       </w:pPr>
-      <w:hyperlink r:id="rId8" w:history="1">
+      <w:hyperlink r:id="rId9" w:history="1">
         <w:r>
           <w:rPr>
             <w:rFonts w:ascii="Lato" w:eastAsia="Times New Roman" w:hAnsi="Lato" w:cs="Times New Roman"/>
@@ -445,7 +497,7 @@
     </w:p>
     <w:p>
       <w:pPr>
-        <w:pStyle w:val="Paragraphedeliste"/>
+        <w:pStyle w:val="ListParagraph"/>
         <w:numPr>
           <w:ilvl w:val="0"/>
           <w:numId w:val="1"/>
@@ -480,7 +532,7 @@
     </w:p>
     <w:p>
       <w:pPr>
-        <w:pStyle w:val="Paragraphedeliste"/>
+        <w:pStyle w:val="ListParagraph"/>
         <w:numPr>
           <w:ilvl w:val="0"/>
           <w:numId w:val="1"/>
@@ -516,7 +568,7 @@
     </w:p>
     <w:p>
       <w:pPr>
-        <w:pStyle w:val="Paragraphedeliste"/>
+        <w:pStyle w:val="ListParagraph"/>
         <w:numPr>
           <w:ilvl w:val="0"/>
           <w:numId w:val="1"/>
@@ -593,7 +645,7 @@
     </w:p>
     <w:p>
       <w:pPr>
-        <w:pStyle w:val="Paragraphedeliste"/>
+        <w:pStyle w:val="ListParagraph"/>
         <w:numPr>
           <w:ilvl w:val="0"/>
           <w:numId w:val="1"/>
@@ -607,7 +659,7 @@
           <w:szCs w:val="21"/>
         </w:rPr>
       </w:pPr>
-      <w:hyperlink r:id="rId9" w:history="1">
+      <w:hyperlink r:id="rId10" w:history="1">
         <w:r>
           <w:rPr>
             <w:rFonts w:ascii="Lato" w:eastAsia="Times New Roman" w:hAnsi="Lato" w:cs="Times New Roman"/>
@@ -630,7 +682,7 @@
     </w:p>
     <w:p>
       <w:pPr>
-        <w:pStyle w:val="Paragraphedeliste"/>
+        <w:pStyle w:val="ListParagraph"/>
         <w:numPr>
           <w:ilvl w:val="0"/>
           <w:numId w:val="1"/>
@@ -644,7 +696,7 @@
           <w:szCs w:val="21"/>
         </w:rPr>
       </w:pPr>
-      <w:hyperlink r:id="rId10" w:history="1">
+      <w:hyperlink r:id="rId11" w:history="1">
         <w:r>
           <w:rPr>
             <w:rFonts w:ascii="Lato" w:eastAsia="Times New Roman" w:hAnsi="Lato" w:cs="Times New Roman"/>
@@ -715,7 +767,7 @@
     </w:p>
     <w:p>
       <w:pPr>
-        <w:pStyle w:val="Paragraphedeliste"/>
+        <w:pStyle w:val="ListParagraph"/>
         <w:numPr>
           <w:ilvl w:val="0"/>
           <w:numId w:val="1"/>
@@ -729,7 +781,7 @@
           <w:szCs w:val="21"/>
         </w:rPr>
       </w:pPr>
-      <w:hyperlink r:id="rId11" w:history="1">
+      <w:hyperlink r:id="rId12" w:history="1">
         <w:r>
           <w:rPr>
             <w:rFonts w:ascii="Lato" w:eastAsia="Times New Roman" w:hAnsi="Lato" w:cs="Times New Roman"/>
@@ -752,7 +804,7 @@
     </w:p>
     <w:p>
       <w:pPr>
-        <w:pStyle w:val="Paragraphedeliste"/>
+        <w:pStyle w:val="ListParagraph"/>
         <w:numPr>
           <w:ilvl w:val="0"/>
           <w:numId w:val="1"/>
@@ -815,7 +867,7 @@
     </w:p>
     <w:p>
       <w:pPr>
-        <w:pStyle w:val="Paragraphedeliste"/>
+        <w:pStyle w:val="ListParagraph"/>
         <w:numPr>
           <w:ilvl w:val="0"/>
           <w:numId w:val="3"/>
@@ -829,7 +881,7 @@
           <w:szCs w:val="21"/>
         </w:rPr>
       </w:pPr>
-      <w:hyperlink r:id="rId12" w:history="1">
+      <w:hyperlink r:id="rId13" w:history="1">
         <w:r>
           <w:rPr>
             <w:rFonts w:ascii="Lato" w:eastAsia="Times New Roman" w:hAnsi="Lato" w:cs="Times New Roman"/>
@@ -852,7 +904,7 @@
     </w:p>
     <w:p>
       <w:pPr>
-        <w:pStyle w:val="Paragraphedeliste"/>
+        <w:pStyle w:val="ListParagraph"/>
         <w:numPr>
           <w:ilvl w:val="0"/>
           <w:numId w:val="3"/>
@@ -910,12 +962,36 @@
           <w:sz w:val="21"/>
           <w:szCs w:val="21"/>
         </w:rPr>
-        <w:t>Concentration in Devops (1500)</w:t>
+        <w:t xml:space="preserve">Concentration in </w:t>
+      </w:r>
+      <w:proofErr w:type="spellStart"/>
+      <w:r>
+        <w:rPr>
+          <w:rFonts w:ascii="Lato" w:eastAsia="Times New Roman" w:hAnsi="Lato" w:cs="Times New Roman"/>
+          <w:b/>
+          <w:bCs/>
+          <w:color w:val="363636"/>
+          <w:sz w:val="21"/>
+          <w:szCs w:val="21"/>
+        </w:rPr>
+        <w:t>Devops</w:t>
+      </w:r>
+      <w:proofErr w:type="spellEnd"/>
+      <w:r>
+        <w:rPr>
+          <w:rFonts w:ascii="Lato" w:eastAsia="Times New Roman" w:hAnsi="Lato" w:cs="Times New Roman"/>
+          <w:b/>
+          <w:bCs/>
+          <w:color w:val="363636"/>
+          <w:sz w:val="21"/>
+          <w:szCs w:val="21"/>
+        </w:rPr>
+        <w:t xml:space="preserve"> (1500)</w:t>
       </w:r>
     </w:p>
     <w:p>
       <w:pPr>
-        <w:pStyle w:val="Paragraphedeliste"/>
+        <w:pStyle w:val="ListParagraph"/>
         <w:numPr>
           <w:ilvl w:val="0"/>
           <w:numId w:val="1"/>
@@ -930,7 +1006,7 @@
           <w:szCs w:val="21"/>
         </w:rPr>
       </w:pPr>
-      <w:hyperlink r:id="rId13" w:history="1">
+      <w:hyperlink r:id="rId14" w:history="1">
         <w:r>
           <w:rPr>
             <w:rFonts w:ascii="Lato" w:eastAsia="Times New Roman" w:hAnsi="Lato" w:cs="Times New Roman"/>
@@ -988,6 +1064,7 @@
           <w:szCs w:val="26"/>
         </w:rPr>
       </w:pPr>
+      <w:proofErr w:type="spellStart"/>
       <w:r>
         <w:rPr>
           <w:rFonts w:ascii="Lato" w:eastAsia="Times New Roman" w:hAnsi="Lato" w:cs="Times New Roman"/>
@@ -998,7 +1075,43 @@
           <w:szCs w:val="26"/>
         </w:rPr>
         <w:lastRenderedPageBreak/>
-        <w:t xml:space="preserve">Titles Offered:  </w:t>
+        <w:t>Titles</w:t>
+      </w:r>
+      <w:proofErr w:type="spellEnd"/>
+      <w:r>
+        <w:rPr>
+          <w:rFonts w:ascii="Lato" w:eastAsia="Times New Roman" w:hAnsi="Lato" w:cs="Times New Roman"/>
+          <w:b/>
+          <w:bCs/>
+          <w:color w:val="363636"/>
+          <w:sz w:val="26"/>
+          <w:szCs w:val="26"/>
+        </w:rPr>
+        <w:t xml:space="preserve"> </w:t>
+      </w:r>
+      <w:proofErr w:type="spellStart"/>
+      <w:r>
+        <w:rPr>
+          <w:rFonts w:ascii="Lato" w:eastAsia="Times New Roman" w:hAnsi="Lato" w:cs="Times New Roman"/>
+          <w:b/>
+          <w:bCs/>
+          <w:color w:val="363636"/>
+          <w:sz w:val="26"/>
+          <w:szCs w:val="26"/>
+        </w:rPr>
+        <w:t>Offered</w:t>
+      </w:r>
+      <w:proofErr w:type="spellEnd"/>
+      <w:r>
+        <w:rPr>
+          <w:rFonts w:ascii="Lato" w:eastAsia="Times New Roman" w:hAnsi="Lato" w:cs="Times New Roman"/>
+          <w:b/>
+          <w:bCs/>
+          <w:color w:val="363636"/>
+          <w:sz w:val="26"/>
+          <w:szCs w:val="26"/>
+        </w:rPr>
+        <w:t xml:space="preserve">:  </w:t>
       </w:r>
     </w:p>
     <w:p>
@@ -1041,8 +1154,45 @@
           <w:sz w:val="21"/>
           <w:szCs w:val="21"/>
         </w:rPr>
-        <w:t>Software Engineer Titles</w:t>
-      </w:r>
+        <w:t xml:space="preserve">Software </w:t>
+      </w:r>
+      <w:proofErr w:type="spellStart"/>
+      <w:r>
+        <w:rPr>
+          <w:rFonts w:ascii="Lato" w:eastAsia="Times New Roman" w:hAnsi="Lato" w:cs="Times New Roman"/>
+          <w:b/>
+          <w:bCs/>
+          <w:color w:val="363636"/>
+          <w:sz w:val="21"/>
+          <w:szCs w:val="21"/>
+        </w:rPr>
+        <w:t>Engineer</w:t>
+      </w:r>
+      <w:proofErr w:type="spellEnd"/>
+      <w:r>
+        <w:rPr>
+          <w:rFonts w:ascii="Lato" w:eastAsia="Times New Roman" w:hAnsi="Lato" w:cs="Times New Roman"/>
+          <w:b/>
+          <w:bCs/>
+          <w:color w:val="363636"/>
+          <w:sz w:val="21"/>
+          <w:szCs w:val="21"/>
+        </w:rPr>
+        <w:t xml:space="preserve"> </w:t>
+      </w:r>
+      <w:proofErr w:type="spellStart"/>
+      <w:r>
+        <w:rPr>
+          <w:rFonts w:ascii="Lato" w:eastAsia="Times New Roman" w:hAnsi="Lato" w:cs="Times New Roman"/>
+          <w:b/>
+          <w:bCs/>
+          <w:color w:val="363636"/>
+          <w:sz w:val="21"/>
+          <w:szCs w:val="21"/>
+        </w:rPr>
+        <w:t>Titles</w:t>
+      </w:r>
+      <w:proofErr w:type="spellEnd"/>
     </w:p>
     <w:p>
       <w:pPr>
@@ -1069,7 +1219,55 @@
           <w:sz w:val="21"/>
           <w:szCs w:val="21"/>
         </w:rPr>
-        <w:t xml:space="preserve">Entry Level Software Engineer </w:t>
+        <w:t xml:space="preserve">Entry </w:t>
+      </w:r>
+      <w:proofErr w:type="spellStart"/>
+      <w:r>
+        <w:rPr>
+          <w:rFonts w:ascii="Lato" w:eastAsia="Times New Roman" w:hAnsi="Lato" w:cs="Times New Roman"/>
+          <w:b/>
+          <w:bCs/>
+          <w:color w:val="363636"/>
+          <w:sz w:val="21"/>
+          <w:szCs w:val="21"/>
+        </w:rPr>
+        <w:t>Level</w:t>
+      </w:r>
+      <w:proofErr w:type="spellEnd"/>
+      <w:r>
+        <w:rPr>
+          <w:rFonts w:ascii="Lato" w:eastAsia="Times New Roman" w:hAnsi="Lato" w:cs="Times New Roman"/>
+          <w:b/>
+          <w:bCs/>
+          <w:color w:val="363636"/>
+          <w:sz w:val="21"/>
+          <w:szCs w:val="21"/>
+        </w:rPr>
+        <w:t xml:space="preserve"> Software </w:t>
+      </w:r>
+      <w:proofErr w:type="spellStart"/>
+      <w:r>
+        <w:rPr>
+          <w:rFonts w:ascii="Lato" w:eastAsia="Times New Roman" w:hAnsi="Lato" w:cs="Times New Roman"/>
+          <w:b/>
+          <w:bCs/>
+          <w:color w:val="363636"/>
+          <w:sz w:val="21"/>
+          <w:szCs w:val="21"/>
+        </w:rPr>
+        <w:t>Engineer</w:t>
+      </w:r>
+      <w:proofErr w:type="spellEnd"/>
+      <w:r>
+        <w:rPr>
+          <w:rFonts w:ascii="Lato" w:eastAsia="Times New Roman" w:hAnsi="Lato" w:cs="Times New Roman"/>
+          <w:b/>
+          <w:bCs/>
+          <w:color w:val="363636"/>
+          <w:sz w:val="21"/>
+          <w:szCs w:val="21"/>
+        </w:rPr>
+        <w:t xml:space="preserve"> </w:t>
       </w:r>
     </w:p>
     <w:p>
@@ -1132,8 +1330,20 @@
           <w:sz w:val="21"/>
           <w:szCs w:val="21"/>
         </w:rPr>
-        <w:t>Introduction to web programming</w:t>
-      </w:r>
+        <w:t xml:space="preserve">Introduction to web </w:t>
+      </w:r>
+      <w:proofErr w:type="spellStart"/>
+      <w:r>
+        <w:rPr>
+          <w:rFonts w:ascii="Lato" w:eastAsia="Times New Roman" w:hAnsi="Lato" w:cs="Times New Roman"/>
+          <w:bCs/>
+          <w:color w:val="363636"/>
+          <w:sz w:val="21"/>
+          <w:szCs w:val="21"/>
+        </w:rPr>
+        <w:t>programming</w:t>
+      </w:r>
+      <w:proofErr w:type="spellEnd"/>
       <w:r>
         <w:rPr>
           <w:rFonts w:ascii="Lato" w:eastAsia="Times New Roman" w:hAnsi="Lato" w:cs="Times New Roman"/>
@@ -1203,15 +1413,37 @@
         </w:rPr>
         <w:t xml:space="preserve">Introduction </w:t>
       </w:r>
-      <w:r>
-        <w:rPr>
-          <w:rFonts w:ascii="Lato" w:eastAsia="Times New Roman" w:hAnsi="Lato" w:cs="Times New Roman"/>
-          <w:color w:val="363636"/>
-          <w:sz w:val="21"/>
-          <w:szCs w:val="21"/>
-        </w:rPr>
-        <w:t>Databases systems</w:t>
-      </w:r>
+      <w:proofErr w:type="spellStart"/>
+      <w:r>
+        <w:rPr>
+          <w:rFonts w:ascii="Lato" w:eastAsia="Times New Roman" w:hAnsi="Lato" w:cs="Times New Roman"/>
+          <w:color w:val="363636"/>
+          <w:sz w:val="21"/>
+          <w:szCs w:val="21"/>
+        </w:rPr>
+        <w:t>Databases</w:t>
+      </w:r>
+      <w:proofErr w:type="spellEnd"/>
+      <w:r>
+        <w:rPr>
+          <w:rFonts w:ascii="Lato" w:eastAsia="Times New Roman" w:hAnsi="Lato" w:cs="Times New Roman"/>
+          <w:color w:val="363636"/>
+          <w:sz w:val="21"/>
+          <w:szCs w:val="21"/>
+        </w:rPr>
+        <w:t xml:space="preserve"> </w:t>
+      </w:r>
+      <w:proofErr w:type="spellStart"/>
+      <w:r>
+        <w:rPr>
+          <w:rFonts w:ascii="Lato" w:eastAsia="Times New Roman" w:hAnsi="Lato" w:cs="Times New Roman"/>
+          <w:color w:val="363636"/>
+          <w:sz w:val="21"/>
+          <w:szCs w:val="21"/>
+        </w:rPr>
+        <w:t>systems</w:t>
+      </w:r>
+      <w:proofErr w:type="spellEnd"/>
     </w:p>
     <w:p>
       <w:pPr>
@@ -1261,8 +1493,19 @@
           <w:sz w:val="21"/>
           <w:szCs w:val="21"/>
         </w:rPr>
-        <w:t xml:space="preserve"> Web programming</w:t>
-      </w:r>
+        <w:t xml:space="preserve"> Web </w:t>
+      </w:r>
+      <w:proofErr w:type="spellStart"/>
+      <w:r>
+        <w:rPr>
+          <w:rFonts w:ascii="Lato" w:eastAsia="Times New Roman" w:hAnsi="Lato" w:cs="Times New Roman"/>
+          <w:color w:val="363636"/>
+          <w:sz w:val="21"/>
+          <w:szCs w:val="21"/>
+        </w:rPr>
+        <w:t>programming</w:t>
+      </w:r>
+      <w:proofErr w:type="spellEnd"/>
     </w:p>
     <w:p>
       <w:pPr>
@@ -1398,7 +1641,27 @@
           <w:sz w:val="21"/>
           <w:szCs w:val="21"/>
         </w:rPr>
-        <w:t xml:space="preserve"> Advanced Web programming.</w:t>
+        <w:t xml:space="preserve"> Advanced Web </w:t>
+      </w:r>
+      <w:proofErr w:type="spellStart"/>
+      <w:r>
+        <w:rPr>
+          <w:rFonts w:ascii="Lato" w:eastAsia="Times New Roman" w:hAnsi="Lato" w:cs="Times New Roman"/>
+          <w:color w:val="363636"/>
+          <w:sz w:val="21"/>
+          <w:szCs w:val="21"/>
+        </w:rPr>
+        <w:t>programming</w:t>
+      </w:r>
+      <w:proofErr w:type="spellEnd"/>
+      <w:r>
+        <w:rPr>
+          <w:rFonts w:ascii="Lato" w:eastAsia="Times New Roman" w:hAnsi="Lato" w:cs="Times New Roman"/>
+          <w:color w:val="363636"/>
+          <w:sz w:val="21"/>
+          <w:szCs w:val="21"/>
+        </w:rPr>
+        <w:t>.</w:t>
       </w:r>
     </w:p>
     <w:p>
@@ -1508,6 +1771,7 @@
         <w:tab/>
         <w:t xml:space="preserve">: </w:t>
       </w:r>
+      <w:proofErr w:type="spellStart"/>
       <w:r>
         <w:rPr>
           <w:rFonts w:ascii="Lato" w:eastAsia="Times New Roman" w:hAnsi="Lato" w:cs="Times New Roman"/>
@@ -1516,8 +1780,31 @@
           <w:sz w:val="21"/>
           <w:szCs w:val="21"/>
         </w:rPr>
-        <w:t>Databases systems</w:t>
-      </w:r>
+        <w:t>Databases</w:t>
+      </w:r>
+      <w:proofErr w:type="spellEnd"/>
+      <w:r>
+        <w:rPr>
+          <w:rFonts w:ascii="Lato" w:eastAsia="Times New Roman" w:hAnsi="Lato" w:cs="Times New Roman"/>
+          <w:bCs/>
+          <w:color w:val="363636"/>
+          <w:sz w:val="21"/>
+          <w:szCs w:val="21"/>
+        </w:rPr>
+        <w:t xml:space="preserve"> </w:t>
+      </w:r>
+      <w:proofErr w:type="spellStart"/>
+      <w:r>
+        <w:rPr>
+          <w:rFonts w:ascii="Lato" w:eastAsia="Times New Roman" w:hAnsi="Lato" w:cs="Times New Roman"/>
+          <w:bCs/>
+          <w:color w:val="363636"/>
+          <w:sz w:val="21"/>
+          <w:szCs w:val="21"/>
+        </w:rPr>
+        <w:t>systems</w:t>
+      </w:r>
+      <w:proofErr w:type="spellEnd"/>
     </w:p>
     <w:p>
       <w:pPr>
@@ -1544,8 +1831,45 @@
           <w:sz w:val="21"/>
           <w:szCs w:val="21"/>
         </w:rPr>
-        <w:t>Senior Full Stack Software Engineer</w:t>
-      </w:r>
+        <w:t xml:space="preserve">Senior Full </w:t>
+      </w:r>
+      <w:proofErr w:type="spellStart"/>
+      <w:r>
+        <w:rPr>
+          <w:rFonts w:ascii="Lato" w:eastAsia="Times New Roman" w:hAnsi="Lato" w:cs="Times New Roman"/>
+          <w:b/>
+          <w:bCs/>
+          <w:color w:val="363636"/>
+          <w:sz w:val="21"/>
+          <w:szCs w:val="21"/>
+        </w:rPr>
+        <w:t>Stack</w:t>
+      </w:r>
+      <w:proofErr w:type="spellEnd"/>
+      <w:r>
+        <w:rPr>
+          <w:rFonts w:ascii="Lato" w:eastAsia="Times New Roman" w:hAnsi="Lato" w:cs="Times New Roman"/>
+          <w:b/>
+          <w:bCs/>
+          <w:color w:val="363636"/>
+          <w:sz w:val="21"/>
+          <w:szCs w:val="21"/>
+        </w:rPr>
+        <w:t xml:space="preserve"> Software </w:t>
+      </w:r>
+      <w:proofErr w:type="spellStart"/>
+      <w:r>
+        <w:rPr>
+          <w:rFonts w:ascii="Lato" w:eastAsia="Times New Roman" w:hAnsi="Lato" w:cs="Times New Roman"/>
+          <w:b/>
+          <w:bCs/>
+          <w:color w:val="363636"/>
+          <w:sz w:val="21"/>
+          <w:szCs w:val="21"/>
+        </w:rPr>
+        <w:t>Engineer</w:t>
+      </w:r>
+      <w:proofErr w:type="spellEnd"/>
     </w:p>
     <w:p>
       <w:pPr>
@@ -1622,7 +1946,7 @@
           <w:lang w:val="en-US"/>
         </w:rPr>
       </w:pPr>
-      <w:hyperlink r:id="rId14" w:history="1">
+      <w:hyperlink r:id="rId15" w:history="1">
         <w:r>
           <w:rPr>
             <w:rFonts w:ascii="Lato" w:eastAsia="Times New Roman" w:hAnsi="Lato" w:cs="Times New Roman"/>
@@ -1675,7 +1999,7 @@
           <w:szCs w:val="21"/>
         </w:rPr>
       </w:pPr>
-      <w:hyperlink r:id="rId15" w:history="1">
+      <w:hyperlink r:id="rId16" w:history="1">
         <w:r>
           <w:rPr>
             <w:rFonts w:ascii="Lato" w:eastAsia="Times New Roman" w:hAnsi="Lato" w:cs="Times New Roman"/>
@@ -1764,8 +2088,22 @@
           <w:szCs w:val="21"/>
           <w:lang w:val="en-US"/>
         </w:rPr>
-        <w:t>Senior Full Stack Software Engineer, Architect and Devops</w:t>
-      </w:r>
+        <w:t xml:space="preserve">Senior Full Stack Software Engineer, Architect and </w:t>
+      </w:r>
+      <w:proofErr w:type="spellStart"/>
+      <w:r>
+        <w:rPr>
+          <w:rFonts w:ascii="Lato" w:eastAsia="Times New Roman" w:hAnsi="Lato" w:cs="Times New Roman"/>
+          <w:b/>
+          <w:bCs/>
+          <w:color w:val="363636"/>
+          <w:sz w:val="21"/>
+          <w:szCs w:val="21"/>
+          <w:lang w:val="en-US"/>
+        </w:rPr>
+        <w:t>Devops</w:t>
+      </w:r>
+      <w:proofErr w:type="spellEnd"/>
     </w:p>
     <w:p>
       <w:pPr>
@@ -1806,7 +2144,31 @@
           <w:sz w:val="21"/>
           <w:szCs w:val="21"/>
         </w:rPr>
-        <w:t xml:space="preserve">Business  / Finance Titles: </w:t>
+        <w:t xml:space="preserve">Business  / Finance </w:t>
+      </w:r>
+      <w:proofErr w:type="spellStart"/>
+      <w:r>
+        <w:rPr>
+          <w:rFonts w:ascii="Lato" w:eastAsia="Times New Roman" w:hAnsi="Lato" w:cs="Times New Roman"/>
+          <w:b/>
+          <w:bCs/>
+          <w:color w:val="363636"/>
+          <w:sz w:val="21"/>
+          <w:szCs w:val="21"/>
+        </w:rPr>
+        <w:t>Titles</w:t>
+      </w:r>
+      <w:proofErr w:type="spellEnd"/>
+      <w:r>
+        <w:rPr>
+          <w:rFonts w:ascii="Lato" w:eastAsia="Times New Roman" w:hAnsi="Lato" w:cs="Times New Roman"/>
+          <w:b/>
+          <w:bCs/>
+          <w:color w:val="363636"/>
+          <w:sz w:val="21"/>
+          <w:szCs w:val="21"/>
+        </w:rPr>
+        <w:t xml:space="preserve">: </w:t>
       </w:r>
     </w:p>
     <w:p>
@@ -1834,7 +2196,55 @@
           <w:sz w:val="21"/>
           <w:szCs w:val="21"/>
         </w:rPr>
-        <w:t xml:space="preserve">Entry Level Finance / Business Analyst </w:t>
+        <w:t xml:space="preserve">Entry </w:t>
+      </w:r>
+      <w:proofErr w:type="spellStart"/>
+      <w:r>
+        <w:rPr>
+          <w:rFonts w:ascii="Lato" w:eastAsia="Times New Roman" w:hAnsi="Lato" w:cs="Times New Roman"/>
+          <w:b/>
+          <w:bCs/>
+          <w:color w:val="363636"/>
+          <w:sz w:val="21"/>
+          <w:szCs w:val="21"/>
+        </w:rPr>
+        <w:t>Level</w:t>
+      </w:r>
+      <w:proofErr w:type="spellEnd"/>
+      <w:r>
+        <w:rPr>
+          <w:rFonts w:ascii="Lato" w:eastAsia="Times New Roman" w:hAnsi="Lato" w:cs="Times New Roman"/>
+          <w:b/>
+          <w:bCs/>
+          <w:color w:val="363636"/>
+          <w:sz w:val="21"/>
+          <w:szCs w:val="21"/>
+        </w:rPr>
+        <w:t xml:space="preserve"> Finance / Business </w:t>
+      </w:r>
+      <w:proofErr w:type="spellStart"/>
+      <w:r>
+        <w:rPr>
+          <w:rFonts w:ascii="Lato" w:eastAsia="Times New Roman" w:hAnsi="Lato" w:cs="Times New Roman"/>
+          <w:b/>
+          <w:bCs/>
+          <w:color w:val="363636"/>
+          <w:sz w:val="21"/>
+          <w:szCs w:val="21"/>
+        </w:rPr>
+        <w:t>Analyst</w:t>
+      </w:r>
+      <w:proofErr w:type="spellEnd"/>
+      <w:r>
+        <w:rPr>
+          <w:rFonts w:ascii="Lato" w:eastAsia="Times New Roman" w:hAnsi="Lato" w:cs="Times New Roman"/>
+          <w:b/>
+          <w:bCs/>
+          <w:color w:val="363636"/>
+          <w:sz w:val="21"/>
+          <w:szCs w:val="21"/>
+        </w:rPr>
+        <w:t xml:space="preserve"> </w:t>
       </w:r>
     </w:p>
     <w:p>
@@ -1853,6 +2263,7 @@
           <w:szCs w:val="21"/>
         </w:rPr>
       </w:pPr>
+      <w:proofErr w:type="spellStart"/>
       <w:r>
         <w:rPr>
           <w:rFonts w:ascii="Lato" w:eastAsia="Times New Roman" w:hAnsi="Lato" w:cs="Times New Roman"/>
@@ -1862,8 +2273,33 @@
           <w:sz w:val="21"/>
           <w:szCs w:val="21"/>
         </w:rPr>
-        <w:t>Mid-Level Finance/ Business Analyst</w:t>
-      </w:r>
+        <w:t>Mid-Level</w:t>
+      </w:r>
+      <w:proofErr w:type="spellEnd"/>
+      <w:r>
+        <w:rPr>
+          <w:rFonts w:ascii="Lato" w:eastAsia="Times New Roman" w:hAnsi="Lato" w:cs="Times New Roman"/>
+          <w:b/>
+          <w:bCs/>
+          <w:color w:val="363636"/>
+          <w:sz w:val="21"/>
+          <w:szCs w:val="21"/>
+        </w:rPr>
+        <w:t xml:space="preserve"> Finance/ Business </w:t>
+      </w:r>
+      <w:proofErr w:type="spellStart"/>
+      <w:r>
+        <w:rPr>
+          <w:rFonts w:ascii="Lato" w:eastAsia="Times New Roman" w:hAnsi="Lato" w:cs="Times New Roman"/>
+          <w:b/>
+          <w:bCs/>
+          <w:color w:val="363636"/>
+          <w:sz w:val="21"/>
+          <w:szCs w:val="21"/>
+        </w:rPr>
+        <w:t>Analyst</w:t>
+      </w:r>
+      <w:proofErr w:type="spellEnd"/>
     </w:p>
     <w:p>
       <w:pPr>
@@ -1890,8 +2326,21 @@
           <w:sz w:val="21"/>
           <w:szCs w:val="21"/>
         </w:rPr>
-        <w:t>Senior Finance/ Business Analyst</w:t>
-      </w:r>
+        <w:t xml:space="preserve">Senior Finance/ Business </w:t>
+      </w:r>
+      <w:proofErr w:type="spellStart"/>
+      <w:r>
+        <w:rPr>
+          <w:rFonts w:ascii="Lato" w:eastAsia="Times New Roman" w:hAnsi="Lato" w:cs="Times New Roman"/>
+          <w:b/>
+          <w:bCs/>
+          <w:color w:val="363636"/>
+          <w:sz w:val="21"/>
+          <w:szCs w:val="21"/>
+        </w:rPr>
+        <w:t>Analyst</w:t>
+      </w:r>
+      <w:proofErr w:type="spellEnd"/>
     </w:p>
     <w:p>
       <w:pPr>
@@ -1997,8 +2446,55 @@
           <w:szCs w:val="56"/>
           <w:u w:val="single"/>
         </w:rPr>
-        <w:lastRenderedPageBreak/>
-        <w:t xml:space="preserve">A. Entry Level Software Engineer </w:t>
+        <w:t xml:space="preserve">A. Entry </w:t>
+      </w:r>
+      <w:proofErr w:type="spellStart"/>
+      <w:r>
+        <w:rPr>
+          <w:rFonts w:ascii="Lato" w:eastAsia="Times New Roman" w:hAnsi="Lato" w:cs="Times New Roman"/>
+          <w:b/>
+          <w:color w:val="363636"/>
+          <w:sz w:val="56"/>
+          <w:szCs w:val="56"/>
+          <w:u w:val="single"/>
+        </w:rPr>
+        <w:t>Level</w:t>
+      </w:r>
+      <w:proofErr w:type="spellEnd"/>
+      <w:r>
+        <w:rPr>
+          <w:rFonts w:ascii="Lato" w:eastAsia="Times New Roman" w:hAnsi="Lato" w:cs="Times New Roman"/>
+          <w:b/>
+          <w:color w:val="363636"/>
+          <w:sz w:val="56"/>
+          <w:szCs w:val="56"/>
+          <w:u w:val="single"/>
+        </w:rPr>
+        <w:t xml:space="preserve"> Software </w:t>
+      </w:r>
+      <w:proofErr w:type="spellStart"/>
+      <w:r>
+        <w:rPr>
+          <w:rFonts w:ascii="Lato" w:eastAsia="Times New Roman" w:hAnsi="Lato" w:cs="Times New Roman"/>
+          <w:b/>
+          <w:color w:val="363636"/>
+          <w:sz w:val="56"/>
+          <w:szCs w:val="56"/>
+          <w:u w:val="single"/>
+        </w:rPr>
+        <w:t>Engineer</w:t>
+      </w:r>
+      <w:proofErr w:type="spellEnd"/>
+      <w:r>
+        <w:rPr>
+          <w:rFonts w:ascii="Lato" w:eastAsia="Times New Roman" w:hAnsi="Lato" w:cs="Times New Roman"/>
+          <w:b/>
+          <w:color w:val="363636"/>
+          <w:sz w:val="56"/>
+          <w:szCs w:val="56"/>
+          <w:u w:val="single"/>
+        </w:rPr>
+        <w:t xml:space="preserve"> </w:t>
       </w:r>
     </w:p>
     <w:tbl>
@@ -2058,6 +2554,7 @@
                 <w:sz w:val="21"/>
                 <w:szCs w:val="21"/>
               </w:rPr>
+              <w:lastRenderedPageBreak/>
               <w:t>CSC 1501</w:t>
             </w:r>
           </w:p>
@@ -2139,17 +2636,43 @@
                 <w:szCs w:val="21"/>
               </w:rPr>
             </w:pPr>
-            <w:r>
-              <w:rPr>
-                <w:rFonts w:ascii="Lato" w:eastAsia="Times New Roman" w:hAnsi="Lato" w:cs="Times New Roman"/>
-                <w:b/>
-                <w:bCs/>
-                <w:color w:val="363636"/>
-                <w:sz w:val="21"/>
-                <w:szCs w:val="21"/>
-              </w:rPr>
-              <w:t>Credit Hours</w:t>
-            </w:r>
+            <w:proofErr w:type="spellStart"/>
+            <w:r>
+              <w:rPr>
+                <w:rFonts w:ascii="Lato" w:eastAsia="Times New Roman" w:hAnsi="Lato" w:cs="Times New Roman"/>
+                <w:b/>
+                <w:bCs/>
+                <w:color w:val="363636"/>
+                <w:sz w:val="21"/>
+                <w:szCs w:val="21"/>
+              </w:rPr>
+              <w:t>Credit</w:t>
+            </w:r>
+            <w:proofErr w:type="spellEnd"/>
+            <w:r>
+              <w:rPr>
+                <w:rFonts w:ascii="Lato" w:eastAsia="Times New Roman" w:hAnsi="Lato" w:cs="Times New Roman"/>
+                <w:b/>
+                <w:bCs/>
+                <w:color w:val="363636"/>
+                <w:sz w:val="21"/>
+                <w:szCs w:val="21"/>
+              </w:rPr>
+              <w:t xml:space="preserve"> </w:t>
+            </w:r>
+            <w:proofErr w:type="spellStart"/>
+            <w:r>
+              <w:rPr>
+                <w:rFonts w:ascii="Lato" w:eastAsia="Times New Roman" w:hAnsi="Lato" w:cs="Times New Roman"/>
+                <w:b/>
+                <w:bCs/>
+                <w:color w:val="363636"/>
+                <w:sz w:val="21"/>
+                <w:szCs w:val="21"/>
+              </w:rPr>
+              <w:t>Hours</w:t>
+            </w:r>
+            <w:proofErr w:type="spellEnd"/>
           </w:p>
         </w:tc>
         <w:tc>
@@ -2228,6 +2751,7 @@
                 <w:szCs w:val="21"/>
               </w:rPr>
             </w:pPr>
+            <w:proofErr w:type="spellStart"/>
             <w:r>
               <w:rPr>
                 <w:rFonts w:ascii="Lato" w:eastAsia="Times New Roman" w:hAnsi="Lato" w:cs="Times New Roman"/>
@@ -2239,6 +2763,7 @@
               </w:rPr>
               <w:t>Prerequisites</w:t>
             </w:r>
+            <w:proofErr w:type="spellEnd"/>
           </w:p>
         </w:tc>
         <w:tc>
@@ -2422,10 +2947,10 @@
           <w:u w:val="single"/>
         </w:rPr>
       </w:pPr>
-      <w:hyperlink r:id="rId16" w:history="1">
+      <w:hyperlink r:id="rId17" w:history="1">
         <w:r>
           <w:rPr>
-            <w:rStyle w:val="Lienhypertexte"/>
+            <w:rStyle w:val="Hyperlink"/>
           </w:rPr>
           <w:t>https://app.pluralsight.com/library/courses/git-getting-started/table-of-contents</w:t>
         </w:r>
@@ -2448,7 +2973,7 @@
           <w:lang w:val="en-US"/>
         </w:rPr>
       </w:pPr>
-      <w:hyperlink r:id="rId17" w:history="1">
+      <w:hyperlink r:id="rId18" w:history="1">
         <w:r>
           <w:rPr>
             <w:rFonts w:ascii="Lato" w:eastAsia="Times New Roman" w:hAnsi="Lato" w:cs="Times New Roman"/>
@@ -2572,8 +3097,21 @@
                 <w:sz w:val="21"/>
                 <w:szCs w:val="21"/>
               </w:rPr>
-              <w:t>Introduction Web Programming</w:t>
-            </w:r>
+              <w:t xml:space="preserve">Introduction Web </w:t>
+            </w:r>
+            <w:proofErr w:type="spellStart"/>
+            <w:r>
+              <w:rPr>
+                <w:rFonts w:ascii="Lato" w:eastAsia="Times New Roman" w:hAnsi="Lato" w:cs="Times New Roman"/>
+                <w:b/>
+                <w:bCs/>
+                <w:color w:val="363636"/>
+                <w:sz w:val="21"/>
+                <w:szCs w:val="21"/>
+              </w:rPr>
+              <w:t>Programming</w:t>
+            </w:r>
+            <w:proofErr w:type="spellEnd"/>
           </w:p>
         </w:tc>
       </w:tr>
@@ -2609,17 +3147,43 @@
                 <w:szCs w:val="21"/>
               </w:rPr>
             </w:pPr>
-            <w:r>
-              <w:rPr>
-                <w:rFonts w:ascii="Lato" w:eastAsia="Times New Roman" w:hAnsi="Lato" w:cs="Times New Roman"/>
-                <w:b/>
-                <w:bCs/>
-                <w:color w:val="363636"/>
-                <w:sz w:val="21"/>
-                <w:szCs w:val="21"/>
-              </w:rPr>
-              <w:t>Credit Hours</w:t>
-            </w:r>
+            <w:proofErr w:type="spellStart"/>
+            <w:r>
+              <w:rPr>
+                <w:rFonts w:ascii="Lato" w:eastAsia="Times New Roman" w:hAnsi="Lato" w:cs="Times New Roman"/>
+                <w:b/>
+                <w:bCs/>
+                <w:color w:val="363636"/>
+                <w:sz w:val="21"/>
+                <w:szCs w:val="21"/>
+              </w:rPr>
+              <w:t>Credit</w:t>
+            </w:r>
+            <w:proofErr w:type="spellEnd"/>
+            <w:r>
+              <w:rPr>
+                <w:rFonts w:ascii="Lato" w:eastAsia="Times New Roman" w:hAnsi="Lato" w:cs="Times New Roman"/>
+                <w:b/>
+                <w:bCs/>
+                <w:color w:val="363636"/>
+                <w:sz w:val="21"/>
+                <w:szCs w:val="21"/>
+              </w:rPr>
+              <w:t xml:space="preserve"> </w:t>
+            </w:r>
+            <w:proofErr w:type="spellStart"/>
+            <w:r>
+              <w:rPr>
+                <w:rFonts w:ascii="Lato" w:eastAsia="Times New Roman" w:hAnsi="Lato" w:cs="Times New Roman"/>
+                <w:b/>
+                <w:bCs/>
+                <w:color w:val="363636"/>
+                <w:sz w:val="21"/>
+                <w:szCs w:val="21"/>
+              </w:rPr>
+              <w:t>Hours</w:t>
+            </w:r>
+            <w:proofErr w:type="spellEnd"/>
           </w:p>
         </w:tc>
         <w:tc>
@@ -2695,6 +3259,7 @@
                 <w:szCs w:val="21"/>
               </w:rPr>
             </w:pPr>
+            <w:proofErr w:type="spellStart"/>
             <w:r>
               <w:rPr>
                 <w:rFonts w:ascii="Lato" w:eastAsia="Times New Roman" w:hAnsi="Lato" w:cs="Times New Roman"/>
@@ -2706,6 +3271,7 @@
               </w:rPr>
               <w:t>Prerequisites</w:t>
             </w:r>
+            <w:proofErr w:type="spellEnd"/>
           </w:p>
         </w:tc>
         <w:tc>
@@ -2855,8 +3421,20 @@
                 <w:szCs w:val="21"/>
                 <w:lang w:val="en-US"/>
               </w:rPr>
-              <w:t>ed to develop Web applications with HTML, CSS and Javascript</w:t>
-            </w:r>
+              <w:t xml:space="preserve">ed to develop Web applications with HTML, CSS and </w:t>
+            </w:r>
+            <w:proofErr w:type="spellStart"/>
+            <w:r>
+              <w:rPr>
+                <w:rFonts w:ascii="Lato" w:eastAsia="Times New Roman" w:hAnsi="Lato" w:cs="Times New Roman"/>
+                <w:color w:val="363636"/>
+                <w:sz w:val="21"/>
+                <w:szCs w:val="21"/>
+                <w:lang w:val="en-US"/>
+              </w:rPr>
+              <w:t>Javascript</w:t>
+            </w:r>
+            <w:proofErr w:type="spellEnd"/>
           </w:p>
           <w:p>
             <w:pPr>
@@ -2898,7 +3476,27 @@
                 <w:szCs w:val="21"/>
                 <w:lang w:val="en" w:eastAsia="fr-FR"/>
               </w:rPr>
-              <w:t>In-depth knowledge of HTML is at the heart of Web development, and an introduction to CSS will give you all the knowledge you need to start working with Cascading Style Sheets (CSS) and Web Design. First of all you will approach the HTML language which is the squellette of a web page then we discover the CSS language that will allow us to stylize our web pages and to have our HTML elements. And finally you will learn programming with JavaScript. First, you will discover the types of applications that can be built with JavaScript and the platforms on which they will be run. Once this course is complete, you will have the skills and knowledge in JavaScript to create simple programs and web applications.</w:t>
+              <w:t xml:space="preserve">In-depth knowledge of HTML is at the heart of Web development, and an introduction to CSS will give you all the knowledge you need to start working with Cascading Style Sheets (CSS) and Web Design. First of all you will approach the HTML language which is the </w:t>
+            </w:r>
+            <w:proofErr w:type="spellStart"/>
+            <w:r>
+              <w:rPr>
+                <w:rFonts w:ascii="Lato" w:eastAsia="Times New Roman" w:hAnsi="Lato" w:cs="Arial"/>
+                <w:sz w:val="21"/>
+                <w:szCs w:val="21"/>
+                <w:lang w:val="en" w:eastAsia="fr-FR"/>
+              </w:rPr>
+              <w:t>squellette</w:t>
+            </w:r>
+            <w:proofErr w:type="spellEnd"/>
+            <w:r>
+              <w:rPr>
+                <w:rFonts w:ascii="Lato" w:eastAsia="Times New Roman" w:hAnsi="Lato" w:cs="Arial"/>
+                <w:sz w:val="21"/>
+                <w:szCs w:val="21"/>
+                <w:lang w:val="en" w:eastAsia="fr-FR"/>
+              </w:rPr>
+              <w:t xml:space="preserve"> of a web page then we discover the CSS language that will allow us to stylize our web pages and to have our HTML elements. And finally you will learn programming with JavaScript. First, you will discover the types of applications that can be built with JavaScript and the platforms on which they will be run. Once this course is complete, you will have the skills and knowledge in JavaScript to create simple programs and web applications.</w:t>
             </w:r>
           </w:p>
           <w:p>
@@ -2976,8 +3574,42 @@
                 <w:szCs w:val="21"/>
                 <w:lang w:val="en-US"/>
               </w:rPr>
-              <w:t>Software include: Visual Studio Code (live server), Git Bash , GitHubDesktop, GitKraken</w:t>
-            </w:r>
+              <w:t xml:space="preserve">Software include: Visual Studio Code (live server), Git Bash , </w:t>
+            </w:r>
+            <w:proofErr w:type="spellStart"/>
+            <w:r>
+              <w:rPr>
+                <w:rFonts w:ascii="Lato" w:eastAsia="Times New Roman" w:hAnsi="Lato" w:cs="Times New Roman"/>
+                <w:color w:val="363636"/>
+                <w:sz w:val="21"/>
+                <w:szCs w:val="21"/>
+                <w:lang w:val="en-US"/>
+              </w:rPr>
+              <w:t>GitHubDesktop</w:t>
+            </w:r>
+            <w:proofErr w:type="spellEnd"/>
+            <w:r>
+              <w:rPr>
+                <w:rFonts w:ascii="Lato" w:eastAsia="Times New Roman" w:hAnsi="Lato" w:cs="Times New Roman"/>
+                <w:color w:val="363636"/>
+                <w:sz w:val="21"/>
+                <w:szCs w:val="21"/>
+                <w:lang w:val="en-US"/>
+              </w:rPr>
+              <w:t xml:space="preserve">, </w:t>
+            </w:r>
+            <w:proofErr w:type="spellStart"/>
+            <w:r>
+              <w:rPr>
+                <w:rFonts w:ascii="Lato" w:eastAsia="Times New Roman" w:hAnsi="Lato" w:cs="Times New Roman"/>
+                <w:color w:val="363636"/>
+                <w:sz w:val="21"/>
+                <w:szCs w:val="21"/>
+                <w:lang w:val="en-US"/>
+              </w:rPr>
+              <w:t>GitKraken</w:t>
+            </w:r>
+            <w:proofErr w:type="spellEnd"/>
           </w:p>
         </w:tc>
       </w:tr>
@@ -2986,20 +3618,24 @@
       <w:pPr>
         <w:shd w:val="clear" w:color="auto" w:fill="FFFFFF"/>
         <w:spacing w:before="100" w:beforeAutospacing="1" w:after="100" w:afterAutospacing="1" w:line="360" w:lineRule="atLeast"/>
-        <w:rPr>
-          <w:lang w:val="en-US"/>
-        </w:rPr>
-      </w:pPr>
-      <w:hyperlink r:id="rId18" w:history="1">
+      </w:pPr>
+      <w:hyperlink r:id="rId19" w:tgtFrame="_blank" w:history="1">
         <w:r>
           <w:rPr>
-            <w:rStyle w:val="Lienhypertexte"/>
-            <w:lang w:val="en-US"/>
+            <w:rFonts w:ascii="Open Sans" w:hAnsi="Open Sans" w:cs="Open Sans"/>
+            <w:color w:val="0957A4"/>
+            <w:sz w:val="18"/>
+            <w:szCs w:val="18"/>
+            <w:u w:val="single"/>
+            <w:bdr w:val="none" w:sz="0" w:space="0" w:color="auto" w:frame="1"/>
+            <w:shd w:val="clear" w:color="auto" w:fill="FFFFFF"/>
           </w:rPr>
-          <w:t>https://app.pluralsight.com/library/courses/html-fundamentals/table-of-contents</w:t>
+          <w:t>https://app.pluralsight.com/library/courses/introduction-to-html-1751/table-of-contents</w:t>
         </w:r>
       </w:hyperlink>
     </w:p>
+    <w:bookmarkStart w:id="0" w:name="_GoBack"/>
+    <w:bookmarkEnd w:id="0"/>
     <w:p>
       <w:pPr>
         <w:shd w:val="clear" w:color="auto" w:fill="FFFFFF"/>
@@ -3008,15 +3644,29 @@
           <w:lang w:val="en-US"/>
         </w:rPr>
       </w:pPr>
-      <w:hyperlink r:id="rId19" w:history="1">
-        <w:r>
-          <w:rPr>
-            <w:rStyle w:val="Lienhypertexte"/>
-            <w:lang w:val="en-US"/>
-          </w:rPr>
-          <w:t>https://app.pluralsight.com/library/courses/css-intro/table-of-contents</w:t>
-        </w:r>
-      </w:hyperlink>
+      <w:r>
+        <w:fldChar w:fldCharType="begin"/>
+      </w:r>
+      <w:r>
+        <w:instrText xml:space="preserve"> HYPERLINK "https://app.pluralsight.com/library/courses/css-intro/table-of-contents" </w:instrText>
+      </w:r>
+      <w:r>
+        <w:fldChar w:fldCharType="separate"/>
+      </w:r>
+      <w:r>
+        <w:rPr>
+          <w:rStyle w:val="Hyperlink"/>
+          <w:lang w:val="en-US"/>
+        </w:rPr>
+        <w:t>https://app.pluralsight.com/library/courses/css-intro/table-of-contents</w:t>
+      </w:r>
+      <w:r>
+        <w:rPr>
+          <w:rStyle w:val="Hyperlink"/>
+          <w:lang w:val="en-US"/>
+        </w:rPr>
+        <w:fldChar w:fldCharType="end"/>
+      </w:r>
     </w:p>
     <w:p>
       <w:pPr>
@@ -3029,7 +3679,7 @@
       <w:hyperlink r:id="rId20" w:history="1">
         <w:r>
           <w:rPr>
-            <w:rStyle w:val="Lienhypertexte"/>
+            <w:rStyle w:val="Hyperlink"/>
             <w:lang w:val="en-US"/>
           </w:rPr>
           <w:t>https://app.pluralsight.com/library/courses/javascript-getting-started/table-of-contents</w:t>
@@ -3072,6 +3722,7 @@
         </w:rPr>
         <w:t> </w:t>
       </w:r>
+      <w:proofErr w:type="spellStart"/>
       <w:r>
         <w:rPr>
           <w:rFonts w:ascii="Lato" w:hAnsi="Lato"/>
@@ -3080,8 +3731,31 @@
           <w:szCs w:val="21"/>
           <w:shd w:val="clear" w:color="auto" w:fill="FFFFFF"/>
         </w:rPr>
-        <w:t>Database Systems</w:t>
-      </w:r>
+        <w:t>Database</w:t>
+      </w:r>
+      <w:proofErr w:type="spellEnd"/>
+      <w:r>
+        <w:rPr>
+          <w:rFonts w:ascii="Lato" w:hAnsi="Lato"/>
+          <w:color w:val="363636"/>
+          <w:sz w:val="21"/>
+          <w:szCs w:val="21"/>
+          <w:shd w:val="clear" w:color="auto" w:fill="FFFFFF"/>
+        </w:rPr>
+        <w:t xml:space="preserve"> </w:t>
+      </w:r>
+      <w:proofErr w:type="spellStart"/>
+      <w:r>
+        <w:rPr>
+          <w:rFonts w:ascii="Lato" w:hAnsi="Lato"/>
+          <w:color w:val="363636"/>
+          <w:sz w:val="21"/>
+          <w:szCs w:val="21"/>
+          <w:shd w:val="clear" w:color="auto" w:fill="FFFFFF"/>
+        </w:rPr>
+        <w:t>Systems</w:t>
+      </w:r>
+      <w:proofErr w:type="spellEnd"/>
       <w:r>
         <w:rPr>
           <w:rFonts w:ascii="Lato" w:eastAsia="Times New Roman" w:hAnsi="Lato" w:cs="Times New Roman"/>
@@ -3149,6 +3823,7 @@
                 <w:sz w:val="21"/>
                 <w:szCs w:val="21"/>
               </w:rPr>
+              <w:lastRenderedPageBreak/>
               <w:t>CSC 1301</w:t>
             </w:r>
           </w:p>
@@ -3193,8 +3868,45 @@
                 <w:sz w:val="21"/>
                 <w:szCs w:val="21"/>
               </w:rPr>
-              <w:t>Introduction Database Systems</w:t>
-            </w:r>
+              <w:t xml:space="preserve">Introduction </w:t>
+            </w:r>
+            <w:proofErr w:type="spellStart"/>
+            <w:r>
+              <w:rPr>
+                <w:rFonts w:ascii="Lato" w:eastAsia="Times New Roman" w:hAnsi="Lato" w:cs="Times New Roman"/>
+                <w:b/>
+                <w:bCs/>
+                <w:color w:val="363636"/>
+                <w:sz w:val="21"/>
+                <w:szCs w:val="21"/>
+              </w:rPr>
+              <w:t>Database</w:t>
+            </w:r>
+            <w:proofErr w:type="spellEnd"/>
+            <w:r>
+              <w:rPr>
+                <w:rFonts w:ascii="Lato" w:eastAsia="Times New Roman" w:hAnsi="Lato" w:cs="Times New Roman"/>
+                <w:b/>
+                <w:bCs/>
+                <w:color w:val="363636"/>
+                <w:sz w:val="21"/>
+                <w:szCs w:val="21"/>
+              </w:rPr>
+              <w:t xml:space="preserve"> </w:t>
+            </w:r>
+            <w:proofErr w:type="spellStart"/>
+            <w:r>
+              <w:rPr>
+                <w:rFonts w:ascii="Lato" w:eastAsia="Times New Roman" w:hAnsi="Lato" w:cs="Times New Roman"/>
+                <w:b/>
+                <w:bCs/>
+                <w:color w:val="363636"/>
+                <w:sz w:val="21"/>
+                <w:szCs w:val="21"/>
+              </w:rPr>
+              <w:t>Systems</w:t>
+            </w:r>
+            <w:proofErr w:type="spellEnd"/>
           </w:p>
         </w:tc>
       </w:tr>
@@ -3230,17 +3942,43 @@
                 <w:szCs w:val="21"/>
               </w:rPr>
             </w:pPr>
-            <w:r>
-              <w:rPr>
-                <w:rFonts w:ascii="Lato" w:eastAsia="Times New Roman" w:hAnsi="Lato" w:cs="Times New Roman"/>
-                <w:b/>
-                <w:bCs/>
-                <w:color w:val="363636"/>
-                <w:sz w:val="21"/>
-                <w:szCs w:val="21"/>
-              </w:rPr>
-              <w:t>Credit Hours</w:t>
-            </w:r>
+            <w:proofErr w:type="spellStart"/>
+            <w:r>
+              <w:rPr>
+                <w:rFonts w:ascii="Lato" w:eastAsia="Times New Roman" w:hAnsi="Lato" w:cs="Times New Roman"/>
+                <w:b/>
+                <w:bCs/>
+                <w:color w:val="363636"/>
+                <w:sz w:val="21"/>
+                <w:szCs w:val="21"/>
+              </w:rPr>
+              <w:t>Credit</w:t>
+            </w:r>
+            <w:proofErr w:type="spellEnd"/>
+            <w:r>
+              <w:rPr>
+                <w:rFonts w:ascii="Lato" w:eastAsia="Times New Roman" w:hAnsi="Lato" w:cs="Times New Roman"/>
+                <w:b/>
+                <w:bCs/>
+                <w:color w:val="363636"/>
+                <w:sz w:val="21"/>
+                <w:szCs w:val="21"/>
+              </w:rPr>
+              <w:t xml:space="preserve"> </w:t>
+            </w:r>
+            <w:proofErr w:type="spellStart"/>
+            <w:r>
+              <w:rPr>
+                <w:rFonts w:ascii="Lato" w:eastAsia="Times New Roman" w:hAnsi="Lato" w:cs="Times New Roman"/>
+                <w:b/>
+                <w:bCs/>
+                <w:color w:val="363636"/>
+                <w:sz w:val="21"/>
+                <w:szCs w:val="21"/>
+              </w:rPr>
+              <w:t>Hours</w:t>
+            </w:r>
+            <w:proofErr w:type="spellEnd"/>
           </w:p>
         </w:tc>
         <w:tc>
@@ -3316,6 +4054,7 @@
                 <w:szCs w:val="21"/>
               </w:rPr>
             </w:pPr>
+            <w:proofErr w:type="spellStart"/>
             <w:r>
               <w:rPr>
                 <w:rFonts w:ascii="Lato" w:eastAsia="Times New Roman" w:hAnsi="Lato" w:cs="Times New Roman"/>
@@ -3327,6 +4066,7 @@
               </w:rPr>
               <w:t>Prerequisites</w:t>
             </w:r>
+            <w:proofErr w:type="spellEnd"/>
           </w:p>
         </w:tc>
         <w:tc>
@@ -3521,39 +4261,92 @@
                 <w:szCs w:val="21"/>
                 <w:lang w:val="en-US"/>
               </w:rPr>
-              <w:t>Software include: Microsoft Visual Studio, SQL Server Management Studio, Git Bash.</w:t>
-            </w:r>
-          </w:p>
-          <w:p>
-            <w:pPr>
-              <w:spacing w:after="0" w:line="240" w:lineRule="auto"/>
-              <w:rPr>
-                <w:rFonts w:ascii="Lato" w:eastAsia="Times New Roman" w:hAnsi="Lato" w:cs="Times New Roman"/>
-                <w:color w:val="363636"/>
-                <w:sz w:val="21"/>
-                <w:szCs w:val="21"/>
-                <w:lang w:val="en-US"/>
-              </w:rPr>
-            </w:pPr>
-          </w:p>
-          <w:p>
-            <w:pPr>
-              <w:spacing w:after="0" w:line="240" w:lineRule="auto"/>
-              <w:rPr>
-                <w:rFonts w:ascii="Lato" w:eastAsia="Times New Roman" w:hAnsi="Lato" w:cs="Times New Roman"/>
-                <w:color w:val="363636"/>
-                <w:sz w:val="21"/>
-                <w:szCs w:val="21"/>
-              </w:rPr>
-            </w:pPr>
-            <w:r>
-              <w:rPr>
-                <w:rFonts w:ascii="Lato" w:eastAsia="Times New Roman" w:hAnsi="Lato" w:cs="Times New Roman"/>
-                <w:color w:val="363636"/>
-                <w:sz w:val="21"/>
-                <w:szCs w:val="21"/>
-              </w:rPr>
-              <w:t>Website include: GitHub.com</w:t>
+              <w:t xml:space="preserve">Software include: Microsoft Visual Studio, SQL Server Management Studio, </w:t>
+            </w:r>
+            <w:proofErr w:type="gramStart"/>
+            <w:r>
+              <w:rPr>
+                <w:rFonts w:ascii="Lato" w:eastAsia="Times New Roman" w:hAnsi="Lato" w:cs="Times New Roman"/>
+                <w:color w:val="363636"/>
+                <w:sz w:val="21"/>
+                <w:szCs w:val="21"/>
+                <w:lang w:val="en-US"/>
+              </w:rPr>
+              <w:t>Git</w:t>
+            </w:r>
+            <w:proofErr w:type="gramEnd"/>
+            <w:r>
+              <w:rPr>
+                <w:rFonts w:ascii="Lato" w:eastAsia="Times New Roman" w:hAnsi="Lato" w:cs="Times New Roman"/>
+                <w:color w:val="363636"/>
+                <w:sz w:val="21"/>
+                <w:szCs w:val="21"/>
+                <w:lang w:val="en-US"/>
+              </w:rPr>
+              <w:t xml:space="preserve"> Bash.</w:t>
+            </w:r>
+          </w:p>
+          <w:p>
+            <w:pPr>
+              <w:spacing w:after="0" w:line="240" w:lineRule="auto"/>
+              <w:rPr>
+                <w:rFonts w:ascii="Lato" w:eastAsia="Times New Roman" w:hAnsi="Lato" w:cs="Times New Roman"/>
+                <w:color w:val="363636"/>
+                <w:sz w:val="21"/>
+                <w:szCs w:val="21"/>
+                <w:lang w:val="en-US"/>
+              </w:rPr>
+            </w:pPr>
+          </w:p>
+          <w:p>
+            <w:pPr>
+              <w:spacing w:after="0" w:line="240" w:lineRule="auto"/>
+              <w:rPr>
+                <w:rFonts w:ascii="Lato" w:eastAsia="Times New Roman" w:hAnsi="Lato" w:cs="Times New Roman"/>
+                <w:color w:val="363636"/>
+                <w:sz w:val="21"/>
+                <w:szCs w:val="21"/>
+              </w:rPr>
+            </w:pPr>
+            <w:proofErr w:type="spellStart"/>
+            <w:r>
+              <w:rPr>
+                <w:rFonts w:ascii="Lato" w:eastAsia="Times New Roman" w:hAnsi="Lato" w:cs="Times New Roman"/>
+                <w:color w:val="363636"/>
+                <w:sz w:val="21"/>
+                <w:szCs w:val="21"/>
+              </w:rPr>
+              <w:t>Website</w:t>
+            </w:r>
+            <w:proofErr w:type="spellEnd"/>
+            <w:r>
+              <w:rPr>
+                <w:rFonts w:ascii="Lato" w:eastAsia="Times New Roman" w:hAnsi="Lato" w:cs="Times New Roman"/>
+                <w:color w:val="363636"/>
+                <w:sz w:val="21"/>
+                <w:szCs w:val="21"/>
+              </w:rPr>
+              <w:t xml:space="preserve"> </w:t>
+            </w:r>
+            <w:proofErr w:type="spellStart"/>
+            <w:r>
+              <w:rPr>
+                <w:rFonts w:ascii="Lato" w:eastAsia="Times New Roman" w:hAnsi="Lato" w:cs="Times New Roman"/>
+                <w:color w:val="363636"/>
+                <w:sz w:val="21"/>
+                <w:szCs w:val="21"/>
+              </w:rPr>
+              <w:t>include</w:t>
+            </w:r>
+            <w:proofErr w:type="spellEnd"/>
+            <w:r>
+              <w:rPr>
+                <w:rFonts w:ascii="Lato" w:eastAsia="Times New Roman" w:hAnsi="Lato" w:cs="Times New Roman"/>
+                <w:color w:val="363636"/>
+                <w:sz w:val="21"/>
+                <w:szCs w:val="21"/>
+              </w:rPr>
+              <w:t>: GitHub.com</w:t>
             </w:r>
           </w:p>
         </w:tc>
@@ -3573,7 +4366,7 @@
       <w:r>
         <w:rPr>
           <w:noProof/>
-          <w:lang w:eastAsia="fr-FR"/>
+          <w:lang w:val="en-US"/>
         </w:rPr>
         <w:drawing>
           <wp:inline distT="0" distB="0" distL="0" distR="0" wp14:anchorId="7C820736" wp14:editId="235B8C58">
@@ -3753,8 +4546,21 @@
                 <w:sz w:val="21"/>
                 <w:szCs w:val="21"/>
               </w:rPr>
-              <w:t>Web Programming</w:t>
-            </w:r>
+              <w:t xml:space="preserve">Web </w:t>
+            </w:r>
+            <w:proofErr w:type="spellStart"/>
+            <w:r>
+              <w:rPr>
+                <w:rFonts w:ascii="Lato" w:eastAsia="Times New Roman" w:hAnsi="Lato" w:cs="Times New Roman"/>
+                <w:b/>
+                <w:bCs/>
+                <w:color w:val="363636"/>
+                <w:sz w:val="21"/>
+                <w:szCs w:val="21"/>
+              </w:rPr>
+              <w:t>Programming</w:t>
+            </w:r>
+            <w:proofErr w:type="spellEnd"/>
           </w:p>
         </w:tc>
       </w:tr>
@@ -3790,17 +4596,43 @@
                 <w:szCs w:val="21"/>
               </w:rPr>
             </w:pPr>
-            <w:r>
-              <w:rPr>
-                <w:rFonts w:ascii="Lato" w:eastAsia="Times New Roman" w:hAnsi="Lato" w:cs="Times New Roman"/>
-                <w:b/>
-                <w:bCs/>
-                <w:color w:val="363636"/>
-                <w:sz w:val="21"/>
-                <w:szCs w:val="21"/>
-              </w:rPr>
-              <w:t>Credit Hours</w:t>
-            </w:r>
+            <w:proofErr w:type="spellStart"/>
+            <w:r>
+              <w:rPr>
+                <w:rFonts w:ascii="Lato" w:eastAsia="Times New Roman" w:hAnsi="Lato" w:cs="Times New Roman"/>
+                <w:b/>
+                <w:bCs/>
+                <w:color w:val="363636"/>
+                <w:sz w:val="21"/>
+                <w:szCs w:val="21"/>
+              </w:rPr>
+              <w:t>Credit</w:t>
+            </w:r>
+            <w:proofErr w:type="spellEnd"/>
+            <w:r>
+              <w:rPr>
+                <w:rFonts w:ascii="Lato" w:eastAsia="Times New Roman" w:hAnsi="Lato" w:cs="Times New Roman"/>
+                <w:b/>
+                <w:bCs/>
+                <w:color w:val="363636"/>
+                <w:sz w:val="21"/>
+                <w:szCs w:val="21"/>
+              </w:rPr>
+              <w:t xml:space="preserve"> </w:t>
+            </w:r>
+            <w:proofErr w:type="spellStart"/>
+            <w:r>
+              <w:rPr>
+                <w:rFonts w:ascii="Lato" w:eastAsia="Times New Roman" w:hAnsi="Lato" w:cs="Times New Roman"/>
+                <w:b/>
+                <w:bCs/>
+                <w:color w:val="363636"/>
+                <w:sz w:val="21"/>
+                <w:szCs w:val="21"/>
+              </w:rPr>
+              <w:t>Hours</w:t>
+            </w:r>
+            <w:proofErr w:type="spellEnd"/>
           </w:p>
         </w:tc>
         <w:tc>
@@ -3876,6 +4708,7 @@
                 <w:szCs w:val="21"/>
               </w:rPr>
             </w:pPr>
+            <w:proofErr w:type="spellStart"/>
             <w:r>
               <w:rPr>
                 <w:rFonts w:ascii="Lato" w:eastAsia="Times New Roman" w:hAnsi="Lato" w:cs="Times New Roman"/>
@@ -3887,6 +4720,7 @@
               </w:rPr>
               <w:t>Prerequisites</w:t>
             </w:r>
+            <w:proofErr w:type="spellEnd"/>
           </w:p>
         </w:tc>
         <w:tc>
@@ -4026,7 +4860,29 @@
                 <w:szCs w:val="21"/>
                 <w:lang w:val="en-US"/>
               </w:rPr>
-              <w:t xml:space="preserve">The course gives more tool to students that are necessary for Web Development. </w:t>
+              <w:t xml:space="preserve">The course gives more </w:t>
+            </w:r>
+            <w:proofErr w:type="gramStart"/>
+            <w:r>
+              <w:rPr>
+                <w:rFonts w:ascii="Lato" w:eastAsia="Times New Roman" w:hAnsi="Lato" w:cs="Times New Roman"/>
+                <w:color w:val="363636"/>
+                <w:sz w:val="21"/>
+                <w:szCs w:val="21"/>
+                <w:lang w:val="en-US"/>
+              </w:rPr>
+              <w:t>tool</w:t>
+            </w:r>
+            <w:proofErr w:type="gramEnd"/>
+            <w:r>
+              <w:rPr>
+                <w:rFonts w:ascii="Lato" w:eastAsia="Times New Roman" w:hAnsi="Lato" w:cs="Times New Roman"/>
+                <w:color w:val="363636"/>
+                <w:sz w:val="21"/>
+                <w:szCs w:val="21"/>
+                <w:lang w:val="en-US"/>
+              </w:rPr>
+              <w:t xml:space="preserve"> to students that are necessary for Web Development. </w:t>
             </w:r>
           </w:p>
           <w:p>
@@ -4091,7 +4947,73 @@
                 <w:szCs w:val="21"/>
                 <w:lang w:val="en-US"/>
               </w:rPr>
-              <w:t xml:space="preserve"> you will deepen web development by creating attractive and responsive forms with Bootstrap 3. Get the most out of your forms by using form selectors, events and jQuery methods. This course covers the Bootstrap form style, jQuery validation, data binding to forms, third-party form controls, autocomplete, and server-side form processing.</w:t>
+              <w:t xml:space="preserve"> you will deepen web development by creating attractive and responsive forms with Bootstrap 3. Get the most out of your forms by using form selectors, events and </w:t>
+            </w:r>
+            <w:proofErr w:type="spellStart"/>
+            <w:r>
+              <w:rPr>
+                <w:rFonts w:ascii="Lato" w:eastAsia="Times New Roman" w:hAnsi="Lato" w:cs="Times New Roman"/>
+                <w:color w:val="363636"/>
+                <w:sz w:val="21"/>
+                <w:szCs w:val="21"/>
+                <w:lang w:val="en-US"/>
+              </w:rPr>
+              <w:t>jQuery</w:t>
+            </w:r>
+            <w:proofErr w:type="spellEnd"/>
+            <w:r>
+              <w:rPr>
+                <w:rFonts w:ascii="Lato" w:eastAsia="Times New Roman" w:hAnsi="Lato" w:cs="Times New Roman"/>
+                <w:color w:val="363636"/>
+                <w:sz w:val="21"/>
+                <w:szCs w:val="21"/>
+                <w:lang w:val="en-US"/>
+              </w:rPr>
+              <w:t xml:space="preserve"> methods. This course covers the Bootstrap form style, </w:t>
+            </w:r>
+            <w:proofErr w:type="spellStart"/>
+            <w:r>
+              <w:rPr>
+                <w:rFonts w:ascii="Lato" w:eastAsia="Times New Roman" w:hAnsi="Lato" w:cs="Times New Roman"/>
+                <w:color w:val="363636"/>
+                <w:sz w:val="21"/>
+                <w:szCs w:val="21"/>
+                <w:lang w:val="en-US"/>
+              </w:rPr>
+              <w:t>jQuery</w:t>
+            </w:r>
+            <w:proofErr w:type="spellEnd"/>
+            <w:r>
+              <w:rPr>
+                <w:rFonts w:ascii="Lato" w:eastAsia="Times New Roman" w:hAnsi="Lato" w:cs="Times New Roman"/>
+                <w:color w:val="363636"/>
+                <w:sz w:val="21"/>
+                <w:szCs w:val="21"/>
+                <w:lang w:val="en-US"/>
+              </w:rPr>
+              <w:t xml:space="preserve"> validation, </w:t>
+            </w:r>
+            <w:proofErr w:type="gramStart"/>
+            <w:r>
+              <w:rPr>
+                <w:rFonts w:ascii="Lato" w:eastAsia="Times New Roman" w:hAnsi="Lato" w:cs="Times New Roman"/>
+                <w:color w:val="363636"/>
+                <w:sz w:val="21"/>
+                <w:szCs w:val="21"/>
+                <w:lang w:val="en-US"/>
+              </w:rPr>
+              <w:t>data</w:t>
+            </w:r>
+            <w:proofErr w:type="gramEnd"/>
+            <w:r>
+              <w:rPr>
+                <w:rFonts w:ascii="Lato" w:eastAsia="Times New Roman" w:hAnsi="Lato" w:cs="Times New Roman"/>
+                <w:color w:val="363636"/>
+                <w:sz w:val="21"/>
+                <w:szCs w:val="21"/>
+                <w:lang w:val="en-US"/>
+              </w:rPr>
+              <w:t xml:space="preserve"> binding to forms, third-party form controls, autocomplete, and server-side form processing.</w:t>
             </w:r>
           </w:p>
           <w:p>
@@ -4160,14 +5082,45 @@
                 <w:szCs w:val="21"/>
               </w:rPr>
             </w:pPr>
-            <w:r>
-              <w:rPr>
-                <w:rFonts w:ascii="Lato" w:eastAsia="Times New Roman" w:hAnsi="Lato" w:cs="Times New Roman"/>
-                <w:color w:val="363636"/>
-                <w:sz w:val="21"/>
-                <w:szCs w:val="21"/>
-              </w:rPr>
-              <w:t>Website include: GitHub.com</w:t>
+            <w:proofErr w:type="spellStart"/>
+            <w:r>
+              <w:rPr>
+                <w:rFonts w:ascii="Lato" w:eastAsia="Times New Roman" w:hAnsi="Lato" w:cs="Times New Roman"/>
+                <w:color w:val="363636"/>
+                <w:sz w:val="21"/>
+                <w:szCs w:val="21"/>
+              </w:rPr>
+              <w:t>Website</w:t>
+            </w:r>
+            <w:proofErr w:type="spellEnd"/>
+            <w:r>
+              <w:rPr>
+                <w:rFonts w:ascii="Lato" w:eastAsia="Times New Roman" w:hAnsi="Lato" w:cs="Times New Roman"/>
+                <w:color w:val="363636"/>
+                <w:sz w:val="21"/>
+                <w:szCs w:val="21"/>
+              </w:rPr>
+              <w:t xml:space="preserve"> </w:t>
+            </w:r>
+            <w:proofErr w:type="spellStart"/>
+            <w:r>
+              <w:rPr>
+                <w:rFonts w:ascii="Lato" w:eastAsia="Times New Roman" w:hAnsi="Lato" w:cs="Times New Roman"/>
+                <w:color w:val="363636"/>
+                <w:sz w:val="21"/>
+                <w:szCs w:val="21"/>
+              </w:rPr>
+              <w:t>include</w:t>
+            </w:r>
+            <w:proofErr w:type="spellEnd"/>
+            <w:r>
+              <w:rPr>
+                <w:rFonts w:ascii="Lato" w:eastAsia="Times New Roman" w:hAnsi="Lato" w:cs="Times New Roman"/>
+                <w:color w:val="363636"/>
+                <w:sz w:val="21"/>
+                <w:szCs w:val="21"/>
+              </w:rPr>
+              <w:t>: GitHub.com</w:t>
             </w:r>
           </w:p>
         </w:tc>
@@ -4181,7 +5134,7 @@
       <w:hyperlink r:id="rId23" w:history="1">
         <w:r>
           <w:rPr>
-            <w:rStyle w:val="Lienhypertexte"/>
+            <w:rStyle w:val="Hyperlink"/>
           </w:rPr>
           <w:t>https://app.pluralsight.com/library/courses/front-end-web-app-html5-javascript-css/table-of-contents</w:t>
         </w:r>
@@ -4195,7 +5148,7 @@
       <w:hyperlink r:id="rId24" w:history="1">
         <w:r>
           <w:rPr>
-            <w:rStyle w:val="Lienhypertexte"/>
+            <w:rStyle w:val="Hyperlink"/>
           </w:rPr>
           <w:t>https://app.pluralsight.com/library/courses/jquery-forms-bootstrap3/table-of-contents</w:t>
         </w:r>
@@ -4236,7 +5189,55 @@
           <w:u w:val="single"/>
         </w:rPr>
         <w:lastRenderedPageBreak/>
-        <w:t xml:space="preserve">A2. Mid-Level Software Engineer </w:t>
+        <w:t xml:space="preserve">A2. </w:t>
+      </w:r>
+      <w:proofErr w:type="spellStart"/>
+      <w:r>
+        <w:rPr>
+          <w:rFonts w:ascii="Lato" w:eastAsia="Times New Roman" w:hAnsi="Lato" w:cs="Times New Roman"/>
+          <w:b/>
+          <w:color w:val="363636"/>
+          <w:sz w:val="52"/>
+          <w:szCs w:val="52"/>
+          <w:u w:val="single"/>
+        </w:rPr>
+        <w:t>Mid-Level</w:t>
+      </w:r>
+      <w:proofErr w:type="spellEnd"/>
+      <w:r>
+        <w:rPr>
+          <w:rFonts w:ascii="Lato" w:eastAsia="Times New Roman" w:hAnsi="Lato" w:cs="Times New Roman"/>
+          <w:b/>
+          <w:color w:val="363636"/>
+          <w:sz w:val="52"/>
+          <w:szCs w:val="52"/>
+          <w:u w:val="single"/>
+        </w:rPr>
+        <w:t xml:space="preserve"> Software </w:t>
+      </w:r>
+      <w:proofErr w:type="spellStart"/>
+      <w:r>
+        <w:rPr>
+          <w:rFonts w:ascii="Lato" w:eastAsia="Times New Roman" w:hAnsi="Lato" w:cs="Times New Roman"/>
+          <w:b/>
+          <w:color w:val="363636"/>
+          <w:sz w:val="52"/>
+          <w:szCs w:val="52"/>
+          <w:u w:val="single"/>
+        </w:rPr>
+        <w:t>Engineer</w:t>
+      </w:r>
+      <w:proofErr w:type="spellEnd"/>
+      <w:r>
+        <w:rPr>
+          <w:rFonts w:ascii="Lato" w:eastAsia="Times New Roman" w:hAnsi="Lato" w:cs="Times New Roman"/>
+          <w:b/>
+          <w:color w:val="363636"/>
+          <w:sz w:val="52"/>
+          <w:szCs w:val="52"/>
+          <w:u w:val="single"/>
+        </w:rPr>
+        <w:t xml:space="preserve"> </w:t>
       </w:r>
     </w:p>
     <w:tbl>
@@ -4389,17 +5390,43 @@
                 <w:szCs w:val="21"/>
               </w:rPr>
             </w:pPr>
-            <w:r>
-              <w:rPr>
-                <w:rFonts w:ascii="Lato" w:eastAsia="Times New Roman" w:hAnsi="Lato" w:cs="Times New Roman"/>
-                <w:b/>
-                <w:bCs/>
-                <w:color w:val="363636"/>
-                <w:sz w:val="21"/>
-                <w:szCs w:val="21"/>
-              </w:rPr>
-              <w:t>Credit Hours</w:t>
-            </w:r>
+            <w:proofErr w:type="spellStart"/>
+            <w:r>
+              <w:rPr>
+                <w:rFonts w:ascii="Lato" w:eastAsia="Times New Roman" w:hAnsi="Lato" w:cs="Times New Roman"/>
+                <w:b/>
+                <w:bCs/>
+                <w:color w:val="363636"/>
+                <w:sz w:val="21"/>
+                <w:szCs w:val="21"/>
+              </w:rPr>
+              <w:t>Credit</w:t>
+            </w:r>
+            <w:proofErr w:type="spellEnd"/>
+            <w:r>
+              <w:rPr>
+                <w:rFonts w:ascii="Lato" w:eastAsia="Times New Roman" w:hAnsi="Lato" w:cs="Times New Roman"/>
+                <w:b/>
+                <w:bCs/>
+                <w:color w:val="363636"/>
+                <w:sz w:val="21"/>
+                <w:szCs w:val="21"/>
+              </w:rPr>
+              <w:t xml:space="preserve"> </w:t>
+            </w:r>
+            <w:proofErr w:type="spellStart"/>
+            <w:r>
+              <w:rPr>
+                <w:rFonts w:ascii="Lato" w:eastAsia="Times New Roman" w:hAnsi="Lato" w:cs="Times New Roman"/>
+                <w:b/>
+                <w:bCs/>
+                <w:color w:val="363636"/>
+                <w:sz w:val="21"/>
+                <w:szCs w:val="21"/>
+              </w:rPr>
+              <w:t>Hours</w:t>
+            </w:r>
+            <w:proofErr w:type="spellEnd"/>
           </w:p>
         </w:tc>
         <w:tc>
@@ -4475,6 +5502,7 @@
                 <w:szCs w:val="21"/>
               </w:rPr>
             </w:pPr>
+            <w:proofErr w:type="spellStart"/>
             <w:r>
               <w:rPr>
                 <w:rFonts w:ascii="Lato" w:eastAsia="Times New Roman" w:hAnsi="Lato" w:cs="Times New Roman"/>
@@ -4486,6 +5514,7 @@
               </w:rPr>
               <w:t>Prerequisites</w:t>
             </w:r>
+            <w:proofErr w:type="spellEnd"/>
           </w:p>
         </w:tc>
         <w:tc>
@@ -4739,14 +5768,45 @@
                 <w:szCs w:val="21"/>
               </w:rPr>
             </w:pPr>
-            <w:r>
-              <w:rPr>
-                <w:rFonts w:ascii="Lato" w:eastAsia="Times New Roman" w:hAnsi="Lato" w:cs="Times New Roman"/>
-                <w:color w:val="363636"/>
-                <w:sz w:val="21"/>
-                <w:szCs w:val="21"/>
-              </w:rPr>
-              <w:t>Website include: GitHub.com</w:t>
+            <w:proofErr w:type="spellStart"/>
+            <w:r>
+              <w:rPr>
+                <w:rFonts w:ascii="Lato" w:eastAsia="Times New Roman" w:hAnsi="Lato" w:cs="Times New Roman"/>
+                <w:color w:val="363636"/>
+                <w:sz w:val="21"/>
+                <w:szCs w:val="21"/>
+              </w:rPr>
+              <w:t>Website</w:t>
+            </w:r>
+            <w:proofErr w:type="spellEnd"/>
+            <w:r>
+              <w:rPr>
+                <w:rFonts w:ascii="Lato" w:eastAsia="Times New Roman" w:hAnsi="Lato" w:cs="Times New Roman"/>
+                <w:color w:val="363636"/>
+                <w:sz w:val="21"/>
+                <w:szCs w:val="21"/>
+              </w:rPr>
+              <w:t xml:space="preserve"> </w:t>
+            </w:r>
+            <w:proofErr w:type="spellStart"/>
+            <w:r>
+              <w:rPr>
+                <w:rFonts w:ascii="Lato" w:eastAsia="Times New Roman" w:hAnsi="Lato" w:cs="Times New Roman"/>
+                <w:color w:val="363636"/>
+                <w:sz w:val="21"/>
+                <w:szCs w:val="21"/>
+              </w:rPr>
+              <w:t>include</w:t>
+            </w:r>
+            <w:proofErr w:type="spellEnd"/>
+            <w:r>
+              <w:rPr>
+                <w:rFonts w:ascii="Lato" w:eastAsia="Times New Roman" w:hAnsi="Lato" w:cs="Times New Roman"/>
+                <w:color w:val="363636"/>
+                <w:sz w:val="21"/>
+                <w:szCs w:val="21"/>
+              </w:rPr>
+              <w:t>: GitHub.com</w:t>
             </w:r>
           </w:p>
         </w:tc>
@@ -4766,7 +5826,7 @@
       <w:hyperlink r:id="rId26" w:history="1">
         <w:r>
           <w:rPr>
-            <w:rStyle w:val="Lienhypertexte"/>
+            <w:rStyle w:val="Hyperlink"/>
           </w:rPr>
           <w:t>https://app.pluralsight.com/library/courses/csharp-fundamentals-dev/table-of-contents</w:t>
         </w:r>
@@ -4826,8 +5886,21 @@
           <w:sz w:val="21"/>
           <w:szCs w:val="21"/>
         </w:rPr>
-        <w:t>Advanced Web Programming</w:t>
-      </w:r>
+        <w:t xml:space="preserve">Advanced Web </w:t>
+      </w:r>
+      <w:proofErr w:type="spellStart"/>
+      <w:r>
+        <w:rPr>
+          <w:rFonts w:ascii="Lato" w:eastAsia="Times New Roman" w:hAnsi="Lato" w:cs="Times New Roman"/>
+          <w:b/>
+          <w:bCs/>
+          <w:color w:val="363636"/>
+          <w:sz w:val="21"/>
+          <w:szCs w:val="21"/>
+        </w:rPr>
+        <w:t>Programming</w:t>
+      </w:r>
+      <w:proofErr w:type="spellEnd"/>
       <w:r>
         <w:rPr>
           <w:rFonts w:ascii="Lato" w:eastAsia="Times New Roman" w:hAnsi="Lato" w:cs="Times New Roman"/>
@@ -4939,8 +6012,21 @@
                 <w:sz w:val="21"/>
                 <w:szCs w:val="21"/>
               </w:rPr>
-              <w:t>Advanced Web Programming</w:t>
-            </w:r>
+              <w:t xml:space="preserve">Advanced Web </w:t>
+            </w:r>
+            <w:proofErr w:type="spellStart"/>
+            <w:r>
+              <w:rPr>
+                <w:rFonts w:ascii="Lato" w:eastAsia="Times New Roman" w:hAnsi="Lato" w:cs="Times New Roman"/>
+                <w:b/>
+                <w:bCs/>
+                <w:color w:val="363636"/>
+                <w:sz w:val="21"/>
+                <w:szCs w:val="21"/>
+              </w:rPr>
+              <w:t>Programming</w:t>
+            </w:r>
+            <w:proofErr w:type="spellEnd"/>
           </w:p>
         </w:tc>
       </w:tr>
@@ -4976,17 +6062,43 @@
                 <w:szCs w:val="21"/>
               </w:rPr>
             </w:pPr>
-            <w:r>
-              <w:rPr>
-                <w:rFonts w:ascii="Lato" w:eastAsia="Times New Roman" w:hAnsi="Lato" w:cs="Times New Roman"/>
-                <w:b/>
-                <w:bCs/>
-                <w:color w:val="363636"/>
-                <w:sz w:val="21"/>
-                <w:szCs w:val="21"/>
-              </w:rPr>
-              <w:t>Credit Hours</w:t>
-            </w:r>
+            <w:proofErr w:type="spellStart"/>
+            <w:r>
+              <w:rPr>
+                <w:rFonts w:ascii="Lato" w:eastAsia="Times New Roman" w:hAnsi="Lato" w:cs="Times New Roman"/>
+                <w:b/>
+                <w:bCs/>
+                <w:color w:val="363636"/>
+                <w:sz w:val="21"/>
+                <w:szCs w:val="21"/>
+              </w:rPr>
+              <w:t>Credit</w:t>
+            </w:r>
+            <w:proofErr w:type="spellEnd"/>
+            <w:r>
+              <w:rPr>
+                <w:rFonts w:ascii="Lato" w:eastAsia="Times New Roman" w:hAnsi="Lato" w:cs="Times New Roman"/>
+                <w:b/>
+                <w:bCs/>
+                <w:color w:val="363636"/>
+                <w:sz w:val="21"/>
+                <w:szCs w:val="21"/>
+              </w:rPr>
+              <w:t xml:space="preserve"> </w:t>
+            </w:r>
+            <w:proofErr w:type="spellStart"/>
+            <w:r>
+              <w:rPr>
+                <w:rFonts w:ascii="Lato" w:eastAsia="Times New Roman" w:hAnsi="Lato" w:cs="Times New Roman"/>
+                <w:b/>
+                <w:bCs/>
+                <w:color w:val="363636"/>
+                <w:sz w:val="21"/>
+                <w:szCs w:val="21"/>
+              </w:rPr>
+              <w:t>Hours</w:t>
+            </w:r>
+            <w:proofErr w:type="spellEnd"/>
           </w:p>
         </w:tc>
         <w:tc>
@@ -5062,6 +6174,7 @@
                 <w:szCs w:val="21"/>
               </w:rPr>
             </w:pPr>
+            <w:proofErr w:type="spellStart"/>
             <w:r>
               <w:rPr>
                 <w:rFonts w:ascii="Lato" w:eastAsia="Times New Roman" w:hAnsi="Lato" w:cs="Times New Roman"/>
@@ -5073,6 +6186,7 @@
               </w:rPr>
               <w:t>Prerequisites</w:t>
             </w:r>
+            <w:proofErr w:type="spellEnd"/>
           </w:p>
         </w:tc>
         <w:tc>
@@ -5326,14 +6440,45 @@
                 <w:szCs w:val="21"/>
               </w:rPr>
             </w:pPr>
-            <w:r>
-              <w:rPr>
-                <w:rFonts w:ascii="Lato" w:eastAsia="Times New Roman" w:hAnsi="Lato" w:cs="Times New Roman"/>
-                <w:color w:val="363636"/>
-                <w:sz w:val="21"/>
-                <w:szCs w:val="21"/>
-              </w:rPr>
-              <w:t>Website include: GitHub.com</w:t>
+            <w:proofErr w:type="spellStart"/>
+            <w:r>
+              <w:rPr>
+                <w:rFonts w:ascii="Lato" w:eastAsia="Times New Roman" w:hAnsi="Lato" w:cs="Times New Roman"/>
+                <w:color w:val="363636"/>
+                <w:sz w:val="21"/>
+                <w:szCs w:val="21"/>
+              </w:rPr>
+              <w:t>Website</w:t>
+            </w:r>
+            <w:proofErr w:type="spellEnd"/>
+            <w:r>
+              <w:rPr>
+                <w:rFonts w:ascii="Lato" w:eastAsia="Times New Roman" w:hAnsi="Lato" w:cs="Times New Roman"/>
+                <w:color w:val="363636"/>
+                <w:sz w:val="21"/>
+                <w:szCs w:val="21"/>
+              </w:rPr>
+              <w:t xml:space="preserve"> </w:t>
+            </w:r>
+            <w:proofErr w:type="spellStart"/>
+            <w:r>
+              <w:rPr>
+                <w:rFonts w:ascii="Lato" w:eastAsia="Times New Roman" w:hAnsi="Lato" w:cs="Times New Roman"/>
+                <w:color w:val="363636"/>
+                <w:sz w:val="21"/>
+                <w:szCs w:val="21"/>
+              </w:rPr>
+              <w:t>include</w:t>
+            </w:r>
+            <w:proofErr w:type="spellEnd"/>
+            <w:r>
+              <w:rPr>
+                <w:rFonts w:ascii="Lato" w:eastAsia="Times New Roman" w:hAnsi="Lato" w:cs="Times New Roman"/>
+                <w:color w:val="363636"/>
+                <w:sz w:val="21"/>
+                <w:szCs w:val="21"/>
+              </w:rPr>
+              <w:t>: GitHub.com</w:t>
             </w:r>
           </w:p>
         </w:tc>
@@ -5355,7 +6500,7 @@
       <w:hyperlink r:id="rId28" w:history="1">
         <w:r>
           <w:rPr>
-            <w:rStyle w:val="Lienhypertexte"/>
+            <w:rStyle w:val="Hyperlink"/>
           </w:rPr>
           <w:t>https://app.pluralsight.com/library/courses/angularjs-line-of-business-applications/table-of-contents</w:t>
         </w:r>
@@ -5568,17 +6713,43 @@
                 <w:szCs w:val="21"/>
               </w:rPr>
             </w:pPr>
-            <w:r>
-              <w:rPr>
-                <w:rFonts w:ascii="Lato" w:eastAsia="Times New Roman" w:hAnsi="Lato" w:cs="Times New Roman"/>
-                <w:b/>
-                <w:bCs/>
-                <w:color w:val="363636"/>
-                <w:sz w:val="21"/>
-                <w:szCs w:val="21"/>
-              </w:rPr>
-              <w:t>Credit Hours</w:t>
-            </w:r>
+            <w:proofErr w:type="spellStart"/>
+            <w:r>
+              <w:rPr>
+                <w:rFonts w:ascii="Lato" w:eastAsia="Times New Roman" w:hAnsi="Lato" w:cs="Times New Roman"/>
+                <w:b/>
+                <w:bCs/>
+                <w:color w:val="363636"/>
+                <w:sz w:val="21"/>
+                <w:szCs w:val="21"/>
+              </w:rPr>
+              <w:t>Credit</w:t>
+            </w:r>
+            <w:proofErr w:type="spellEnd"/>
+            <w:r>
+              <w:rPr>
+                <w:rFonts w:ascii="Lato" w:eastAsia="Times New Roman" w:hAnsi="Lato" w:cs="Times New Roman"/>
+                <w:b/>
+                <w:bCs/>
+                <w:color w:val="363636"/>
+                <w:sz w:val="21"/>
+                <w:szCs w:val="21"/>
+              </w:rPr>
+              <w:t xml:space="preserve"> </w:t>
+            </w:r>
+            <w:proofErr w:type="spellStart"/>
+            <w:r>
+              <w:rPr>
+                <w:rFonts w:ascii="Lato" w:eastAsia="Times New Roman" w:hAnsi="Lato" w:cs="Times New Roman"/>
+                <w:b/>
+                <w:bCs/>
+                <w:color w:val="363636"/>
+                <w:sz w:val="21"/>
+                <w:szCs w:val="21"/>
+              </w:rPr>
+              <w:t>Hours</w:t>
+            </w:r>
+            <w:proofErr w:type="spellEnd"/>
           </w:p>
         </w:tc>
         <w:tc>
@@ -5654,6 +6825,7 @@
                 <w:szCs w:val="21"/>
               </w:rPr>
             </w:pPr>
+            <w:proofErr w:type="spellStart"/>
             <w:r>
               <w:rPr>
                 <w:rFonts w:ascii="Lato" w:eastAsia="Times New Roman" w:hAnsi="Lato" w:cs="Times New Roman"/>
@@ -5665,6 +6837,7 @@
               </w:rPr>
               <w:t>Prerequisites</w:t>
             </w:r>
+            <w:proofErr w:type="spellEnd"/>
           </w:p>
         </w:tc>
         <w:tc>
@@ -5918,15 +7091,37 @@
                 <w:szCs w:val="21"/>
               </w:rPr>
             </w:pPr>
-            <w:r>
-              <w:rPr>
-                <w:rFonts w:ascii="Lato" w:eastAsia="Times New Roman" w:hAnsi="Lato" w:cs="Times New Roman"/>
-                <w:color w:val="363636"/>
-                <w:sz w:val="21"/>
-                <w:szCs w:val="21"/>
-              </w:rPr>
-              <w:t>Website include</w:t>
-            </w:r>
+            <w:proofErr w:type="spellStart"/>
+            <w:r>
+              <w:rPr>
+                <w:rFonts w:ascii="Lato" w:eastAsia="Times New Roman" w:hAnsi="Lato" w:cs="Times New Roman"/>
+                <w:color w:val="363636"/>
+                <w:sz w:val="21"/>
+                <w:szCs w:val="21"/>
+              </w:rPr>
+              <w:t>Website</w:t>
+            </w:r>
+            <w:proofErr w:type="spellEnd"/>
+            <w:r>
+              <w:rPr>
+                <w:rFonts w:ascii="Lato" w:eastAsia="Times New Roman" w:hAnsi="Lato" w:cs="Times New Roman"/>
+                <w:color w:val="363636"/>
+                <w:sz w:val="21"/>
+                <w:szCs w:val="21"/>
+              </w:rPr>
+              <w:t xml:space="preserve"> </w:t>
+            </w:r>
+            <w:proofErr w:type="spellStart"/>
+            <w:r>
+              <w:rPr>
+                <w:rFonts w:ascii="Lato" w:eastAsia="Times New Roman" w:hAnsi="Lato" w:cs="Times New Roman"/>
+                <w:color w:val="363636"/>
+                <w:sz w:val="21"/>
+                <w:szCs w:val="21"/>
+              </w:rPr>
+              <w:t>include</w:t>
+            </w:r>
+            <w:proofErr w:type="spellEnd"/>
             <w:r>
               <w:rPr>
                 <w:rFonts w:ascii="Lato" w:eastAsia="Times New Roman" w:hAnsi="Lato" w:cs="Times New Roman"/>
@@ -5964,7 +7159,7 @@
       <w:hyperlink r:id="rId30" w:history="1">
         <w:r>
           <w:rPr>
-            <w:rStyle w:val="Lienhypertexte"/>
+            <w:rStyle w:val="Hyperlink"/>
           </w:rPr>
           <w:t>https://app.pluralsight.com/library/courses/aspnetcore-mvc-efcore-bootstrap-angular-web/table-of-contents</w:t>
         </w:r>
@@ -6006,6 +7201,7 @@
         </w:rPr>
         <w:t> </w:t>
       </w:r>
+      <w:proofErr w:type="spellStart"/>
       <w:r>
         <w:rPr>
           <w:rFonts w:ascii="Lato" w:hAnsi="Lato"/>
@@ -6014,8 +7210,31 @@
           <w:szCs w:val="21"/>
           <w:shd w:val="clear" w:color="auto" w:fill="FFFFFF"/>
         </w:rPr>
-        <w:t>Database Systems</w:t>
-      </w:r>
+        <w:t>Database</w:t>
+      </w:r>
+      <w:proofErr w:type="spellEnd"/>
+      <w:r>
+        <w:rPr>
+          <w:rFonts w:ascii="Lato" w:hAnsi="Lato"/>
+          <w:color w:val="363636"/>
+          <w:sz w:val="21"/>
+          <w:szCs w:val="21"/>
+          <w:shd w:val="clear" w:color="auto" w:fill="FFFFFF"/>
+        </w:rPr>
+        <w:t xml:space="preserve"> </w:t>
+      </w:r>
+      <w:proofErr w:type="spellStart"/>
+      <w:r>
+        <w:rPr>
+          <w:rFonts w:ascii="Lato" w:hAnsi="Lato"/>
+          <w:color w:val="363636"/>
+          <w:sz w:val="21"/>
+          <w:szCs w:val="21"/>
+          <w:shd w:val="clear" w:color="auto" w:fill="FFFFFF"/>
+        </w:rPr>
+        <w:t>Systems</w:t>
+      </w:r>
+      <w:proofErr w:type="spellEnd"/>
       <w:r>
         <w:rPr>
           <w:rFonts w:ascii="Lato" w:eastAsia="Times New Roman" w:hAnsi="Lato" w:cs="Times New Roman"/>
@@ -6118,17 +7337,43 @@
                 <w:szCs w:val="21"/>
               </w:rPr>
             </w:pPr>
-            <w:r>
-              <w:rPr>
-                <w:rFonts w:ascii="Lato" w:eastAsia="Times New Roman" w:hAnsi="Lato" w:cs="Times New Roman"/>
-                <w:b/>
-                <w:bCs/>
-                <w:color w:val="363636"/>
-                <w:sz w:val="21"/>
-                <w:szCs w:val="21"/>
-              </w:rPr>
-              <w:t>Database Systems</w:t>
-            </w:r>
+            <w:proofErr w:type="spellStart"/>
+            <w:r>
+              <w:rPr>
+                <w:rFonts w:ascii="Lato" w:eastAsia="Times New Roman" w:hAnsi="Lato" w:cs="Times New Roman"/>
+                <w:b/>
+                <w:bCs/>
+                <w:color w:val="363636"/>
+                <w:sz w:val="21"/>
+                <w:szCs w:val="21"/>
+              </w:rPr>
+              <w:t>Database</w:t>
+            </w:r>
+            <w:proofErr w:type="spellEnd"/>
+            <w:r>
+              <w:rPr>
+                <w:rFonts w:ascii="Lato" w:eastAsia="Times New Roman" w:hAnsi="Lato" w:cs="Times New Roman"/>
+                <w:b/>
+                <w:bCs/>
+                <w:color w:val="363636"/>
+                <w:sz w:val="21"/>
+                <w:szCs w:val="21"/>
+              </w:rPr>
+              <w:t xml:space="preserve"> </w:t>
+            </w:r>
+            <w:proofErr w:type="spellStart"/>
+            <w:r>
+              <w:rPr>
+                <w:rFonts w:ascii="Lato" w:eastAsia="Times New Roman" w:hAnsi="Lato" w:cs="Times New Roman"/>
+                <w:b/>
+                <w:bCs/>
+                <w:color w:val="363636"/>
+                <w:sz w:val="21"/>
+                <w:szCs w:val="21"/>
+              </w:rPr>
+              <w:t>Systems</w:t>
+            </w:r>
+            <w:proofErr w:type="spellEnd"/>
           </w:p>
         </w:tc>
       </w:tr>
@@ -6164,17 +7409,43 @@
                 <w:szCs w:val="21"/>
               </w:rPr>
             </w:pPr>
-            <w:r>
-              <w:rPr>
-                <w:rFonts w:ascii="Lato" w:eastAsia="Times New Roman" w:hAnsi="Lato" w:cs="Times New Roman"/>
-                <w:b/>
-                <w:bCs/>
-                <w:color w:val="363636"/>
-                <w:sz w:val="21"/>
-                <w:szCs w:val="21"/>
-              </w:rPr>
-              <w:t>Credit Hours</w:t>
-            </w:r>
+            <w:proofErr w:type="spellStart"/>
+            <w:r>
+              <w:rPr>
+                <w:rFonts w:ascii="Lato" w:eastAsia="Times New Roman" w:hAnsi="Lato" w:cs="Times New Roman"/>
+                <w:b/>
+                <w:bCs/>
+                <w:color w:val="363636"/>
+                <w:sz w:val="21"/>
+                <w:szCs w:val="21"/>
+              </w:rPr>
+              <w:t>Credit</w:t>
+            </w:r>
+            <w:proofErr w:type="spellEnd"/>
+            <w:r>
+              <w:rPr>
+                <w:rFonts w:ascii="Lato" w:eastAsia="Times New Roman" w:hAnsi="Lato" w:cs="Times New Roman"/>
+                <w:b/>
+                <w:bCs/>
+                <w:color w:val="363636"/>
+                <w:sz w:val="21"/>
+                <w:szCs w:val="21"/>
+              </w:rPr>
+              <w:t xml:space="preserve"> </w:t>
+            </w:r>
+            <w:proofErr w:type="spellStart"/>
+            <w:r>
+              <w:rPr>
+                <w:rFonts w:ascii="Lato" w:eastAsia="Times New Roman" w:hAnsi="Lato" w:cs="Times New Roman"/>
+                <w:b/>
+                <w:bCs/>
+                <w:color w:val="363636"/>
+                <w:sz w:val="21"/>
+                <w:szCs w:val="21"/>
+              </w:rPr>
+              <w:t>Hours</w:t>
+            </w:r>
+            <w:proofErr w:type="spellEnd"/>
           </w:p>
         </w:tc>
         <w:tc>
@@ -6250,6 +7521,7 @@
                 <w:szCs w:val="21"/>
               </w:rPr>
             </w:pPr>
+            <w:proofErr w:type="spellStart"/>
             <w:r>
               <w:rPr>
                 <w:rFonts w:ascii="Lato" w:eastAsia="Times New Roman" w:hAnsi="Lato" w:cs="Times New Roman"/>
@@ -6261,6 +7533,7 @@
               </w:rPr>
               <w:t>Prerequisites</w:t>
             </w:r>
+            <w:proofErr w:type="spellEnd"/>
           </w:p>
         </w:tc>
         <w:tc>
@@ -6453,27 +7726,80 @@
                 <w:szCs w:val="21"/>
                 <w:lang w:val="en-US"/>
               </w:rPr>
-              <w:t>Software include: Microsoft Visual Studio, SQL Server Management Studio, Git Bash.</w:t>
-            </w:r>
-          </w:p>
-          <w:p>
-            <w:pPr>
-              <w:spacing w:after="0" w:line="240" w:lineRule="auto"/>
-              <w:rPr>
-                <w:rFonts w:ascii="Lato" w:eastAsia="Times New Roman" w:hAnsi="Lato" w:cs="Times New Roman"/>
-                <w:color w:val="363636"/>
-                <w:sz w:val="21"/>
-                <w:szCs w:val="21"/>
-              </w:rPr>
-            </w:pPr>
-            <w:r>
-              <w:rPr>
-                <w:rFonts w:ascii="Lato" w:eastAsia="Times New Roman" w:hAnsi="Lato" w:cs="Times New Roman"/>
-                <w:color w:val="363636"/>
-                <w:sz w:val="21"/>
-                <w:szCs w:val="21"/>
-              </w:rPr>
-              <w:t>Website include: GitHub.com</w:t>
+              <w:t xml:space="preserve">Software include: Microsoft Visual Studio, SQL Server Management Studio, </w:t>
+            </w:r>
+            <w:proofErr w:type="gramStart"/>
+            <w:r>
+              <w:rPr>
+                <w:rFonts w:ascii="Lato" w:eastAsia="Times New Roman" w:hAnsi="Lato" w:cs="Times New Roman"/>
+                <w:color w:val="363636"/>
+                <w:sz w:val="21"/>
+                <w:szCs w:val="21"/>
+                <w:lang w:val="en-US"/>
+              </w:rPr>
+              <w:t>Git</w:t>
+            </w:r>
+            <w:proofErr w:type="gramEnd"/>
+            <w:r>
+              <w:rPr>
+                <w:rFonts w:ascii="Lato" w:eastAsia="Times New Roman" w:hAnsi="Lato" w:cs="Times New Roman"/>
+                <w:color w:val="363636"/>
+                <w:sz w:val="21"/>
+                <w:szCs w:val="21"/>
+                <w:lang w:val="en-US"/>
+              </w:rPr>
+              <w:t xml:space="preserve"> Bash.</w:t>
+            </w:r>
+          </w:p>
+          <w:p>
+            <w:pPr>
+              <w:spacing w:after="0" w:line="240" w:lineRule="auto"/>
+              <w:rPr>
+                <w:rFonts w:ascii="Lato" w:eastAsia="Times New Roman" w:hAnsi="Lato" w:cs="Times New Roman"/>
+                <w:color w:val="363636"/>
+                <w:sz w:val="21"/>
+                <w:szCs w:val="21"/>
+              </w:rPr>
+            </w:pPr>
+            <w:proofErr w:type="spellStart"/>
+            <w:r>
+              <w:rPr>
+                <w:rFonts w:ascii="Lato" w:eastAsia="Times New Roman" w:hAnsi="Lato" w:cs="Times New Roman"/>
+                <w:color w:val="363636"/>
+                <w:sz w:val="21"/>
+                <w:szCs w:val="21"/>
+              </w:rPr>
+              <w:t>Website</w:t>
+            </w:r>
+            <w:proofErr w:type="spellEnd"/>
+            <w:r>
+              <w:rPr>
+                <w:rFonts w:ascii="Lato" w:eastAsia="Times New Roman" w:hAnsi="Lato" w:cs="Times New Roman"/>
+                <w:color w:val="363636"/>
+                <w:sz w:val="21"/>
+                <w:szCs w:val="21"/>
+              </w:rPr>
+              <w:t xml:space="preserve"> </w:t>
+            </w:r>
+            <w:proofErr w:type="spellStart"/>
+            <w:r>
+              <w:rPr>
+                <w:rFonts w:ascii="Lato" w:eastAsia="Times New Roman" w:hAnsi="Lato" w:cs="Times New Roman"/>
+                <w:color w:val="363636"/>
+                <w:sz w:val="21"/>
+                <w:szCs w:val="21"/>
+              </w:rPr>
+              <w:t>include</w:t>
+            </w:r>
+            <w:proofErr w:type="spellEnd"/>
+            <w:r>
+              <w:rPr>
+                <w:rFonts w:ascii="Lato" w:eastAsia="Times New Roman" w:hAnsi="Lato" w:cs="Times New Roman"/>
+                <w:color w:val="363636"/>
+                <w:sz w:val="21"/>
+                <w:szCs w:val="21"/>
+              </w:rPr>
+              <w:t>: GitHub.com</w:t>
             </w:r>
           </w:p>
         </w:tc>
@@ -6493,7 +7819,7 @@
       <w:r>
         <w:rPr>
           <w:noProof/>
-          <w:lang w:eastAsia="fr-FR"/>
+          <w:lang w:val="en-US"/>
         </w:rPr>
         <w:drawing>
           <wp:inline distT="0" distB="0" distL="0" distR="0" wp14:anchorId="0A23CAD6" wp14:editId="1A29366E">
@@ -6605,7 +7931,31 @@
           <w:szCs w:val="52"/>
           <w:u w:val="single"/>
         </w:rPr>
-        <w:t xml:space="preserve">A3. Senior Software Engineer </w:t>
+        <w:t xml:space="preserve">A3. Senior Software </w:t>
+      </w:r>
+      <w:proofErr w:type="spellStart"/>
+      <w:r>
+        <w:rPr>
+          <w:rFonts w:ascii="Lato" w:eastAsia="Times New Roman" w:hAnsi="Lato" w:cs="Times New Roman"/>
+          <w:b/>
+          <w:color w:val="363636"/>
+          <w:sz w:val="52"/>
+          <w:szCs w:val="52"/>
+          <w:u w:val="single"/>
+        </w:rPr>
+        <w:t>Engineer</w:t>
+      </w:r>
+      <w:proofErr w:type="spellEnd"/>
+      <w:r>
+        <w:rPr>
+          <w:rFonts w:ascii="Lato" w:eastAsia="Times New Roman" w:hAnsi="Lato" w:cs="Times New Roman"/>
+          <w:b/>
+          <w:color w:val="363636"/>
+          <w:sz w:val="52"/>
+          <w:szCs w:val="52"/>
+          <w:u w:val="single"/>
+        </w:rPr>
+        <w:t xml:space="preserve"> </w:t>
       </w:r>
     </w:p>
     <w:p>
@@ -6809,17 +8159,43 @@
                 <w:szCs w:val="21"/>
               </w:rPr>
             </w:pPr>
-            <w:r>
-              <w:rPr>
-                <w:rFonts w:ascii="Lato" w:eastAsia="Times New Roman" w:hAnsi="Lato" w:cs="Times New Roman"/>
-                <w:b/>
-                <w:bCs/>
-                <w:color w:val="363636"/>
-                <w:sz w:val="21"/>
-                <w:szCs w:val="21"/>
-              </w:rPr>
-              <w:t>Credit Hours</w:t>
-            </w:r>
+            <w:proofErr w:type="spellStart"/>
+            <w:r>
+              <w:rPr>
+                <w:rFonts w:ascii="Lato" w:eastAsia="Times New Roman" w:hAnsi="Lato" w:cs="Times New Roman"/>
+                <w:b/>
+                <w:bCs/>
+                <w:color w:val="363636"/>
+                <w:sz w:val="21"/>
+                <w:szCs w:val="21"/>
+              </w:rPr>
+              <w:t>Credit</w:t>
+            </w:r>
+            <w:proofErr w:type="spellEnd"/>
+            <w:r>
+              <w:rPr>
+                <w:rFonts w:ascii="Lato" w:eastAsia="Times New Roman" w:hAnsi="Lato" w:cs="Times New Roman"/>
+                <w:b/>
+                <w:bCs/>
+                <w:color w:val="363636"/>
+                <w:sz w:val="21"/>
+                <w:szCs w:val="21"/>
+              </w:rPr>
+              <w:t xml:space="preserve"> </w:t>
+            </w:r>
+            <w:proofErr w:type="spellStart"/>
+            <w:r>
+              <w:rPr>
+                <w:rFonts w:ascii="Lato" w:eastAsia="Times New Roman" w:hAnsi="Lato" w:cs="Times New Roman"/>
+                <w:b/>
+                <w:bCs/>
+                <w:color w:val="363636"/>
+                <w:sz w:val="21"/>
+                <w:szCs w:val="21"/>
+              </w:rPr>
+              <w:t>Hours</w:t>
+            </w:r>
+            <w:proofErr w:type="spellEnd"/>
           </w:p>
         </w:tc>
         <w:tc>
@@ -6895,6 +8271,7 @@
                 <w:szCs w:val="21"/>
               </w:rPr>
             </w:pPr>
+            <w:proofErr w:type="spellStart"/>
             <w:r>
               <w:rPr>
                 <w:rFonts w:ascii="Lato" w:eastAsia="Times New Roman" w:hAnsi="Lato" w:cs="Times New Roman"/>
@@ -6906,6 +8283,7 @@
               </w:rPr>
               <w:t>Prerequisites</w:t>
             </w:r>
+            <w:proofErr w:type="spellEnd"/>
           </w:p>
         </w:tc>
         <w:tc>
@@ -7034,7 +8412,29 @@
                 <w:szCs w:val="21"/>
                 <w:lang w:val="en-US"/>
               </w:rPr>
-              <w:t>Hands-on Responsive Web Design 3: Columns, Flexbox, and Grids.</w:t>
+              <w:t xml:space="preserve">Hands-on Responsive Web Design 3: Columns, </w:t>
+            </w:r>
+            <w:proofErr w:type="spellStart"/>
+            <w:r>
+              <w:rPr>
+                <w:rFonts w:ascii="Lato" w:eastAsia="Times New Roman" w:hAnsi="Lato" w:cs="Times New Roman"/>
+                <w:color w:val="363636"/>
+                <w:sz w:val="21"/>
+                <w:szCs w:val="21"/>
+                <w:lang w:val="en-US"/>
+              </w:rPr>
+              <w:t>Flexbox</w:t>
+            </w:r>
+            <w:proofErr w:type="spellEnd"/>
+            <w:r>
+              <w:rPr>
+                <w:rFonts w:ascii="Lato" w:eastAsia="Times New Roman" w:hAnsi="Lato" w:cs="Times New Roman"/>
+                <w:color w:val="363636"/>
+                <w:sz w:val="21"/>
+                <w:szCs w:val="21"/>
+                <w:lang w:val="en-US"/>
+              </w:rPr>
+              <w:t>, and Grids.</w:t>
             </w:r>
           </w:p>
           <w:p>
@@ -7090,7 +8490,51 @@
                 <w:szCs w:val="21"/>
                 <w:lang w:val="en-US"/>
               </w:rPr>
-              <w:t>The development of any responsive website relies on in-depth knowledge of the use of HTML5, CSS3 and SASS. In this course, you will learn the skills needed to layout a page using standard divisions and CSS, as well as new technologies such as Flexbox and CSS Grids. First, you will discover how to automate this process by harnessing the power of SASS operators. Finally, you will explore the use of CSS grids for the overall layout.</w:t>
+              <w:t xml:space="preserve">The development of any responsive website relies on in-depth knowledge of the use of HTML5, CSS3 and SASS. In this course, you will learn the skills needed to </w:t>
+            </w:r>
+            <w:proofErr w:type="spellStart"/>
+            <w:r>
+              <w:rPr>
+                <w:rFonts w:ascii="Lato" w:eastAsia="Times New Roman" w:hAnsi="Lato" w:cs="Times New Roman"/>
+                <w:color w:val="363636"/>
+                <w:sz w:val="21"/>
+                <w:szCs w:val="21"/>
+                <w:lang w:val="en-US"/>
+              </w:rPr>
+              <w:t>layout</w:t>
+            </w:r>
+            <w:proofErr w:type="spellEnd"/>
+            <w:r>
+              <w:rPr>
+                <w:rFonts w:ascii="Lato" w:eastAsia="Times New Roman" w:hAnsi="Lato" w:cs="Times New Roman"/>
+                <w:color w:val="363636"/>
+                <w:sz w:val="21"/>
+                <w:szCs w:val="21"/>
+                <w:lang w:val="en-US"/>
+              </w:rPr>
+              <w:t xml:space="preserve"> a page using standard divisions and CSS, as well as new technologies such as </w:t>
+            </w:r>
+            <w:proofErr w:type="spellStart"/>
+            <w:r>
+              <w:rPr>
+                <w:rFonts w:ascii="Lato" w:eastAsia="Times New Roman" w:hAnsi="Lato" w:cs="Times New Roman"/>
+                <w:color w:val="363636"/>
+                <w:sz w:val="21"/>
+                <w:szCs w:val="21"/>
+                <w:lang w:val="en-US"/>
+              </w:rPr>
+              <w:t>Flexbox</w:t>
+            </w:r>
+            <w:proofErr w:type="spellEnd"/>
+            <w:r>
+              <w:rPr>
+                <w:rFonts w:ascii="Lato" w:eastAsia="Times New Roman" w:hAnsi="Lato" w:cs="Times New Roman"/>
+                <w:color w:val="363636"/>
+                <w:sz w:val="21"/>
+                <w:szCs w:val="21"/>
+                <w:lang w:val="en-US"/>
+              </w:rPr>
+              <w:t xml:space="preserve"> and CSS Grids. First, you will discover how to automate this process by harnessing the power of SASS operators. Finally, you will explore the use of CSS grids for the overall layout.</w:t>
             </w:r>
           </w:p>
           <w:p>
@@ -7159,14 +8603,45 @@
                 <w:szCs w:val="21"/>
               </w:rPr>
             </w:pPr>
-            <w:r>
-              <w:rPr>
-                <w:rFonts w:ascii="Lato" w:eastAsia="Times New Roman" w:hAnsi="Lato" w:cs="Times New Roman"/>
-                <w:color w:val="363636"/>
-                <w:sz w:val="21"/>
-                <w:szCs w:val="21"/>
-              </w:rPr>
-              <w:t>Website include: GitHub.com</w:t>
+            <w:proofErr w:type="spellStart"/>
+            <w:r>
+              <w:rPr>
+                <w:rFonts w:ascii="Lato" w:eastAsia="Times New Roman" w:hAnsi="Lato" w:cs="Times New Roman"/>
+                <w:color w:val="363636"/>
+                <w:sz w:val="21"/>
+                <w:szCs w:val="21"/>
+              </w:rPr>
+              <w:t>Website</w:t>
+            </w:r>
+            <w:proofErr w:type="spellEnd"/>
+            <w:r>
+              <w:rPr>
+                <w:rFonts w:ascii="Lato" w:eastAsia="Times New Roman" w:hAnsi="Lato" w:cs="Times New Roman"/>
+                <w:color w:val="363636"/>
+                <w:sz w:val="21"/>
+                <w:szCs w:val="21"/>
+              </w:rPr>
+              <w:t xml:space="preserve"> </w:t>
+            </w:r>
+            <w:proofErr w:type="spellStart"/>
+            <w:r>
+              <w:rPr>
+                <w:rFonts w:ascii="Lato" w:eastAsia="Times New Roman" w:hAnsi="Lato" w:cs="Times New Roman"/>
+                <w:color w:val="363636"/>
+                <w:sz w:val="21"/>
+                <w:szCs w:val="21"/>
+              </w:rPr>
+              <w:t>include</w:t>
+            </w:r>
+            <w:proofErr w:type="spellEnd"/>
+            <w:r>
+              <w:rPr>
+                <w:rFonts w:ascii="Lato" w:eastAsia="Times New Roman" w:hAnsi="Lato" w:cs="Times New Roman"/>
+                <w:color w:val="363636"/>
+                <w:sz w:val="21"/>
+                <w:szCs w:val="21"/>
+              </w:rPr>
+              <w:t>: GitHub.com</w:t>
             </w:r>
           </w:p>
         </w:tc>
@@ -7180,7 +8655,7 @@
       <w:hyperlink r:id="rId33" w:history="1">
         <w:r>
           <w:rPr>
-            <w:rStyle w:val="Lienhypertexte"/>
+            <w:rStyle w:val="Hyperlink"/>
           </w:rPr>
           <w:t>https://app.pluralsight.com/library/courses/responsive-web-design-columns-flexbox-grids/table-of-contents</w:t>
         </w:r>
@@ -7348,7 +8823,31 @@
                 <w:sz w:val="21"/>
                 <w:szCs w:val="21"/>
               </w:rPr>
-              <w:t>Full Stack Web Design</w:t>
+              <w:t xml:space="preserve">Full </w:t>
+            </w:r>
+            <w:proofErr w:type="spellStart"/>
+            <w:r>
+              <w:rPr>
+                <w:rFonts w:ascii="Lato" w:eastAsia="Times New Roman" w:hAnsi="Lato" w:cs="Times New Roman"/>
+                <w:b/>
+                <w:bCs/>
+                <w:color w:val="363636"/>
+                <w:sz w:val="21"/>
+                <w:szCs w:val="21"/>
+              </w:rPr>
+              <w:t>Stack</w:t>
+            </w:r>
+            <w:proofErr w:type="spellEnd"/>
+            <w:r>
+              <w:rPr>
+                <w:rFonts w:ascii="Lato" w:eastAsia="Times New Roman" w:hAnsi="Lato" w:cs="Times New Roman"/>
+                <w:b/>
+                <w:bCs/>
+                <w:color w:val="363636"/>
+                <w:sz w:val="21"/>
+                <w:szCs w:val="21"/>
+              </w:rPr>
+              <w:t xml:space="preserve"> Web Design</w:t>
             </w:r>
           </w:p>
         </w:tc>
@@ -7385,17 +8884,43 @@
                 <w:szCs w:val="21"/>
               </w:rPr>
             </w:pPr>
-            <w:r>
-              <w:rPr>
-                <w:rFonts w:ascii="Lato" w:eastAsia="Times New Roman" w:hAnsi="Lato" w:cs="Times New Roman"/>
-                <w:b/>
-                <w:bCs/>
-                <w:color w:val="363636"/>
-                <w:sz w:val="21"/>
-                <w:szCs w:val="21"/>
-              </w:rPr>
-              <w:t>Credit Hours</w:t>
-            </w:r>
+            <w:proofErr w:type="spellStart"/>
+            <w:r>
+              <w:rPr>
+                <w:rFonts w:ascii="Lato" w:eastAsia="Times New Roman" w:hAnsi="Lato" w:cs="Times New Roman"/>
+                <w:b/>
+                <w:bCs/>
+                <w:color w:val="363636"/>
+                <w:sz w:val="21"/>
+                <w:szCs w:val="21"/>
+              </w:rPr>
+              <w:t>Credit</w:t>
+            </w:r>
+            <w:proofErr w:type="spellEnd"/>
+            <w:r>
+              <w:rPr>
+                <w:rFonts w:ascii="Lato" w:eastAsia="Times New Roman" w:hAnsi="Lato" w:cs="Times New Roman"/>
+                <w:b/>
+                <w:bCs/>
+                <w:color w:val="363636"/>
+                <w:sz w:val="21"/>
+                <w:szCs w:val="21"/>
+              </w:rPr>
+              <w:t xml:space="preserve"> </w:t>
+            </w:r>
+            <w:proofErr w:type="spellStart"/>
+            <w:r>
+              <w:rPr>
+                <w:rFonts w:ascii="Lato" w:eastAsia="Times New Roman" w:hAnsi="Lato" w:cs="Times New Roman"/>
+                <w:b/>
+                <w:bCs/>
+                <w:color w:val="363636"/>
+                <w:sz w:val="21"/>
+                <w:szCs w:val="21"/>
+              </w:rPr>
+              <w:t>Hours</w:t>
+            </w:r>
+            <w:proofErr w:type="spellEnd"/>
           </w:p>
         </w:tc>
         <w:tc>
@@ -7471,6 +8996,7 @@
                 <w:szCs w:val="21"/>
               </w:rPr>
             </w:pPr>
+            <w:proofErr w:type="spellStart"/>
             <w:r>
               <w:rPr>
                 <w:rFonts w:ascii="Lato" w:eastAsia="Times New Roman" w:hAnsi="Lato" w:cs="Times New Roman"/>
@@ -7482,6 +9008,7 @@
               </w:rPr>
               <w:t>Prerequisites</w:t>
             </w:r>
+            <w:proofErr w:type="spellEnd"/>
           </w:p>
         </w:tc>
         <w:tc>
@@ -7610,7 +9137,29 @@
                 <w:szCs w:val="21"/>
                 <w:lang w:val="en-US"/>
               </w:rPr>
-              <w:t>Angular is one of the most popular frameworks for building client apps with HTML, CSS and TypeScript. If you want to establish yourself as a front-end or a full-stack developer, you need to learn Angular.</w:t>
+              <w:t xml:space="preserve">Angular is one of the most popular frameworks for building client apps with HTML, CSS and </w:t>
+            </w:r>
+            <w:proofErr w:type="spellStart"/>
+            <w:r>
+              <w:rPr>
+                <w:rFonts w:ascii="Lato" w:eastAsia="Times New Roman" w:hAnsi="Lato" w:cs="Times New Roman"/>
+                <w:color w:val="363636"/>
+                <w:sz w:val="21"/>
+                <w:szCs w:val="21"/>
+                <w:lang w:val="en-US"/>
+              </w:rPr>
+              <w:t>TypeScript</w:t>
+            </w:r>
+            <w:proofErr w:type="spellEnd"/>
+            <w:r>
+              <w:rPr>
+                <w:rFonts w:ascii="Lato" w:eastAsia="Times New Roman" w:hAnsi="Lato" w:cs="Times New Roman"/>
+                <w:color w:val="363636"/>
+                <w:sz w:val="21"/>
+                <w:szCs w:val="21"/>
+                <w:lang w:val="en-US"/>
+              </w:rPr>
+              <w:t>. If you want to establish yourself as a front-end or a full-stack developer, you need to learn Angular.</w:t>
             </w:r>
           </w:p>
           <w:p>
@@ -7649,7 +9198,7 @@
           </w:p>
           <w:p>
             <w:pPr>
-              <w:pStyle w:val="Paragraphedeliste"/>
+              <w:pStyle w:val="ListParagraph"/>
               <w:numPr>
                 <w:ilvl w:val="0"/>
                 <w:numId w:val="4"/>
@@ -7674,7 +9223,7 @@
           </w:p>
           <w:p>
             <w:pPr>
-              <w:pStyle w:val="Paragraphedeliste"/>
+              <w:pStyle w:val="ListParagraph"/>
               <w:numPr>
                 <w:ilvl w:val="0"/>
                 <w:numId w:val="4"/>
@@ -7699,7 +9248,7 @@
           </w:p>
           <w:p>
             <w:pPr>
-              <w:pStyle w:val="Paragraphedeliste"/>
+              <w:pStyle w:val="ListParagraph"/>
               <w:numPr>
                 <w:ilvl w:val="0"/>
                 <w:numId w:val="4"/>
@@ -7724,7 +9273,7 @@
           </w:p>
           <w:p>
             <w:pPr>
-              <w:pStyle w:val="Paragraphedeliste"/>
+              <w:pStyle w:val="ListParagraph"/>
               <w:numPr>
                 <w:ilvl w:val="0"/>
                 <w:numId w:val="4"/>
@@ -7791,14 +9340,45 @@
                 <w:szCs w:val="21"/>
               </w:rPr>
             </w:pPr>
-            <w:r>
-              <w:rPr>
-                <w:rFonts w:ascii="Lato" w:eastAsia="Times New Roman" w:hAnsi="Lato" w:cs="Times New Roman"/>
-                <w:color w:val="363636"/>
-                <w:sz w:val="21"/>
-                <w:szCs w:val="21"/>
-              </w:rPr>
-              <w:t>Website include: GitHub.com</w:t>
+            <w:proofErr w:type="spellStart"/>
+            <w:r>
+              <w:rPr>
+                <w:rFonts w:ascii="Lato" w:eastAsia="Times New Roman" w:hAnsi="Lato" w:cs="Times New Roman"/>
+                <w:color w:val="363636"/>
+                <w:sz w:val="21"/>
+                <w:szCs w:val="21"/>
+              </w:rPr>
+              <w:t>Website</w:t>
+            </w:r>
+            <w:proofErr w:type="spellEnd"/>
+            <w:r>
+              <w:rPr>
+                <w:rFonts w:ascii="Lato" w:eastAsia="Times New Roman" w:hAnsi="Lato" w:cs="Times New Roman"/>
+                <w:color w:val="363636"/>
+                <w:sz w:val="21"/>
+                <w:szCs w:val="21"/>
+              </w:rPr>
+              <w:t xml:space="preserve"> </w:t>
+            </w:r>
+            <w:proofErr w:type="spellStart"/>
+            <w:r>
+              <w:rPr>
+                <w:rFonts w:ascii="Lato" w:eastAsia="Times New Roman" w:hAnsi="Lato" w:cs="Times New Roman"/>
+                <w:color w:val="363636"/>
+                <w:sz w:val="21"/>
+                <w:szCs w:val="21"/>
+              </w:rPr>
+              <w:t>include</w:t>
+            </w:r>
+            <w:proofErr w:type="spellEnd"/>
+            <w:r>
+              <w:rPr>
+                <w:rFonts w:ascii="Lato" w:eastAsia="Times New Roman" w:hAnsi="Lato" w:cs="Times New Roman"/>
+                <w:color w:val="363636"/>
+                <w:sz w:val="21"/>
+                <w:szCs w:val="21"/>
+              </w:rPr>
+              <w:t>: GitHub.com</w:t>
             </w:r>
           </w:p>
         </w:tc>
@@ -7812,7 +9392,7 @@
       <w:hyperlink r:id="rId35" w:history="1">
         <w:r>
           <w:rPr>
-            <w:rStyle w:val="Lienhypertexte"/>
+            <w:rStyle w:val="Hyperlink"/>
           </w:rPr>
           <w:t>https://www.udemy.com/the-complete-angular-master-class/</w:t>
         </w:r>
@@ -8012,17 +9592,43 @@
                 <w:szCs w:val="21"/>
               </w:rPr>
             </w:pPr>
-            <w:r>
-              <w:rPr>
-                <w:rFonts w:ascii="Lato" w:eastAsia="Times New Roman" w:hAnsi="Lato" w:cs="Times New Roman"/>
-                <w:b/>
-                <w:bCs/>
-                <w:color w:val="363636"/>
-                <w:sz w:val="21"/>
-                <w:szCs w:val="21"/>
-              </w:rPr>
-              <w:t>Credit Hours</w:t>
-            </w:r>
+            <w:proofErr w:type="spellStart"/>
+            <w:r>
+              <w:rPr>
+                <w:rFonts w:ascii="Lato" w:eastAsia="Times New Roman" w:hAnsi="Lato" w:cs="Times New Roman"/>
+                <w:b/>
+                <w:bCs/>
+                <w:color w:val="363636"/>
+                <w:sz w:val="21"/>
+                <w:szCs w:val="21"/>
+              </w:rPr>
+              <w:t>Credit</w:t>
+            </w:r>
+            <w:proofErr w:type="spellEnd"/>
+            <w:r>
+              <w:rPr>
+                <w:rFonts w:ascii="Lato" w:eastAsia="Times New Roman" w:hAnsi="Lato" w:cs="Times New Roman"/>
+                <w:b/>
+                <w:bCs/>
+                <w:color w:val="363636"/>
+                <w:sz w:val="21"/>
+                <w:szCs w:val="21"/>
+              </w:rPr>
+              <w:t xml:space="preserve"> </w:t>
+            </w:r>
+            <w:proofErr w:type="spellStart"/>
+            <w:r>
+              <w:rPr>
+                <w:rFonts w:ascii="Lato" w:eastAsia="Times New Roman" w:hAnsi="Lato" w:cs="Times New Roman"/>
+                <w:b/>
+                <w:bCs/>
+                <w:color w:val="363636"/>
+                <w:sz w:val="21"/>
+                <w:szCs w:val="21"/>
+              </w:rPr>
+              <w:t>Hours</w:t>
+            </w:r>
+            <w:proofErr w:type="spellEnd"/>
           </w:p>
         </w:tc>
         <w:tc>
@@ -8098,6 +9704,7 @@
                 <w:szCs w:val="21"/>
               </w:rPr>
             </w:pPr>
+            <w:proofErr w:type="spellStart"/>
             <w:r>
               <w:rPr>
                 <w:rFonts w:ascii="Lato" w:eastAsia="Times New Roman" w:hAnsi="Lato" w:cs="Times New Roman"/>
@@ -8109,6 +9716,7 @@
               </w:rPr>
               <w:t>Prerequisites</w:t>
             </w:r>
+            <w:proofErr w:type="spellEnd"/>
           </w:p>
         </w:tc>
         <w:tc>
@@ -8274,7 +9882,95 @@
                 <w:szCs w:val="21"/>
                 <w:lang w:val="en-US"/>
               </w:rPr>
-              <w:t>Architectures are moving towards microservices. RESTful web services are the first step to developing great microservices. Spring Boot, in combination with Spring Web MVC (also called Spring REST) makes it easy to develop RESTful web services.</w:t>
+              <w:t xml:space="preserve">Architectures are moving towards </w:t>
+            </w:r>
+            <w:proofErr w:type="spellStart"/>
+            <w:r>
+              <w:rPr>
+                <w:rFonts w:ascii="Lato" w:eastAsia="Times New Roman" w:hAnsi="Lato" w:cs="Times New Roman"/>
+                <w:color w:val="363636"/>
+                <w:sz w:val="21"/>
+                <w:szCs w:val="21"/>
+                <w:lang w:val="en-US"/>
+              </w:rPr>
+              <w:t>microservices</w:t>
+            </w:r>
+            <w:proofErr w:type="spellEnd"/>
+            <w:r>
+              <w:rPr>
+                <w:rFonts w:ascii="Lato" w:eastAsia="Times New Roman" w:hAnsi="Lato" w:cs="Times New Roman"/>
+                <w:color w:val="363636"/>
+                <w:sz w:val="21"/>
+                <w:szCs w:val="21"/>
+                <w:lang w:val="en-US"/>
+              </w:rPr>
+              <w:t xml:space="preserve">. </w:t>
+            </w:r>
+            <w:proofErr w:type="spellStart"/>
+            <w:r>
+              <w:rPr>
+                <w:rFonts w:ascii="Lato" w:eastAsia="Times New Roman" w:hAnsi="Lato" w:cs="Times New Roman"/>
+                <w:color w:val="363636"/>
+                <w:sz w:val="21"/>
+                <w:szCs w:val="21"/>
+                <w:lang w:val="en-US"/>
+              </w:rPr>
+              <w:t>RESTful</w:t>
+            </w:r>
+            <w:proofErr w:type="spellEnd"/>
+            <w:r>
+              <w:rPr>
+                <w:rFonts w:ascii="Lato" w:eastAsia="Times New Roman" w:hAnsi="Lato" w:cs="Times New Roman"/>
+                <w:color w:val="363636"/>
+                <w:sz w:val="21"/>
+                <w:szCs w:val="21"/>
+                <w:lang w:val="en-US"/>
+              </w:rPr>
+              <w:t xml:space="preserve"> web services are the first step to developing great </w:t>
+            </w:r>
+            <w:proofErr w:type="spellStart"/>
+            <w:r>
+              <w:rPr>
+                <w:rFonts w:ascii="Lato" w:eastAsia="Times New Roman" w:hAnsi="Lato" w:cs="Times New Roman"/>
+                <w:color w:val="363636"/>
+                <w:sz w:val="21"/>
+                <w:szCs w:val="21"/>
+                <w:lang w:val="en-US"/>
+              </w:rPr>
+              <w:t>microservices</w:t>
+            </w:r>
+            <w:proofErr w:type="spellEnd"/>
+            <w:r>
+              <w:rPr>
+                <w:rFonts w:ascii="Lato" w:eastAsia="Times New Roman" w:hAnsi="Lato" w:cs="Times New Roman"/>
+                <w:color w:val="363636"/>
+                <w:sz w:val="21"/>
+                <w:szCs w:val="21"/>
+                <w:lang w:val="en-US"/>
+              </w:rPr>
+              <w:t xml:space="preserve">. Spring Boot, in combination with Spring Web MVC (also called Spring REST) makes it easy to develop </w:t>
+            </w:r>
+            <w:proofErr w:type="spellStart"/>
+            <w:r>
+              <w:rPr>
+                <w:rFonts w:ascii="Lato" w:eastAsia="Times New Roman" w:hAnsi="Lato" w:cs="Times New Roman"/>
+                <w:color w:val="363636"/>
+                <w:sz w:val="21"/>
+                <w:szCs w:val="21"/>
+                <w:lang w:val="en-US"/>
+              </w:rPr>
+              <w:t>RESTful</w:t>
+            </w:r>
+            <w:proofErr w:type="spellEnd"/>
+            <w:r>
+              <w:rPr>
+                <w:rFonts w:ascii="Lato" w:eastAsia="Times New Roman" w:hAnsi="Lato" w:cs="Times New Roman"/>
+                <w:color w:val="363636"/>
+                <w:sz w:val="21"/>
+                <w:szCs w:val="21"/>
+                <w:lang w:val="en-US"/>
+              </w:rPr>
+              <w:t xml:space="preserve"> web services.</w:t>
             </w:r>
           </w:p>
           <w:p>
@@ -8355,14 +10051,45 @@
                 <w:szCs w:val="21"/>
               </w:rPr>
             </w:pPr>
-            <w:r>
-              <w:rPr>
-                <w:rFonts w:ascii="Lato" w:eastAsia="Times New Roman" w:hAnsi="Lato" w:cs="Times New Roman"/>
-                <w:color w:val="363636"/>
-                <w:sz w:val="21"/>
-                <w:szCs w:val="21"/>
-              </w:rPr>
-              <w:t>Website include: GitHub.com</w:t>
+            <w:proofErr w:type="spellStart"/>
+            <w:r>
+              <w:rPr>
+                <w:rFonts w:ascii="Lato" w:eastAsia="Times New Roman" w:hAnsi="Lato" w:cs="Times New Roman"/>
+                <w:color w:val="363636"/>
+                <w:sz w:val="21"/>
+                <w:szCs w:val="21"/>
+              </w:rPr>
+              <w:t>Website</w:t>
+            </w:r>
+            <w:proofErr w:type="spellEnd"/>
+            <w:r>
+              <w:rPr>
+                <w:rFonts w:ascii="Lato" w:eastAsia="Times New Roman" w:hAnsi="Lato" w:cs="Times New Roman"/>
+                <w:color w:val="363636"/>
+                <w:sz w:val="21"/>
+                <w:szCs w:val="21"/>
+              </w:rPr>
+              <w:t xml:space="preserve"> </w:t>
+            </w:r>
+            <w:proofErr w:type="spellStart"/>
+            <w:r>
+              <w:rPr>
+                <w:rFonts w:ascii="Lato" w:eastAsia="Times New Roman" w:hAnsi="Lato" w:cs="Times New Roman"/>
+                <w:color w:val="363636"/>
+                <w:sz w:val="21"/>
+                <w:szCs w:val="21"/>
+              </w:rPr>
+              <w:t>include</w:t>
+            </w:r>
+            <w:proofErr w:type="spellEnd"/>
+            <w:r>
+              <w:rPr>
+                <w:rFonts w:ascii="Lato" w:eastAsia="Times New Roman" w:hAnsi="Lato" w:cs="Times New Roman"/>
+                <w:color w:val="363636"/>
+                <w:sz w:val="21"/>
+                <w:szCs w:val="21"/>
+              </w:rPr>
+              <w:t>: GitHub.com</w:t>
             </w:r>
           </w:p>
         </w:tc>
@@ -8438,13 +10165,13 @@
         <w:shd w:val="clear" w:color="auto" w:fill="FFFFFF"/>
         <w:spacing w:before="100" w:beforeAutospacing="1" w:after="100" w:afterAutospacing="1" w:line="360" w:lineRule="atLeast"/>
         <w:rPr>
-          <w:rStyle w:val="Lienhypertexte"/>
+          <w:rStyle w:val="Hyperlink"/>
         </w:rPr>
       </w:pPr>
       <w:hyperlink r:id="rId37" w:history="1">
         <w:r>
           <w:rPr>
-            <w:rStyle w:val="Lienhypertexte"/>
+            <w:rStyle w:val="Hyperlink"/>
           </w:rPr>
           <w:t>https://www.udemy.com/spring-web-services-tutorial/</w:t>
         </w:r>
@@ -8456,7 +10183,7 @@
         <w:spacing w:before="100" w:beforeAutospacing="1" w:after="100" w:afterAutospacing="1" w:line="360" w:lineRule="atLeast"/>
         <w:jc w:val="center"/>
         <w:rPr>
-          <w:rStyle w:val="Lienhypertexte"/>
+          <w:rStyle w:val="Hyperlink"/>
           <w:b/>
           <w:color w:val="auto"/>
           <w:u w:val="none"/>
@@ -8469,7 +10196,7 @@
         <w:spacing w:before="100" w:beforeAutospacing="1" w:after="100" w:afterAutospacing="1" w:line="360" w:lineRule="atLeast"/>
         <w:jc w:val="center"/>
         <w:rPr>
-          <w:rStyle w:val="Lienhypertexte"/>
+          <w:rStyle w:val="Hyperlink"/>
           <w:b/>
           <w:color w:val="auto"/>
           <w:u w:val="none"/>
@@ -8482,7 +10209,7 @@
         <w:spacing w:before="100" w:beforeAutospacing="1" w:after="100" w:afterAutospacing="1" w:line="360" w:lineRule="atLeast"/>
         <w:jc w:val="center"/>
         <w:rPr>
-          <w:rStyle w:val="Lienhypertexte"/>
+          <w:rStyle w:val="Hyperlink"/>
           <w:b/>
           <w:color w:val="auto"/>
           <w:u w:val="none"/>
@@ -8490,7 +10217,7 @@
       </w:pPr>
       <w:r>
         <w:rPr>
-          <w:rStyle w:val="Lienhypertexte"/>
+          <w:rStyle w:val="Hyperlink"/>
           <w:b/>
           <w:color w:val="auto"/>
           <w:u w:val="none"/>
@@ -8499,7 +10226,7 @@
       </w:r>
       <w:r>
         <w:rPr>
-          <w:rStyle w:val="Lienhypertexte"/>
+          <w:rStyle w:val="Hyperlink"/>
           <w:b/>
           <w:color w:val="auto"/>
           <w:u w:val="none"/>
@@ -8537,11 +10264,59 @@
           <w:sz w:val="21"/>
           <w:szCs w:val="21"/>
         </w:rPr>
-        <w:t>Full Stack  Web Design, il faudra aussi TypeScript comme prérequis &amp;</w:t>
-      </w:r>
-      <w:r>
-        <w:rPr>
-          <w:rStyle w:val="Lienhypertexte"/>
+        <w:t xml:space="preserve">Full </w:t>
+      </w:r>
+      <w:proofErr w:type="spellStart"/>
+      <w:r>
+        <w:rPr>
+          <w:rFonts w:ascii="Lato" w:eastAsia="Times New Roman" w:hAnsi="Lato" w:cs="Times New Roman"/>
+          <w:b/>
+          <w:bCs/>
+          <w:color w:val="363636"/>
+          <w:sz w:val="21"/>
+          <w:szCs w:val="21"/>
+        </w:rPr>
+        <w:t>Stack</w:t>
+      </w:r>
+      <w:proofErr w:type="spellEnd"/>
+      <w:r>
+        <w:rPr>
+          <w:rFonts w:ascii="Lato" w:eastAsia="Times New Roman" w:hAnsi="Lato" w:cs="Times New Roman"/>
+          <w:b/>
+          <w:bCs/>
+          <w:color w:val="363636"/>
+          <w:sz w:val="21"/>
+          <w:szCs w:val="21"/>
+        </w:rPr>
+        <w:t xml:space="preserve">  Web Design, il faudra aussi </w:t>
+      </w:r>
+      <w:proofErr w:type="spellStart"/>
+      <w:r>
+        <w:rPr>
+          <w:rFonts w:ascii="Lato" w:eastAsia="Times New Roman" w:hAnsi="Lato" w:cs="Times New Roman"/>
+          <w:b/>
+          <w:bCs/>
+          <w:color w:val="363636"/>
+          <w:sz w:val="21"/>
+          <w:szCs w:val="21"/>
+        </w:rPr>
+        <w:t>TypeScript</w:t>
+      </w:r>
+      <w:proofErr w:type="spellEnd"/>
+      <w:r>
+        <w:rPr>
+          <w:rFonts w:ascii="Lato" w:eastAsia="Times New Roman" w:hAnsi="Lato" w:cs="Times New Roman"/>
+          <w:b/>
+          <w:bCs/>
+          <w:color w:val="363636"/>
+          <w:sz w:val="21"/>
+          <w:szCs w:val="21"/>
+        </w:rPr>
+        <w:t xml:space="preserve"> comme prérequis &amp;</w:t>
+      </w:r>
+      <w:r>
+        <w:rPr>
+          <w:rStyle w:val="Hyperlink"/>
           <w:b/>
           <w:color w:val="auto"/>
           <w:u w:val="none"/>
@@ -8550,7 +10325,7 @@
       </w:r>
       <w:r>
         <w:rPr>
-          <w:rStyle w:val="Lienhypertexte"/>
+          <w:rStyle w:val="Hyperlink"/>
           <w:b/>
           <w:color w:val="auto"/>
           <w:u w:val="none"/>
@@ -8559,20 +10334,40 @@
       </w:r>
       <w:r>
         <w:rPr>
-          <w:rStyle w:val="Lienhypertexte"/>
+          <w:rStyle w:val="Hyperlink"/>
           <w:b/>
           <w:color w:val="auto"/>
           <w:u w:val="none"/>
         </w:rPr>
-        <w:t xml:space="preserve"> (ou on introduira simplement les bases du langage pour développer avec Spring Boot)</w:t>
-      </w:r>
-      <w:r>
-        <w:rPr>
-          <w:rStyle w:val="Lienhypertexte"/>
+        <w:t xml:space="preserve"> (ou on introduira simplement les bases du langage pour développer avec </w:t>
+      </w:r>
+      <w:proofErr w:type="spellStart"/>
+      <w:r>
+        <w:rPr>
+          <w:rStyle w:val="Hyperlink"/>
           <w:b/>
           <w:color w:val="auto"/>
           <w:u w:val="none"/>
         </w:rPr>
+        <w:t>Spring</w:t>
+      </w:r>
+      <w:proofErr w:type="spellEnd"/>
+      <w:r>
+        <w:rPr>
+          <w:rStyle w:val="Hyperlink"/>
+          <w:b/>
+          <w:color w:val="auto"/>
+          <w:u w:val="none"/>
+        </w:rPr>
+        <w:t xml:space="preserve"> Boot)</w:t>
+      </w:r>
+      <w:r>
+        <w:rPr>
+          <w:rStyle w:val="Hyperlink"/>
+          <w:b/>
+          <w:color w:val="auto"/>
+          <w:u w:val="none"/>
+        </w:rPr>
         <w:t xml:space="preserve"> d’où je n’ai pu vraiment établir une description correct. Un éclaircissement m’aidera bien.</w:t>
       </w:r>
     </w:p>
@@ -8581,7 +10376,7 @@
         <w:spacing w:after="0" w:line="240" w:lineRule="auto"/>
         <w:jc w:val="center"/>
         <w:rPr>
-          <w:rStyle w:val="Lienhypertexte"/>
+          <w:rStyle w:val="Hyperlink"/>
           <w:rFonts w:ascii="Lato" w:eastAsia="Times New Roman" w:hAnsi="Lato" w:cs="Times New Roman"/>
           <w:b/>
           <w:color w:val="363636"/>
@@ -8592,51 +10387,106 @@
       </w:pPr>
       <w:r>
         <w:rPr>
-          <w:rStyle w:val="Lienhypertexte"/>
+          <w:rStyle w:val="Hyperlink"/>
           <w:b/>
           <w:color w:val="auto"/>
           <w:u w:val="none"/>
         </w:rPr>
-        <w:t>Aussi je n’ai pas tenu compte des Credit Hours</w:t>
-      </w:r>
-      <w:r>
-        <w:rPr>
-          <w:rStyle w:val="Lienhypertexte"/>
+        <w:t xml:space="preserve">Aussi je n’ai pas tenu compte des </w:t>
+      </w:r>
+      <w:proofErr w:type="spellStart"/>
+      <w:r>
+        <w:rPr>
+          <w:rStyle w:val="Hyperlink"/>
           <w:b/>
           <w:color w:val="auto"/>
           <w:u w:val="none"/>
         </w:rPr>
+        <w:t>Credit</w:t>
+      </w:r>
+      <w:proofErr w:type="spellEnd"/>
+      <w:r>
+        <w:rPr>
+          <w:rStyle w:val="Hyperlink"/>
+          <w:b/>
+          <w:color w:val="auto"/>
+          <w:u w:val="none"/>
+        </w:rPr>
+        <w:t xml:space="preserve"> </w:t>
+      </w:r>
+      <w:proofErr w:type="spellStart"/>
+      <w:r>
+        <w:rPr>
+          <w:rStyle w:val="Hyperlink"/>
+          <w:b/>
+          <w:color w:val="auto"/>
+          <w:u w:val="none"/>
+        </w:rPr>
+        <w:t>Hours</w:t>
+      </w:r>
+      <w:proofErr w:type="spellEnd"/>
+      <w:r>
+        <w:rPr>
+          <w:rStyle w:val="Hyperlink"/>
+          <w:b/>
+          <w:color w:val="auto"/>
+          <w:u w:val="none"/>
+        </w:rPr>
         <w:t xml:space="preserve">, </w:t>
       </w:r>
-      <w:r>
-        <w:rPr>
-          <w:rFonts w:ascii="Lato" w:eastAsia="Times New Roman" w:hAnsi="Lato" w:cs="Times New Roman"/>
-          <w:b/>
-          <w:color w:val="363636"/>
-          <w:sz w:val="21"/>
-          <w:szCs w:val="21"/>
-        </w:rPr>
-        <w:t>Programming Concepts</w:t>
-      </w:r>
-      <w:r>
-        <w:rPr>
-          <w:rFonts w:ascii="Lato" w:eastAsia="Times New Roman" w:hAnsi="Lato" w:cs="Times New Roman"/>
-          <w:b/>
-          <w:color w:val="363636"/>
-          <w:sz w:val="21"/>
-          <w:szCs w:val="21"/>
-        </w:rPr>
-        <w:t xml:space="preserve">, </w:t>
-      </w:r>
-      <w:r>
-        <w:rPr>
-          <w:rFonts w:ascii="Lato" w:eastAsia="Times New Roman" w:hAnsi="Lato" w:cs="Times New Roman"/>
-          <w:b/>
-          <w:color w:val="363636"/>
-          <w:sz w:val="21"/>
-          <w:szCs w:val="21"/>
-        </w:rPr>
-        <w:t>Software include et</w:t>
+      <w:proofErr w:type="spellStart"/>
+      <w:r>
+        <w:rPr>
+          <w:rFonts w:ascii="Lato" w:eastAsia="Times New Roman" w:hAnsi="Lato" w:cs="Times New Roman"/>
+          <w:b/>
+          <w:color w:val="363636"/>
+          <w:sz w:val="21"/>
+          <w:szCs w:val="21"/>
+        </w:rPr>
+        <w:t>Programming</w:t>
+      </w:r>
+      <w:proofErr w:type="spellEnd"/>
+      <w:r>
+        <w:rPr>
+          <w:rFonts w:ascii="Lato" w:eastAsia="Times New Roman" w:hAnsi="Lato" w:cs="Times New Roman"/>
+          <w:b/>
+          <w:color w:val="363636"/>
+          <w:sz w:val="21"/>
+          <w:szCs w:val="21"/>
+        </w:rPr>
+        <w:t xml:space="preserve"> Concepts, </w:t>
+      </w:r>
+      <w:r>
+        <w:rPr>
+          <w:rFonts w:ascii="Lato" w:eastAsia="Times New Roman" w:hAnsi="Lato" w:cs="Times New Roman"/>
+          <w:b/>
+          <w:color w:val="363636"/>
+          <w:sz w:val="21"/>
+          <w:szCs w:val="21"/>
+        </w:rPr>
+        <w:t xml:space="preserve">Software </w:t>
+      </w:r>
+      <w:proofErr w:type="spellStart"/>
+      <w:r>
+        <w:rPr>
+          <w:rFonts w:ascii="Lato" w:eastAsia="Times New Roman" w:hAnsi="Lato" w:cs="Times New Roman"/>
+          <w:b/>
+          <w:color w:val="363636"/>
+          <w:sz w:val="21"/>
+          <w:szCs w:val="21"/>
+        </w:rPr>
+        <w:t>include</w:t>
+      </w:r>
+      <w:proofErr w:type="spellEnd"/>
+      <w:r>
+        <w:rPr>
+          <w:rFonts w:ascii="Lato" w:eastAsia="Times New Roman" w:hAnsi="Lato" w:cs="Times New Roman"/>
+          <w:b/>
+          <w:color w:val="363636"/>
+          <w:sz w:val="21"/>
+          <w:szCs w:val="21"/>
+        </w:rPr>
+        <w:t xml:space="preserve"> et</w:t>
       </w:r>
       <w:r>
         <w:rPr>
@@ -8648,16 +10498,29 @@
         </w:rPr>
         <w:t xml:space="preserve"> </w:t>
       </w:r>
-      <w:r>
-        <w:rPr>
-          <w:rFonts w:ascii="Lato" w:eastAsia="Times New Roman" w:hAnsi="Lato" w:cs="Times New Roman"/>
-          <w:b/>
-          <w:color w:val="363636"/>
-          <w:sz w:val="21"/>
-          <w:szCs w:val="21"/>
-        </w:rPr>
-        <w:t xml:space="preserve">Website </w:t>
-      </w:r>
+      <w:proofErr w:type="spellStart"/>
+      <w:r>
+        <w:rPr>
+          <w:rFonts w:ascii="Lato" w:eastAsia="Times New Roman" w:hAnsi="Lato" w:cs="Times New Roman"/>
+          <w:b/>
+          <w:color w:val="363636"/>
+          <w:sz w:val="21"/>
+          <w:szCs w:val="21"/>
+        </w:rPr>
+        <w:t>Website</w:t>
+      </w:r>
+      <w:proofErr w:type="spellEnd"/>
+      <w:r>
+        <w:rPr>
+          <w:rFonts w:ascii="Lato" w:eastAsia="Times New Roman" w:hAnsi="Lato" w:cs="Times New Roman"/>
+          <w:b/>
+          <w:color w:val="363636"/>
+          <w:sz w:val="21"/>
+          <w:szCs w:val="21"/>
+        </w:rPr>
+        <w:t xml:space="preserve"> </w:t>
+      </w:r>
+      <w:proofErr w:type="spellStart"/>
       <w:r>
         <w:rPr>
           <w:rFonts w:ascii="Lato" w:eastAsia="Times New Roman" w:hAnsi="Lato" w:cs="Times New Roman"/>
@@ -8668,18 +10531,39 @@
         </w:rPr>
         <w:t>include</w:t>
       </w:r>
-      <w:r>
-        <w:rPr>
-          <w:rFonts w:ascii="Lato" w:eastAsia="Times New Roman" w:hAnsi="Lato" w:cs="Times New Roman"/>
-          <w:b/>
-          <w:color w:val="363636"/>
-          <w:sz w:val="21"/>
-          <w:szCs w:val="21"/>
-        </w:rPr>
-        <w:t>, ça sera plus facile de le remplir lorsque nous aurons fini avec nos leçon.</w:t>
-      </w:r>
-      <w:bookmarkStart w:id="0" w:name="_GoBack"/>
-      <w:bookmarkEnd w:id="0"/>
+      <w:proofErr w:type="spellEnd"/>
+      <w:r>
+        <w:rPr>
+          <w:rFonts w:ascii="Lato" w:eastAsia="Times New Roman" w:hAnsi="Lato" w:cs="Times New Roman"/>
+          <w:b/>
+          <w:color w:val="363636"/>
+          <w:sz w:val="21"/>
+          <w:szCs w:val="21"/>
+        </w:rPr>
+        <w:t xml:space="preserve">, ça sera plus facile de le remplir lorsque nous aurons fini avec </w:t>
+      </w:r>
+      <w:proofErr w:type="gramStart"/>
+      <w:r>
+        <w:rPr>
+          <w:rFonts w:ascii="Lato" w:eastAsia="Times New Roman" w:hAnsi="Lato" w:cs="Times New Roman"/>
+          <w:b/>
+          <w:color w:val="363636"/>
+          <w:sz w:val="21"/>
+          <w:szCs w:val="21"/>
+        </w:rPr>
+        <w:t>nos leçon</w:t>
+      </w:r>
+      <w:proofErr w:type="gramEnd"/>
+      <w:r>
+        <w:rPr>
+          <w:rFonts w:ascii="Lato" w:eastAsia="Times New Roman" w:hAnsi="Lato" w:cs="Times New Roman"/>
+          <w:b/>
+          <w:color w:val="363636"/>
+          <w:sz w:val="21"/>
+          <w:szCs w:val="21"/>
+        </w:rPr>
+        <w:t>.</w:t>
+      </w:r>
     </w:p>
     <w:p>
       <w:pPr>
@@ -8692,16 +10576,36 @@
       </w:pPr>
       <w:r>
         <w:rPr>
-          <w:rStyle w:val="Lienhypertexte"/>
+          <w:rStyle w:val="Hyperlink"/>
           <w:b/>
           <w:color w:val="auto"/>
           <w:u w:val="none"/>
         </w:rPr>
-        <w:t>Concernant le cours sur la partie sql, je crois que j’ai dû supprimer le mail par mégarde.</w:t>
-      </w:r>
-      <w:r>
-        <w:rPr>
-          <w:rStyle w:val="Lienhypertexte"/>
+        <w:t xml:space="preserve">Concernant le cours sur la partie </w:t>
+      </w:r>
+      <w:proofErr w:type="spellStart"/>
+      <w:r>
+        <w:rPr>
+          <w:rStyle w:val="Hyperlink"/>
+          <w:b/>
+          <w:color w:val="auto"/>
+          <w:u w:val="none"/>
+        </w:rPr>
+        <w:t>sql</w:t>
+      </w:r>
+      <w:proofErr w:type="spellEnd"/>
+      <w:r>
+        <w:rPr>
+          <w:rStyle w:val="Hyperlink"/>
+          <w:b/>
+          <w:color w:val="auto"/>
+          <w:u w:val="none"/>
+        </w:rPr>
+        <w:t>, je crois que j’ai dû supprimer le mail par mégarde.</w:t>
+      </w:r>
+      <w:r>
+        <w:rPr>
+          <w:rStyle w:val="Hyperlink"/>
           <w:b/>
           <w:color w:val="auto"/>
           <w:u w:val="none"/>
@@ -8720,8 +10624,8 @@
 </file>
 
 <file path=word/numbering.xml><?xml version="1.0" encoding="utf-8"?>
-<w:numbering xmlns:wpc="http://schemas.microsoft.com/office/word/2010/wordprocessingCanvas" xmlns:cx="http://schemas.microsoft.com/office/drawing/2014/chartex" xmlns:mc="http://schemas.openxmlformats.org/markup-compatibility/2006" xmlns:o="urn:schemas-microsoft-com:office:office" xmlns:r="http://schemas.openxmlformats.org/officeDocument/2006/relationships" xmlns:m="http://schemas.openxmlformats.org/officeDocument/2006/math" xmlns:v="urn:schemas-microsoft-com:vml" xmlns:wp14="http://schemas.microsoft.com/office/word/2010/wordprocessingDrawing" xmlns:wp="http://schemas.openxmlformats.org/drawingml/2006/wordprocessingDrawing" xmlns:w10="urn:schemas-microsoft-com:office:word" xmlns:w="http://schemas.openxmlformats.org/wordprocessingml/2006/main" xmlns:w14="http://schemas.microsoft.com/office/word/2010/wordml" xmlns:w15="http://schemas.microsoft.com/office/word/2012/wordml" xmlns:w16se="http://schemas.microsoft.com/office/word/2015/wordml/symex" xmlns:wpg="http://schemas.microsoft.com/office/word/2010/wordprocessingGroup" xmlns:wpi="http://schemas.microsoft.com/office/word/2010/wordprocessingInk" xmlns:wne="http://schemas.microsoft.com/office/word/2006/wordml" xmlns:wps="http://schemas.microsoft.com/office/word/2010/wordprocessingShape" mc:Ignorable="w14 w15 w16se wp14">
-  <w:abstractNum w:abstractNumId="0" w15:restartNumberingAfterBreak="0">
+<w:numbering xmlns:wpc="http://schemas.microsoft.com/office/word/2010/wordprocessingCanvas" xmlns:mc="http://schemas.openxmlformats.org/markup-compatibility/2006" xmlns:o="urn:schemas-microsoft-com:office:office" xmlns:r="http://schemas.openxmlformats.org/officeDocument/2006/relationships" xmlns:m="http://schemas.openxmlformats.org/officeDocument/2006/math" xmlns:v="urn:schemas-microsoft-com:vml" xmlns:wp14="http://schemas.microsoft.com/office/word/2010/wordprocessingDrawing" xmlns:wp="http://schemas.openxmlformats.org/drawingml/2006/wordprocessingDrawing" xmlns:w10="urn:schemas-microsoft-com:office:word" xmlns:w="http://schemas.openxmlformats.org/wordprocessingml/2006/main" xmlns:w14="http://schemas.microsoft.com/office/word/2010/wordml" xmlns:wpg="http://schemas.microsoft.com/office/word/2010/wordprocessingGroup" xmlns:wpi="http://schemas.microsoft.com/office/word/2010/wordprocessingInk" xmlns:wne="http://schemas.microsoft.com/office/word/2006/wordml" xmlns:wps="http://schemas.microsoft.com/office/word/2010/wordprocessingShape" mc:Ignorable="w14 wp14">
+  <w:abstractNum w:abstractNumId="0">
     <w:nsid w:val="00000001"/>
     <w:multiLevelType w:val="multilevel"/>
     <w:tmpl w:val="1E3679DE"/>
@@ -8870,7 +10774,7 @@
       </w:rPr>
     </w:lvl>
   </w:abstractNum>
-  <w:abstractNum w:abstractNumId="1" w15:restartNumberingAfterBreak="0">
+  <w:abstractNum w:abstractNumId="1">
     <w:nsid w:val="00000003"/>
     <w:multiLevelType w:val="hybridMultilevel"/>
     <w:tmpl w:val="F71ECE30"/>
@@ -8983,7 +10887,7 @@
       </w:rPr>
     </w:lvl>
   </w:abstractNum>
-  <w:abstractNum w:abstractNumId="2" w15:restartNumberingAfterBreak="0">
+  <w:abstractNum w:abstractNumId="2">
     <w:nsid w:val="00000004"/>
     <w:multiLevelType w:val="multilevel"/>
     <w:tmpl w:val="CBDE8DAC"/>
@@ -9129,7 +11033,7 @@
       </w:rPr>
     </w:lvl>
   </w:abstractNum>
-  <w:abstractNum w:abstractNumId="3" w15:restartNumberingAfterBreak="0">
+  <w:abstractNum w:abstractNumId="3">
     <w:nsid w:val="5BC1389B"/>
     <w:multiLevelType w:val="hybridMultilevel"/>
     <w:tmpl w:val="6F0EDB44"/>
@@ -9258,7 +11162,7 @@
 </file>
 
 <file path=word/styles.xml><?xml version="1.0" encoding="utf-8"?>
-<w:styles xmlns:mc="http://schemas.openxmlformats.org/markup-compatibility/2006" xmlns:r="http://schemas.openxmlformats.org/officeDocument/2006/relationships" xmlns:w="http://schemas.openxmlformats.org/wordprocessingml/2006/main" xmlns:w14="http://schemas.microsoft.com/office/word/2010/wordml" xmlns:w15="http://schemas.microsoft.com/office/word/2012/wordml" xmlns:w16se="http://schemas.microsoft.com/office/word/2015/wordml/symex" mc:Ignorable="w14 w15 w16se">
+<w:styles xmlns:mc="http://schemas.openxmlformats.org/markup-compatibility/2006" xmlns:r="http://schemas.openxmlformats.org/officeDocument/2006/relationships" xmlns:w="http://schemas.openxmlformats.org/wordprocessingml/2006/main" xmlns:w14="http://schemas.microsoft.com/office/word/2010/wordml" mc:Ignorable="w14">
   <w:docDefaults>
     <w:rPrDefault>
       <w:rPr>
@@ -9274,391 +11178,157 @@
       </w:pPr>
     </w:pPrDefault>
   </w:docDefaults>
-  <w:latentStyles w:defLockedState="0" w:defUIPriority="99" w:defSemiHidden="0" w:defUnhideWhenUsed="0" w:defQFormat="0" w:count="371">
-    <w:lsdException w:name="Normal" w:uiPriority="0" w:qFormat="1"/>
-    <w:lsdException w:name="heading 1" w:uiPriority="9" w:qFormat="1"/>
-    <w:lsdException w:name="heading 2" w:semiHidden="1" w:uiPriority="9" w:unhideWhenUsed="1" w:qFormat="1"/>
-    <w:lsdException w:name="heading 3" w:semiHidden="1" w:uiPriority="9" w:unhideWhenUsed="1" w:qFormat="1"/>
-    <w:lsdException w:name="heading 4" w:semiHidden="1" w:uiPriority="9" w:unhideWhenUsed="1" w:qFormat="1"/>
-    <w:lsdException w:name="heading 5" w:semiHidden="1" w:uiPriority="9" w:unhideWhenUsed="1" w:qFormat="1"/>
-    <w:lsdException w:name="heading 6" w:semiHidden="1" w:uiPriority="9" w:unhideWhenUsed="1" w:qFormat="1"/>
-    <w:lsdException w:name="heading 7" w:semiHidden="1" w:uiPriority="9" w:unhideWhenUsed="1" w:qFormat="1"/>
-    <w:lsdException w:name="heading 8" w:semiHidden="1" w:uiPriority="9" w:unhideWhenUsed="1" w:qFormat="1"/>
-    <w:lsdException w:name="heading 9" w:semiHidden="1" w:uiPriority="9" w:unhideWhenUsed="1" w:qFormat="1"/>
-    <w:lsdException w:name="index 1" w:semiHidden="1" w:unhideWhenUsed="1"/>
-    <w:lsdException w:name="index 2" w:semiHidden="1" w:unhideWhenUsed="1"/>
-    <w:lsdException w:name="index 3" w:semiHidden="1" w:unhideWhenUsed="1"/>
-    <w:lsdException w:name="index 4" w:semiHidden="1" w:unhideWhenUsed="1"/>
-    <w:lsdException w:name="index 5" w:semiHidden="1" w:unhideWhenUsed="1"/>
-    <w:lsdException w:name="index 6" w:semiHidden="1" w:unhideWhenUsed="1"/>
-    <w:lsdException w:name="index 7" w:semiHidden="1" w:unhideWhenUsed="1"/>
-    <w:lsdException w:name="index 8" w:semiHidden="1" w:unhideWhenUsed="1"/>
-    <w:lsdException w:name="index 9" w:semiHidden="1" w:unhideWhenUsed="1"/>
-    <w:lsdException w:name="toc 1" w:semiHidden="1" w:uiPriority="39" w:unhideWhenUsed="1"/>
-    <w:lsdException w:name="toc 2" w:semiHidden="1" w:uiPriority="39" w:unhideWhenUsed="1"/>
-    <w:lsdException w:name="toc 3" w:semiHidden="1" w:uiPriority="39" w:unhideWhenUsed="1"/>
-    <w:lsdException w:name="toc 4" w:semiHidden="1" w:uiPriority="39" w:unhideWhenUsed="1"/>
-    <w:lsdException w:name="toc 5" w:semiHidden="1" w:uiPriority="39" w:unhideWhenUsed="1"/>
-    <w:lsdException w:name="toc 6" w:semiHidden="1" w:uiPriority="39" w:unhideWhenUsed="1"/>
-    <w:lsdException w:name="toc 7" w:semiHidden="1" w:uiPriority="39" w:unhideWhenUsed="1"/>
-    <w:lsdException w:name="toc 8" w:semiHidden="1" w:uiPriority="39" w:unhideWhenUsed="1"/>
-    <w:lsdException w:name="toc 9" w:semiHidden="1" w:uiPriority="39" w:unhideWhenUsed="1"/>
-    <w:lsdException w:name="Normal Indent" w:semiHidden="1" w:unhideWhenUsed="1"/>
-    <w:lsdException w:name="footnote text" w:semiHidden="1" w:unhideWhenUsed="1"/>
-    <w:lsdException w:name="annotation text" w:semiHidden="1" w:unhideWhenUsed="1"/>
-    <w:lsdException w:name="header" w:semiHidden="1" w:unhideWhenUsed="1"/>
-    <w:lsdException w:name="footer" w:semiHidden="1" w:unhideWhenUsed="1"/>
-    <w:lsdException w:name="index heading" w:semiHidden="1" w:unhideWhenUsed="1"/>
-    <w:lsdException w:name="caption" w:semiHidden="1" w:uiPriority="35" w:unhideWhenUsed="1" w:qFormat="1"/>
-    <w:lsdException w:name="table of figures" w:semiHidden="1" w:unhideWhenUsed="1"/>
-    <w:lsdException w:name="envelope address" w:semiHidden="1" w:unhideWhenUsed="1"/>
-    <w:lsdException w:name="envelope return" w:semiHidden="1" w:unhideWhenUsed="1"/>
-    <w:lsdException w:name="footnote reference" w:semiHidden="1" w:unhideWhenUsed="1"/>
-    <w:lsdException w:name="annotation reference" w:semiHidden="1" w:unhideWhenUsed="1"/>
-    <w:lsdException w:name="line number" w:semiHidden="1" w:unhideWhenUsed="1"/>
-    <w:lsdException w:name="page number" w:semiHidden="1" w:unhideWhenUsed="1"/>
-    <w:lsdException w:name="endnote reference" w:semiHidden="1" w:unhideWhenUsed="1"/>
-    <w:lsdException w:name="endnote text" w:semiHidden="1" w:unhideWhenUsed="1"/>
-    <w:lsdException w:name="table of authorities" w:semiHidden="1" w:unhideWhenUsed="1"/>
-    <w:lsdException w:name="macro" w:semiHidden="1" w:unhideWhenUsed="1"/>
-    <w:lsdException w:name="toa heading" w:semiHidden="1" w:unhideWhenUsed="1"/>
-    <w:lsdException w:name="List" w:semiHidden="1" w:unhideWhenUsed="1"/>
-    <w:lsdException w:name="List Bullet" w:semiHidden="1" w:unhideWhenUsed="1"/>
-    <w:lsdException w:name="List Number" w:semiHidden="1" w:unhideWhenUsed="1"/>
-    <w:lsdException w:name="List 2" w:semiHidden="1" w:unhideWhenUsed="1"/>
-    <w:lsdException w:name="List 3" w:semiHidden="1" w:unhideWhenUsed="1"/>
-    <w:lsdException w:name="List 4" w:semiHidden="1" w:unhideWhenUsed="1"/>
-    <w:lsdException w:name="List 5" w:semiHidden="1" w:unhideWhenUsed="1"/>
-    <w:lsdException w:name="List Bullet 2" w:semiHidden="1" w:unhideWhenUsed="1"/>
-    <w:lsdException w:name="List Bullet 3" w:semiHidden="1" w:unhideWhenUsed="1"/>
-    <w:lsdException w:name="List Bullet 4" w:semiHidden="1" w:unhideWhenUsed="1"/>
-    <w:lsdException w:name="List Bullet 5" w:semiHidden="1" w:unhideWhenUsed="1"/>
-    <w:lsdException w:name="List Number 2" w:semiHidden="1" w:unhideWhenUsed="1"/>
-    <w:lsdException w:name="List Number 3" w:semiHidden="1" w:unhideWhenUsed="1"/>
-    <w:lsdException w:name="List Number 4" w:semiHidden="1" w:unhideWhenUsed="1"/>
-    <w:lsdException w:name="List Number 5" w:semiHidden="1" w:unhideWhenUsed="1"/>
-    <w:lsdException w:name="Title" w:uiPriority="10" w:qFormat="1"/>
-    <w:lsdException w:name="Closing" w:semiHidden="1" w:unhideWhenUsed="1"/>
-    <w:lsdException w:name="Signature" w:semiHidden="1" w:unhideWhenUsed="1"/>
-    <w:lsdException w:name="Default Paragraph Font" w:semiHidden="1" w:uiPriority="1" w:unhideWhenUsed="1"/>
-    <w:lsdException w:name="Body Text" w:semiHidden="1" w:unhideWhenUsed="1"/>
-    <w:lsdException w:name="Body Text Indent" w:semiHidden="1" w:unhideWhenUsed="1"/>
-    <w:lsdException w:name="List Continue" w:semiHidden="1" w:unhideWhenUsed="1"/>
-    <w:lsdException w:name="List Continue 2" w:semiHidden="1" w:unhideWhenUsed="1"/>
-    <w:lsdException w:name="List Continue 3" w:semiHidden="1" w:unhideWhenUsed="1"/>
-    <w:lsdException w:name="List Continue 4" w:semiHidden="1" w:unhideWhenUsed="1"/>
-    <w:lsdException w:name="List Continue 5" w:semiHidden="1" w:unhideWhenUsed="1"/>
-    <w:lsdException w:name="Message Header" w:semiHidden="1" w:unhideWhenUsed="1"/>
-    <w:lsdException w:name="Subtitle" w:uiPriority="11" w:qFormat="1"/>
-    <w:lsdException w:name="Salutation" w:semiHidden="1" w:unhideWhenUsed="1"/>
-    <w:lsdException w:name="Date" w:semiHidden="1" w:unhideWhenUsed="1"/>
-    <w:lsdException w:name="Body Text First Indent" w:semiHidden="1" w:unhideWhenUsed="1"/>
-    <w:lsdException w:name="Body Text First Indent 2" w:semiHidden="1" w:unhideWhenUsed="1"/>
-    <w:lsdException w:name="Note Heading" w:semiHidden="1" w:unhideWhenUsed="1"/>
-    <w:lsdException w:name="Body Text 2" w:semiHidden="1" w:unhideWhenUsed="1"/>
-    <w:lsdException w:name="Body Text 3" w:semiHidden="1" w:unhideWhenUsed="1"/>
-    <w:lsdException w:name="Body Text Indent 2" w:semiHidden="1" w:unhideWhenUsed="1"/>
-    <w:lsdException w:name="Body Text Indent 3" w:semiHidden="1" w:unhideWhenUsed="1"/>
-    <w:lsdException w:name="Block Text" w:semiHidden="1" w:unhideWhenUsed="1"/>
-    <w:lsdException w:name="Hyperlink" w:semiHidden="1" w:unhideWhenUsed="1"/>
-    <w:lsdException w:name="FollowedHyperlink" w:semiHidden="1" w:unhideWhenUsed="1"/>
-    <w:lsdException w:name="Strong" w:uiPriority="22" w:qFormat="1"/>
-    <w:lsdException w:name="Emphasis" w:uiPriority="20" w:qFormat="1"/>
-    <w:lsdException w:name="Document Map" w:semiHidden="1" w:unhideWhenUsed="1"/>
-    <w:lsdException w:name="Plain Text" w:semiHidden="1" w:unhideWhenUsed="1"/>
-    <w:lsdException w:name="E-mail Signature" w:semiHidden="1" w:unhideWhenUsed="1"/>
-    <w:lsdException w:name="HTML Top of Form" w:semiHidden="1" w:unhideWhenUsed="1"/>
-    <w:lsdException w:name="HTML Bottom of Form" w:semiHidden="1" w:unhideWhenUsed="1"/>
-    <w:lsdException w:name="Normal (Web)" w:semiHidden="1" w:unhideWhenUsed="1"/>
-    <w:lsdException w:name="HTML Acronym" w:semiHidden="1" w:unhideWhenUsed="1"/>
-    <w:lsdException w:name="HTML Address" w:semiHidden="1" w:unhideWhenUsed="1"/>
-    <w:lsdException w:name="HTML Cite" w:semiHidden="1" w:unhideWhenUsed="1"/>
-    <w:lsdException w:name="HTML Code" w:semiHidden="1" w:unhideWhenUsed="1"/>
-    <w:lsdException w:name="HTML Definition" w:semiHidden="1" w:unhideWhenUsed="1"/>
-    <w:lsdException w:name="HTML Keyboard" w:semiHidden="1" w:unhideWhenUsed="1"/>
-    <w:lsdException w:name="HTML Preformatted" w:semiHidden="1" w:unhideWhenUsed="1"/>
-    <w:lsdException w:name="HTML Sample" w:semiHidden="1" w:unhideWhenUsed="1"/>
-    <w:lsdException w:name="HTML Typewriter" w:semiHidden="1" w:unhideWhenUsed="1"/>
-    <w:lsdException w:name="HTML Variable" w:semiHidden="1" w:unhideWhenUsed="1"/>
-    <w:lsdException w:name="Normal Table" w:semiHidden="1" w:unhideWhenUsed="1"/>
-    <w:lsdException w:name="annotation subject" w:semiHidden="1" w:unhideWhenUsed="1"/>
-    <w:lsdException w:name="No List" w:semiHidden="1" w:unhideWhenUsed="1"/>
-    <w:lsdException w:name="Outline List 1" w:semiHidden="1" w:unhideWhenUsed="1"/>
-    <w:lsdException w:name="Outline List 2" w:semiHidden="1" w:unhideWhenUsed="1"/>
-    <w:lsdException w:name="Outline List 3" w:semiHidden="1" w:unhideWhenUsed="1"/>
-    <w:lsdException w:name="Table Simple 1" w:semiHidden="1" w:unhideWhenUsed="1"/>
-    <w:lsdException w:name="Table Simple 2" w:semiHidden="1" w:unhideWhenUsed="1"/>
-    <w:lsdException w:name="Table Simple 3" w:semiHidden="1" w:unhideWhenUsed="1"/>
-    <w:lsdException w:name="Table Classic 1" w:semiHidden="1" w:unhideWhenUsed="1"/>
-    <w:lsdException w:name="Table Classic 2" w:semiHidden="1" w:unhideWhenUsed="1"/>
-    <w:lsdException w:name="Table Classic 3" w:semiHidden="1" w:unhideWhenUsed="1"/>
-    <w:lsdException w:name="Table Classic 4" w:semiHidden="1" w:unhideWhenUsed="1"/>
-    <w:lsdException w:name="Table Colorful 1" w:semiHidden="1" w:unhideWhenUsed="1"/>
-    <w:lsdException w:name="Table Colorful 2" w:semiHidden="1" w:unhideWhenUsed="1"/>
-    <w:lsdException w:name="Table Colorful 3" w:semiHidden="1" w:unhideWhenUsed="1"/>
-    <w:lsdException w:name="Table Columns 1" w:semiHidden="1" w:unhideWhenUsed="1"/>
-    <w:lsdException w:name="Table Columns 2" w:semiHidden="1" w:unhideWhenUsed="1"/>
-    <w:lsdException w:name="Table Columns 3" w:semiHidden="1" w:unhideWhenUsed="1"/>
-    <w:lsdException w:name="Table Columns 4" w:semiHidden="1" w:unhideWhenUsed="1"/>
-    <w:lsdException w:name="Table Columns 5" w:semiHidden="1" w:unhideWhenUsed="1"/>
-    <w:lsdException w:name="Table Grid 1" w:semiHidden="1" w:unhideWhenUsed="1"/>
-    <w:lsdException w:name="Table Grid 2" w:semiHidden="1" w:unhideWhenUsed="1"/>
-    <w:lsdException w:name="Table Grid 3" w:semiHidden="1" w:unhideWhenUsed="1"/>
-    <w:lsdException w:name="Table Grid 4" w:semiHidden="1" w:unhideWhenUsed="1"/>
-    <w:lsdException w:name="Table Grid 5" w:semiHidden="1" w:unhideWhenUsed="1"/>
-    <w:lsdException w:name="Table Grid 6" w:semiHidden="1" w:unhideWhenUsed="1"/>
-    <w:lsdException w:name="Table Grid 7" w:semiHidden="1" w:unhideWhenUsed="1"/>
-    <w:lsdException w:name="Table Grid 8" w:semiHidden="1" w:unhideWhenUsed="1"/>
-    <w:lsdException w:name="Table List 1" w:semiHidden="1" w:unhideWhenUsed="1"/>
-    <w:lsdException w:name="Table List 2" w:semiHidden="1" w:unhideWhenUsed="1"/>
-    <w:lsdException w:name="Table List 3" w:semiHidden="1" w:unhideWhenUsed="1"/>
-    <w:lsdException w:name="Table List 4" w:semiHidden="1" w:unhideWhenUsed="1"/>
-    <w:lsdException w:name="Table List 5" w:semiHidden="1" w:unhideWhenUsed="1"/>
-    <w:lsdException w:name="Table List 6" w:semiHidden="1" w:unhideWhenUsed="1"/>
-    <w:lsdException w:name="Table List 7" w:semiHidden="1" w:unhideWhenUsed="1"/>
-    <w:lsdException w:name="Table List 8" w:semiHidden="1" w:unhideWhenUsed="1"/>
-    <w:lsdException w:name="Table 3D effects 1" w:semiHidden="1" w:unhideWhenUsed="1"/>
-    <w:lsdException w:name="Table 3D effects 2" w:semiHidden="1" w:unhideWhenUsed="1"/>
-    <w:lsdException w:name="Table 3D effects 3" w:semiHidden="1" w:unhideWhenUsed="1"/>
-    <w:lsdException w:name="Table Contemporary" w:semiHidden="1" w:unhideWhenUsed="1"/>
-    <w:lsdException w:name="Table Elegant" w:semiHidden="1" w:unhideWhenUsed="1"/>
-    <w:lsdException w:name="Table Professional" w:semiHidden="1" w:unhideWhenUsed="1"/>
-    <w:lsdException w:name="Table Subtle 1" w:semiHidden="1" w:unhideWhenUsed="1"/>
-    <w:lsdException w:name="Table Subtle 2" w:semiHidden="1" w:unhideWhenUsed="1"/>
-    <w:lsdException w:name="Table Web 1" w:semiHidden="1" w:unhideWhenUsed="1"/>
-    <w:lsdException w:name="Table Web 2" w:semiHidden="1" w:unhideWhenUsed="1"/>
-    <w:lsdException w:name="Table Web 3" w:semiHidden="1" w:unhideWhenUsed="1"/>
-    <w:lsdException w:name="Balloon Text" w:semiHidden="1" w:unhideWhenUsed="1"/>
-    <w:lsdException w:name="Table Grid" w:uiPriority="39"/>
-    <w:lsdException w:name="Table Theme" w:semiHidden="1" w:unhideWhenUsed="1"/>
-    <w:lsdException w:name="Placeholder Text" w:semiHidden="1"/>
-    <w:lsdException w:name="No Spacing" w:uiPriority="1" w:qFormat="1"/>
-    <w:lsdException w:name="Light Shading" w:uiPriority="60"/>
-    <w:lsdException w:name="Light List" w:uiPriority="61"/>
-    <w:lsdException w:name="Light Grid" w:uiPriority="62"/>
-    <w:lsdException w:name="Medium Shading 1" w:uiPriority="63"/>
-    <w:lsdException w:name="Medium Shading 2" w:uiPriority="64"/>
-    <w:lsdException w:name="Medium List 1" w:uiPriority="65"/>
-    <w:lsdException w:name="Medium List 2" w:uiPriority="66"/>
-    <w:lsdException w:name="Medium Grid 1" w:uiPriority="67"/>
-    <w:lsdException w:name="Medium Grid 2" w:uiPriority="68"/>
-    <w:lsdException w:name="Medium Grid 3" w:uiPriority="69"/>
-    <w:lsdException w:name="Dark List" w:uiPriority="70"/>
-    <w:lsdException w:name="Colorful Shading" w:uiPriority="71"/>
-    <w:lsdException w:name="Colorful List" w:uiPriority="72"/>
-    <w:lsdException w:name="Colorful Grid" w:uiPriority="73"/>
-    <w:lsdException w:name="Light Shading Accent 1" w:uiPriority="60"/>
-    <w:lsdException w:name="Light List Accent 1" w:uiPriority="61"/>
-    <w:lsdException w:name="Light Grid Accent 1" w:uiPriority="62"/>
-    <w:lsdException w:name="Medium Shading 1 Accent 1" w:uiPriority="63"/>
-    <w:lsdException w:name="Medium Shading 2 Accent 1" w:uiPriority="64"/>
-    <w:lsdException w:name="Medium List 1 Accent 1" w:uiPriority="65"/>
-    <w:lsdException w:name="Revision" w:semiHidden="1"/>
-    <w:lsdException w:name="List Paragraph" w:uiPriority="34" w:qFormat="1"/>
-    <w:lsdException w:name="Quote" w:uiPriority="29" w:qFormat="1"/>
-    <w:lsdException w:name="Intense Quote" w:uiPriority="30" w:qFormat="1"/>
-    <w:lsdException w:name="Medium List 2 Accent 1" w:uiPriority="66"/>
-    <w:lsdException w:name="Medium Grid 1 Accent 1" w:uiPriority="67"/>
-    <w:lsdException w:name="Medium Grid 2 Accent 1" w:uiPriority="68"/>
-    <w:lsdException w:name="Medium Grid 3 Accent 1" w:uiPriority="69"/>
-    <w:lsdException w:name="Dark List Accent 1" w:uiPriority="70"/>
-    <w:lsdException w:name="Colorful Shading Accent 1" w:uiPriority="71"/>
-    <w:lsdException w:name="Colorful List Accent 1" w:uiPriority="72"/>
-    <w:lsdException w:name="Colorful Grid Accent 1" w:uiPriority="73"/>
-    <w:lsdException w:name="Light Shading Accent 2" w:uiPriority="60"/>
-    <w:lsdException w:name="Light List Accent 2" w:uiPriority="61"/>
-    <w:lsdException w:name="Light Grid Accent 2" w:uiPriority="62"/>
-    <w:lsdException w:name="Medium Shading 1 Accent 2" w:uiPriority="63"/>
-    <w:lsdException w:name="Medium Shading 2 Accent 2" w:uiPriority="64"/>
-    <w:lsdException w:name="Medium List 1 Accent 2" w:uiPriority="65"/>
-    <w:lsdException w:name="Medium List 2 Accent 2" w:uiPriority="66"/>
-    <w:lsdException w:name="Medium Grid 1 Accent 2" w:uiPriority="67"/>
-    <w:lsdException w:name="Medium Grid 2 Accent 2" w:uiPriority="68"/>
-    <w:lsdException w:name="Medium Grid 3 Accent 2" w:uiPriority="69"/>
-    <w:lsdException w:name="Dark List Accent 2" w:uiPriority="70"/>
-    <w:lsdException w:name="Colorful Shading Accent 2" w:uiPriority="71"/>
-    <w:lsdException w:name="Colorful List Accent 2" w:uiPriority="72"/>
-    <w:lsdException w:name="Colorful Grid Accent 2" w:uiPriority="73"/>
-    <w:lsdException w:name="Light Shading Accent 3" w:uiPriority="60"/>
-    <w:lsdException w:name="Light List Accent 3" w:uiPriority="61"/>
-    <w:lsdException w:name="Light Grid Accent 3" w:uiPriority="62"/>
-    <w:lsdException w:name="Medium Shading 1 Accent 3" w:uiPriority="63"/>
-    <w:lsdException w:name="Medium Shading 2 Accent 3" w:uiPriority="64"/>
-    <w:lsdException w:name="Medium List 1 Accent 3" w:uiPriority="65"/>
-    <w:lsdException w:name="Medium List 2 Accent 3" w:uiPriority="66"/>
-    <w:lsdException w:name="Medium Grid 1 Accent 3" w:uiPriority="67"/>
-    <w:lsdException w:name="Medium Grid 2 Accent 3" w:uiPriority="68"/>
-    <w:lsdException w:name="Medium Grid 3 Accent 3" w:uiPriority="69"/>
-    <w:lsdException w:name="Dark List Accent 3" w:uiPriority="70"/>
-    <w:lsdException w:name="Colorful Shading Accent 3" w:uiPriority="71"/>
-    <w:lsdException w:name="Colorful List Accent 3" w:uiPriority="72"/>
-    <w:lsdException w:name="Colorful Grid Accent 3" w:uiPriority="73"/>
-    <w:lsdException w:name="Light Shading Accent 4" w:uiPriority="60"/>
-    <w:lsdException w:name="Light List Accent 4" w:uiPriority="61"/>
-    <w:lsdException w:name="Light Grid Accent 4" w:uiPriority="62"/>
-    <w:lsdException w:name="Medium Shading 1 Accent 4" w:uiPriority="63"/>
-    <w:lsdException w:name="Medium Shading 2 Accent 4" w:uiPriority="64"/>
-    <w:lsdException w:name="Medium List 1 Accent 4" w:uiPriority="65"/>
-    <w:lsdException w:name="Medium List 2 Accent 4" w:uiPriority="66"/>
-    <w:lsdException w:name="Medium Grid 1 Accent 4" w:uiPriority="67"/>
-    <w:lsdException w:name="Medium Grid 2 Accent 4" w:uiPriority="68"/>
-    <w:lsdException w:name="Medium Grid 3 Accent 4" w:uiPriority="69"/>
-    <w:lsdException w:name="Dark List Accent 4" w:uiPriority="70"/>
-    <w:lsdException w:name="Colorful Shading Accent 4" w:uiPriority="71"/>
-    <w:lsdException w:name="Colorful List Accent 4" w:uiPriority="72"/>
-    <w:lsdException w:name="Colorful Grid Accent 4" w:uiPriority="73"/>
-    <w:lsdException w:name="Light Shading Accent 5" w:uiPriority="60"/>
-    <w:lsdException w:name="Light List Accent 5" w:uiPriority="61"/>
-    <w:lsdException w:name="Light Grid Accent 5" w:uiPriority="62"/>
-    <w:lsdException w:name="Medium Shading 1 Accent 5" w:uiPriority="63"/>
-    <w:lsdException w:name="Medium Shading 2 Accent 5" w:uiPriority="64"/>
-    <w:lsdException w:name="Medium List 1 Accent 5" w:uiPriority="65"/>
-    <w:lsdException w:name="Medium List 2 Accent 5" w:uiPriority="66"/>
-    <w:lsdException w:name="Medium Grid 1 Accent 5" w:uiPriority="67"/>
-    <w:lsdException w:name="Medium Grid 2 Accent 5" w:uiPriority="68"/>
-    <w:lsdException w:name="Medium Grid 3 Accent 5" w:uiPriority="69"/>
-    <w:lsdException w:name="Dark List Accent 5" w:uiPriority="70"/>
-    <w:lsdException w:name="Colorful Shading Accent 5" w:uiPriority="71"/>
-    <w:lsdException w:name="Colorful List Accent 5" w:uiPriority="72"/>
-    <w:lsdException w:name="Colorful Grid Accent 5" w:uiPriority="73"/>
-    <w:lsdException w:name="Light Shading Accent 6" w:uiPriority="60"/>
-    <w:lsdException w:name="Light List Accent 6" w:uiPriority="61"/>
-    <w:lsdException w:name="Light Grid Accent 6" w:uiPriority="62"/>
-    <w:lsdException w:name="Medium Shading 1 Accent 6" w:uiPriority="63"/>
-    <w:lsdException w:name="Medium Shading 2 Accent 6" w:uiPriority="64"/>
-    <w:lsdException w:name="Medium List 1 Accent 6" w:uiPriority="65"/>
-    <w:lsdException w:name="Medium List 2 Accent 6" w:uiPriority="66"/>
-    <w:lsdException w:name="Medium Grid 1 Accent 6" w:uiPriority="67"/>
-    <w:lsdException w:name="Medium Grid 2 Accent 6" w:uiPriority="68"/>
-    <w:lsdException w:name="Medium Grid 3 Accent 6" w:uiPriority="69"/>
-    <w:lsdException w:name="Dark List Accent 6" w:uiPriority="70"/>
-    <w:lsdException w:name="Colorful Shading Accent 6" w:uiPriority="71"/>
-    <w:lsdException w:name="Colorful List Accent 6" w:uiPriority="72"/>
-    <w:lsdException w:name="Colorful Grid Accent 6" w:uiPriority="73"/>
-    <w:lsdException w:name="Subtle Emphasis" w:uiPriority="19" w:qFormat="1"/>
-    <w:lsdException w:name="Intense Emphasis" w:uiPriority="21" w:qFormat="1"/>
-    <w:lsdException w:name="Subtle Reference" w:uiPriority="31" w:qFormat="1"/>
-    <w:lsdException w:name="Intense Reference" w:uiPriority="32" w:qFormat="1"/>
-    <w:lsdException w:name="Book Title" w:uiPriority="33" w:qFormat="1"/>
-    <w:lsdException w:name="Bibliography" w:semiHidden="1" w:uiPriority="37" w:unhideWhenUsed="1"/>
-    <w:lsdException w:name="TOC Heading" w:semiHidden="1" w:uiPriority="39" w:unhideWhenUsed="1" w:qFormat="1"/>
-    <w:lsdException w:name="Plain Table 1" w:uiPriority="41"/>
-    <w:lsdException w:name="Plain Table 2" w:uiPriority="42"/>
-    <w:lsdException w:name="Plain Table 3" w:uiPriority="43"/>
-    <w:lsdException w:name="Plain Table 4" w:uiPriority="44"/>
-    <w:lsdException w:name="Plain Table 5" w:uiPriority="45"/>
-    <w:lsdException w:name="Grid Table Light" w:uiPriority="40"/>
-    <w:lsdException w:name="Grid Table 1 Light" w:uiPriority="46"/>
-    <w:lsdException w:name="Grid Table 2" w:uiPriority="47"/>
-    <w:lsdException w:name="Grid Table 3" w:uiPriority="48"/>
-    <w:lsdException w:name="Grid Table 4" w:uiPriority="49"/>
-    <w:lsdException w:name="Grid Table 5 Dark" w:uiPriority="50"/>
-    <w:lsdException w:name="Grid Table 6 Colorful" w:uiPriority="51"/>
-    <w:lsdException w:name="Grid Table 7 Colorful" w:uiPriority="52"/>
-    <w:lsdException w:name="Grid Table 1 Light Accent 1" w:uiPriority="46"/>
-    <w:lsdException w:name="Grid Table 2 Accent 1" w:uiPriority="47"/>
-    <w:lsdException w:name="Grid Table 3 Accent 1" w:uiPriority="48"/>
-    <w:lsdException w:name="Grid Table 4 Accent 1" w:uiPriority="49"/>
-    <w:lsdException w:name="Grid Table 5 Dark Accent 1" w:uiPriority="50"/>
-    <w:lsdException w:name="Grid Table 6 Colorful Accent 1" w:uiPriority="51"/>
-    <w:lsdException w:name="Grid Table 7 Colorful Accent 1" w:uiPriority="52"/>
-    <w:lsdException w:name="Grid Table 1 Light Accent 2" w:uiPriority="46"/>
-    <w:lsdException w:name="Grid Table 2 Accent 2" w:uiPriority="47"/>
-    <w:lsdException w:name="Grid Table 3 Accent 2" w:uiPriority="48"/>
-    <w:lsdException w:name="Grid Table 4 Accent 2" w:uiPriority="49"/>
-    <w:lsdException w:name="Grid Table 5 Dark Accent 2" w:uiPriority="50"/>
-    <w:lsdException w:name="Grid Table 6 Colorful Accent 2" w:uiPriority="51"/>
-    <w:lsdException w:name="Grid Table 7 Colorful Accent 2" w:uiPriority="52"/>
-    <w:lsdException w:name="Grid Table 1 Light Accent 3" w:uiPriority="46"/>
-    <w:lsdException w:name="Grid Table 2 Accent 3" w:uiPriority="47"/>
-    <w:lsdException w:name="Grid Table 3 Accent 3" w:uiPriority="48"/>
-    <w:lsdException w:name="Grid Table 4 Accent 3" w:uiPriority="49"/>
-    <w:lsdException w:name="Grid Table 5 Dark Accent 3" w:uiPriority="50"/>
-    <w:lsdException w:name="Grid Table 6 Colorful Accent 3" w:uiPriority="51"/>
-    <w:lsdException w:name="Grid Table 7 Colorful Accent 3" w:uiPriority="52"/>
-    <w:lsdException w:name="Grid Table 1 Light Accent 4" w:uiPriority="46"/>
-    <w:lsdException w:name="Grid Table 2 Accent 4" w:uiPriority="47"/>
-    <w:lsdException w:name="Grid Table 3 Accent 4" w:uiPriority="48"/>
-    <w:lsdException w:name="Grid Table 4 Accent 4" w:uiPriority="49"/>
-    <w:lsdException w:name="Grid Table 5 Dark Accent 4" w:uiPriority="50"/>
-    <w:lsdException w:name="Grid Table 6 Colorful Accent 4" w:uiPriority="51"/>
-    <w:lsdException w:name="Grid Table 7 Colorful Accent 4" w:uiPriority="52"/>
-    <w:lsdException w:name="Grid Table 1 Light Accent 5" w:uiPriority="46"/>
-    <w:lsdException w:name="Grid Table 2 Accent 5" w:uiPriority="47"/>
-    <w:lsdException w:name="Grid Table 3 Accent 5" w:uiPriority="48"/>
-    <w:lsdException w:name="Grid Table 4 Accent 5" w:uiPriority="49"/>
-    <w:lsdException w:name="Grid Table 5 Dark Accent 5" w:uiPriority="50"/>
-    <w:lsdException w:name="Grid Table 6 Colorful Accent 5" w:uiPriority="51"/>
-    <w:lsdException w:name="Grid Table 7 Colorful Accent 5" w:uiPriority="52"/>
-    <w:lsdException w:name="Grid Table 1 Light Accent 6" w:uiPriority="46"/>
-    <w:lsdException w:name="Grid Table 2 Accent 6" w:uiPriority="47"/>
-    <w:lsdException w:name="Grid Table 3 Accent 6" w:uiPriority="48"/>
-    <w:lsdException w:name="Grid Table 4 Accent 6" w:uiPriority="49"/>
-    <w:lsdException w:name="Grid Table 5 Dark Accent 6" w:uiPriority="50"/>
-    <w:lsdException w:name="Grid Table 6 Colorful Accent 6" w:uiPriority="51"/>
-    <w:lsdException w:name="Grid Table 7 Colorful Accent 6" w:uiPriority="52"/>
-    <w:lsdException w:name="List Table 1 Light" w:uiPriority="46"/>
-    <w:lsdException w:name="List Table 2" w:uiPriority="47"/>
-    <w:lsdException w:name="List Table 3" w:uiPriority="48"/>
-    <w:lsdException w:name="List Table 4" w:uiPriority="49"/>
-    <w:lsdException w:name="List Table 5 Dark" w:uiPriority="50"/>
-    <w:lsdException w:name="List Table 6 Colorful" w:uiPriority="51"/>
-    <w:lsdException w:name="List Table 7 Colorful" w:uiPriority="52"/>
-    <w:lsdException w:name="List Table 1 Light Accent 1" w:uiPriority="46"/>
-    <w:lsdException w:name="List Table 2 Accent 1" w:uiPriority="47"/>
-    <w:lsdException w:name="List Table 3 Accent 1" w:uiPriority="48"/>
-    <w:lsdException w:name="List Table 4 Accent 1" w:uiPriority="49"/>
-    <w:lsdException w:name="List Table 5 Dark Accent 1" w:uiPriority="50"/>
-    <w:lsdException w:name="List Table 6 Colorful Accent 1" w:uiPriority="51"/>
-    <w:lsdException w:name="List Table 7 Colorful Accent 1" w:uiPriority="52"/>
-    <w:lsdException w:name="List Table 1 Light Accent 2" w:uiPriority="46"/>
-    <w:lsdException w:name="List Table 2 Accent 2" w:uiPriority="47"/>
-    <w:lsdException w:name="List Table 3 Accent 2" w:uiPriority="48"/>
-    <w:lsdException w:name="List Table 4 Accent 2" w:uiPriority="49"/>
-    <w:lsdException w:name="List Table 5 Dark Accent 2" w:uiPriority="50"/>
-    <w:lsdException w:name="List Table 6 Colorful Accent 2" w:uiPriority="51"/>
-    <w:lsdException w:name="List Table 7 Colorful Accent 2" w:uiPriority="52"/>
-    <w:lsdException w:name="List Table 1 Light Accent 3" w:uiPriority="46"/>
-    <w:lsdException w:name="List Table 2 Accent 3" w:uiPriority="47"/>
-    <w:lsdException w:name="List Table 3 Accent 3" w:uiPriority="48"/>
-    <w:lsdException w:name="List Table 4 Accent 3" w:uiPriority="49"/>
-    <w:lsdException w:name="List Table 5 Dark Accent 3" w:uiPriority="50"/>
-    <w:lsdException w:name="List Table 6 Colorful Accent 3" w:uiPriority="51"/>
-    <w:lsdException w:name="List Table 7 Colorful Accent 3" w:uiPriority="52"/>
-    <w:lsdException w:name="List Table 1 Light Accent 4" w:uiPriority="46"/>
-    <w:lsdException w:name="List Table 2 Accent 4" w:uiPriority="47"/>
-    <w:lsdException w:name="List Table 3 Accent 4" w:uiPriority="48"/>
-    <w:lsdException w:name="List Table 4 Accent 4" w:uiPriority="49"/>
-    <w:lsdException w:name="List Table 5 Dark Accent 4" w:uiPriority="50"/>
-    <w:lsdException w:name="List Table 6 Colorful Accent 4" w:uiPriority="51"/>
-    <w:lsdException w:name="List Table 7 Colorful Accent 4" w:uiPriority="52"/>
-    <w:lsdException w:name="List Table 1 Light Accent 5" w:uiPriority="46"/>
-    <w:lsdException w:name="List Table 2 Accent 5" w:uiPriority="47"/>
-    <w:lsdException w:name="List Table 3 Accent 5" w:uiPriority="48"/>
-    <w:lsdException w:name="List Table 4 Accent 5" w:uiPriority="49"/>
-    <w:lsdException w:name="List Table 5 Dark Accent 5" w:uiPriority="50"/>
-    <w:lsdException w:name="List Table 6 Colorful Accent 5" w:uiPriority="51"/>
-    <w:lsdException w:name="List Table 7 Colorful Accent 5" w:uiPriority="52"/>
-    <w:lsdException w:name="List Table 1 Light Accent 6" w:uiPriority="46"/>
-    <w:lsdException w:name="List Table 2 Accent 6" w:uiPriority="47"/>
-    <w:lsdException w:name="List Table 3 Accent 6" w:uiPriority="48"/>
-    <w:lsdException w:name="List Table 4 Accent 6" w:uiPriority="49"/>
-    <w:lsdException w:name="List Table 5 Dark Accent 6" w:uiPriority="50"/>
-    <w:lsdException w:name="List Table 6 Colorful Accent 6" w:uiPriority="51"/>
-    <w:lsdException w:name="List Table 7 Colorful Accent 6" w:uiPriority="52"/>
+  <w:latentStyles w:defLockedState="0" w:defUIPriority="99" w:defSemiHidden="1" w:defUnhideWhenUsed="1" w:defQFormat="0" w:count="267">
+    <w:lsdException w:name="Normal" w:semiHidden="0" w:uiPriority="0" w:unhideWhenUsed="0" w:qFormat="1"/>
+    <w:lsdException w:name="heading 1" w:semiHidden="0" w:uiPriority="9" w:unhideWhenUsed="0" w:qFormat="1"/>
+    <w:lsdException w:name="heading 2" w:uiPriority="9" w:qFormat="1"/>
+    <w:lsdException w:name="heading 3" w:uiPriority="9" w:qFormat="1"/>
+    <w:lsdException w:name="heading 4" w:uiPriority="9" w:qFormat="1"/>
+    <w:lsdException w:name="heading 5" w:uiPriority="9" w:qFormat="1"/>
+    <w:lsdException w:name="heading 6" w:uiPriority="9" w:qFormat="1"/>
+    <w:lsdException w:name="heading 7" w:uiPriority="9" w:qFormat="1"/>
+    <w:lsdException w:name="heading 8" w:uiPriority="9" w:qFormat="1"/>
+    <w:lsdException w:name="heading 9" w:uiPriority="9" w:qFormat="1"/>
+    <w:lsdException w:name="toc 1" w:uiPriority="39"/>
+    <w:lsdException w:name="toc 2" w:uiPriority="39"/>
+    <w:lsdException w:name="toc 3" w:uiPriority="39"/>
+    <w:lsdException w:name="toc 4" w:uiPriority="39"/>
+    <w:lsdException w:name="toc 5" w:uiPriority="39"/>
+    <w:lsdException w:name="toc 6" w:uiPriority="39"/>
+    <w:lsdException w:name="toc 7" w:uiPriority="39"/>
+    <w:lsdException w:name="toc 8" w:uiPriority="39"/>
+    <w:lsdException w:name="toc 9" w:uiPriority="39"/>
+    <w:lsdException w:name="caption" w:uiPriority="35" w:qFormat="1"/>
+    <w:lsdException w:name="Title" w:semiHidden="0" w:uiPriority="10" w:unhideWhenUsed="0" w:qFormat="1"/>
+    <w:lsdException w:name="Default Paragraph Font" w:uiPriority="1"/>
+    <w:lsdException w:name="Subtitle" w:semiHidden="0" w:uiPriority="11" w:unhideWhenUsed="0" w:qFormat="1"/>
+    <w:lsdException w:name="Strong" w:semiHidden="0" w:uiPriority="22" w:unhideWhenUsed="0" w:qFormat="1"/>
+    <w:lsdException w:name="Emphasis" w:semiHidden="0" w:uiPriority="20" w:unhideWhenUsed="0" w:qFormat="1"/>
+    <w:lsdException w:name="Table Grid" w:semiHidden="0" w:uiPriority="39" w:unhideWhenUsed="0"/>
+    <w:lsdException w:name="Placeholder Text" w:unhideWhenUsed="0"/>
+    <w:lsdException w:name="No Spacing" w:semiHidden="0" w:uiPriority="1" w:unhideWhenUsed="0" w:qFormat="1"/>
+    <w:lsdException w:name="Light Shading" w:semiHidden="0" w:uiPriority="60" w:unhideWhenUsed="0"/>
+    <w:lsdException w:name="Light List" w:semiHidden="0" w:uiPriority="61" w:unhideWhenUsed="0"/>
+    <w:lsdException w:name="Light Grid" w:semiHidden="0" w:uiPriority="62" w:unhideWhenUsed="0"/>
+    <w:lsdException w:name="Medium Shading 1" w:semiHidden="0" w:uiPriority="63" w:unhideWhenUsed="0"/>
+    <w:lsdException w:name="Medium Shading 2" w:semiHidden="0" w:uiPriority="64" w:unhideWhenUsed="0"/>
+    <w:lsdException w:name="Medium List 1" w:semiHidden="0" w:uiPriority="65" w:unhideWhenUsed="0"/>
+    <w:lsdException w:name="Medium List 2" w:semiHidden="0" w:uiPriority="66" w:unhideWhenUsed="0"/>
+    <w:lsdException w:name="Medium Grid 1" w:semiHidden="0" w:uiPriority="67" w:unhideWhenUsed="0"/>
+    <w:lsdException w:name="Medium Grid 2" w:semiHidden="0" w:uiPriority="68" w:unhideWhenUsed="0"/>
+    <w:lsdException w:name="Medium Grid 3" w:semiHidden="0" w:uiPriority="69" w:unhideWhenUsed="0"/>
+    <w:lsdException w:name="Dark List" w:semiHidden="0" w:uiPriority="70" w:unhideWhenUsed="0"/>
+    <w:lsdException w:name="Colorful Shading" w:semiHidden="0" w:uiPriority="71" w:unhideWhenUsed="0"/>
+    <w:lsdException w:name="Colorful List" w:semiHidden="0" w:uiPriority="72" w:unhideWhenUsed="0"/>
+    <w:lsdException w:name="Colorful Grid" w:semiHidden="0" w:uiPriority="73" w:unhideWhenUsed="0"/>
+    <w:lsdException w:name="Light Shading Accent 1" w:semiHidden="0" w:uiPriority="60" w:unhideWhenUsed="0"/>
+    <w:lsdException w:name="Light List Accent 1" w:semiHidden="0" w:uiPriority="61" w:unhideWhenUsed="0"/>
+    <w:lsdException w:name="Light Grid Accent 1" w:semiHidden="0" w:uiPriority="62" w:unhideWhenUsed="0"/>
+    <w:lsdException w:name="Medium Shading 1 Accent 1" w:semiHidden="0" w:uiPriority="63" w:unhideWhenUsed="0"/>
+    <w:lsdException w:name="Medium Shading 2 Accent 1" w:semiHidden="0" w:uiPriority="64" w:unhideWhenUsed="0"/>
+    <w:lsdException w:name="Medium List 1 Accent 1" w:semiHidden="0" w:uiPriority="65" w:unhideWhenUsed="0"/>
+    <w:lsdException w:name="Revision" w:unhideWhenUsed="0"/>
+    <w:lsdException w:name="List Paragraph" w:semiHidden="0" w:uiPriority="34" w:unhideWhenUsed="0" w:qFormat="1"/>
+    <w:lsdException w:name="Quote" w:semiHidden="0" w:uiPriority="29" w:unhideWhenUsed="0" w:qFormat="1"/>
+    <w:lsdException w:name="Intense Quote" w:semiHidden="0" w:uiPriority="30" w:unhideWhenUsed="0" w:qFormat="1"/>
+    <w:lsdException w:name="Medium List 2 Accent 1" w:semiHidden="0" w:uiPriority="66" w:unhideWhenUsed="0"/>
+    <w:lsdException w:name="Medium Grid 1 Accent 1" w:semiHidden="0" w:uiPriority="67" w:unhideWhenUsed="0"/>
+    <w:lsdException w:name="Medium Grid 2 Accent 1" w:semiHidden="0" w:uiPriority="68" w:unhideWhenUsed="0"/>
+    <w:lsdException w:name="Medium Grid 3 Accent 1" w:semiHidden="0" w:uiPriority="69" w:unhideWhenUsed="0"/>
+    <w:lsdException w:name="Dark List Accent 1" w:semiHidden="0" w:uiPriority="70" w:unhideWhenUsed="0"/>
+    <w:lsdException w:name="Colorful Shading Accent 1" w:semiHidden="0" w:uiPriority="71" w:unhideWhenUsed="0"/>
+    <w:lsdException w:name="Colorful List Accent 1" w:semiHidden="0" w:uiPriority="72" w:unhideWhenUsed="0"/>
+    <w:lsdException w:name="Colorful Grid Accent 1" w:semiHidden="0" w:uiPriority="73" w:unhideWhenUsed="0"/>
+    <w:lsdException w:name="Light Shading Accent 2" w:semiHidden="0" w:uiPriority="60" w:unhideWhenUsed="0"/>
+    <w:lsdException w:name="Light List Accent 2" w:semiHidden="0" w:uiPriority="61" w:unhideWhenUsed="0"/>
+    <w:lsdException w:name="Light Grid Accent 2" w:semiHidden="0" w:uiPriority="62" w:unhideWhenUsed="0"/>
+    <w:lsdException w:name="Medium Shading 1 Accent 2" w:semiHidden="0" w:uiPriority="63" w:unhideWhenUsed="0"/>
+    <w:lsdException w:name="Medium Shading 2 Accent 2" w:semiHidden="0" w:uiPriority="64" w:unhideWhenUsed="0"/>
+    <w:lsdException w:name="Medium List 1 Accent 2" w:semiHidden="0" w:uiPriority="65" w:unhideWhenUsed="0"/>
+    <w:lsdException w:name="Medium List 2 Accent 2" w:semiHidden="0" w:uiPriority="66" w:unhideWhenUsed="0"/>
+    <w:lsdException w:name="Medium Grid 1 Accent 2" w:semiHidden="0" w:uiPriority="67" w:unhideWhenUsed="0"/>
+    <w:lsdException w:name="Medium Grid 2 Accent 2" w:semiHidden="0" w:uiPriority="68" w:unhideWhenUsed="0"/>
+    <w:lsdException w:name="Medium Grid 3 Accent 2" w:semiHidden="0" w:uiPriority="69" w:unhideWhenUsed="0"/>
+    <w:lsdException w:name="Dark List Accent 2" w:semiHidden="0" w:uiPriority="70" w:unhideWhenUsed="0"/>
+    <w:lsdException w:name="Colorful Shading Accent 2" w:semiHidden="0" w:uiPriority="71" w:unhideWhenUsed="0"/>
+    <w:lsdException w:name="Colorful List Accent 2" w:semiHidden="0" w:uiPriority="72" w:unhideWhenUsed="0"/>
+    <w:lsdException w:name="Colorful Grid Accent 2" w:semiHidden="0" w:uiPriority="73" w:unhideWhenUsed="0"/>
+    <w:lsdException w:name="Light Shading Accent 3" w:semiHidden="0" w:uiPriority="60" w:unhideWhenUsed="0"/>
+    <w:lsdException w:name="Light List Accent 3" w:semiHidden="0" w:uiPriority="61" w:unhideWhenUsed="0"/>
+    <w:lsdException w:name="Light Grid Accent 3" w:semiHidden="0" w:uiPriority="62" w:unhideWhenUsed="0"/>
+    <w:lsdException w:name="Medium Shading 1 Accent 3" w:semiHidden="0" w:uiPriority="63" w:unhideWhenUsed="0"/>
+    <w:lsdException w:name="Medium Shading 2 Accent 3" w:semiHidden="0" w:uiPriority="64" w:unhideWhenUsed="0"/>
+    <w:lsdException w:name="Medium List 1 Accent 3" w:semiHidden="0" w:uiPriority="65" w:unhideWhenUsed="0"/>
+    <w:lsdException w:name="Medium List 2 Accent 3" w:semiHidden="0" w:uiPriority="66" w:unhideWhenUsed="0"/>
+    <w:lsdException w:name="Medium Grid 1 Accent 3" w:semiHidden="0" w:uiPriority="67" w:unhideWhenUsed="0"/>
+    <w:lsdException w:name="Medium Grid 2 Accent 3" w:semiHidden="0" w:uiPriority="68" w:unhideWhenUsed="0"/>
+    <w:lsdException w:name="Medium Grid 3 Accent 3" w:semiHidden="0" w:uiPriority="69" w:unhideWhenUsed="0"/>
+    <w:lsdException w:name="Dark List Accent 3" w:semiHidden="0" w:uiPriority="70" w:unhideWhenUsed="0"/>
+    <w:lsdException w:name="Colorful Shading Accent 3" w:semiHidden="0" w:uiPriority="71" w:unhideWhenUsed="0"/>
+    <w:lsdException w:name="Colorful List Accent 3" w:semiHidden="0" w:uiPriority="72" w:unhideWhenUsed="0"/>
+    <w:lsdException w:name="Colorful Grid Accent 3" w:semiHidden="0" w:uiPriority="73" w:unhideWhenUsed="0"/>
+    <w:lsdException w:name="Light Shading Accent 4" w:semiHidden="0" w:uiPriority="60" w:unhideWhenUsed="0"/>
+    <w:lsdException w:name="Light List Accent 4" w:semiHidden="0" w:uiPriority="61" w:unhideWhenUsed="0"/>
+    <w:lsdException w:name="Light Grid Accent 4" w:semiHidden="0" w:uiPriority="62" w:unhideWhenUsed="0"/>
+    <w:lsdException w:name="Medium Shading 1 Accent 4" w:semiHidden="0" w:uiPriority="63" w:unhideWhenUsed="0"/>
+    <w:lsdException w:name="Medium Shading 2 Accent 4" w:semiHidden="0" w:uiPriority="64" w:unhideWhenUsed="0"/>
+    <w:lsdException w:name="Medium List 1 Accent 4" w:semiHidden="0" w:uiPriority="65" w:unhideWhenUsed="0"/>
+    <w:lsdException w:name="Medium List 2 Accent 4" w:semiHidden="0" w:uiPriority="66" w:unhideWhenUsed="0"/>
+    <w:lsdException w:name="Medium Grid 1 Accent 4" w:semiHidden="0" w:uiPriority="67" w:unhideWhenUsed="0"/>
+    <w:lsdException w:name="Medium Grid 2 Accent 4" w:semiHidden="0" w:uiPriority="68" w:unhideWhenUsed="0"/>
+    <w:lsdException w:name="Medium Grid 3 Accent 4" w:semiHidden="0" w:uiPriority="69" w:unhideWhenUsed="0"/>
+    <w:lsdException w:name="Dark List Accent 4" w:semiHidden="0" w:uiPriority="70" w:unhideWhenUsed="0"/>
+    <w:lsdException w:name="Colorful Shading Accent 4" w:semiHidden="0" w:uiPriority="71" w:unhideWhenUsed="0"/>
+    <w:lsdException w:name="Colorful List Accent 4" w:semiHidden="0" w:uiPriority="72" w:unhideWhenUsed="0"/>
+    <w:lsdException w:name="Colorful Grid Accent 4" w:semiHidden="0" w:uiPriority="73" w:unhideWhenUsed="0"/>
+    <w:lsdException w:name="Light Shading Accent 5" w:semiHidden="0" w:uiPriority="60" w:unhideWhenUsed="0"/>
+    <w:lsdException w:name="Light List Accent 5" w:semiHidden="0" w:uiPriority="61" w:unhideWhenUsed="0"/>
+    <w:lsdException w:name="Light Grid Accent 5" w:semiHidden="0" w:uiPriority="62" w:unhideWhenUsed="0"/>
+    <w:lsdException w:name="Medium Shading 1 Accent 5" w:semiHidden="0" w:uiPriority="63" w:unhideWhenUsed="0"/>
+    <w:lsdException w:name="Medium Shading 2 Accent 5" w:semiHidden="0" w:uiPriority="64" w:unhideWhenUsed="0"/>
+    <w:lsdException w:name="Medium List 1 Accent 5" w:semiHidden="0" w:uiPriority="65" w:unhideWhenUsed="0"/>
+    <w:lsdException w:name="Medium List 2 Accent 5" w:semiHidden="0" w:uiPriority="66" w:unhideWhenUsed="0"/>
+    <w:lsdException w:name="Medium Grid 1 Accent 5" w:semiHidden="0" w:uiPriority="67" w:unhideWhenUsed="0"/>
+    <w:lsdException w:name="Medium Grid 2 Accent 5" w:semiHidden="0" w:uiPriority="68" w:unhideWhenUsed="0"/>
+    <w:lsdException w:name="Medium Grid 3 Accent 5" w:semiHidden="0" w:uiPriority="69" w:unhideWhenUsed="0"/>
+    <w:lsdException w:name="Dark List Accent 5" w:semiHidden="0" w:uiPriority="70" w:unhideWhenUsed="0"/>
+    <w:lsdException w:name="Colorful Shading Accent 5" w:semiHidden="0" w:uiPriority="71" w:unhideWhenUsed="0"/>
+    <w:lsdException w:name="Colorful List Accent 5" w:semiHidden="0" w:uiPriority="72" w:unhideWhenUsed="0"/>
+    <w:lsdException w:name="Colorful Grid Accent 5" w:semiHidden="0" w:uiPriority="73" w:unhideWhenUsed="0"/>
+    <w:lsdException w:name="Light Shading Accent 6" w:semiHidden="0" w:uiPriority="60" w:unhideWhenUsed="0"/>
+    <w:lsdException w:name="Light List Accent 6" w:semiHidden="0" w:uiPriority="61" w:unhideWhenUsed="0"/>
+    <w:lsdException w:name="Light Grid Accent 6" w:semiHidden="0" w:uiPriority="62" w:unhideWhenUsed="0"/>
+    <w:lsdException w:name="Medium Shading 1 Accent 6" w:semiHidden="0" w:uiPriority="63" w:unhideWhenUsed="0"/>
+    <w:lsdException w:name="Medium Shading 2 Accent 6" w:semiHidden="0" w:uiPriority="64" w:unhideWhenUsed="0"/>
+    <w:lsdException w:name="Medium List 1 Accent 6" w:semiHidden="0" w:uiPriority="65" w:unhideWhenUsed="0"/>
+    <w:lsdException w:name="Medium List 2 Accent 6" w:semiHidden="0" w:uiPriority="66" w:unhideWhenUsed="0"/>
+    <w:lsdException w:name="Medium Grid 1 Accent 6" w:semiHidden="0" w:uiPriority="67" w:unhideWhenUsed="0"/>
+    <w:lsdException w:name="Medium Grid 2 Accent 6" w:semiHidden="0" w:uiPriority="68" w:unhideWhenUsed="0"/>
+    <w:lsdException w:name="Medium Grid 3 Accent 6" w:semiHidden="0" w:uiPriority="69" w:unhideWhenUsed="0"/>
+    <w:lsdException w:name="Dark List Accent 6" w:semiHidden="0" w:uiPriority="70" w:unhideWhenUsed="0"/>
+    <w:lsdException w:name="Colorful Shading Accent 6" w:semiHidden="0" w:uiPriority="71" w:unhideWhenUsed="0"/>
+    <w:lsdException w:name="Colorful List Accent 6" w:semiHidden="0" w:uiPriority="72" w:unhideWhenUsed="0"/>
+    <w:lsdException w:name="Colorful Grid Accent 6" w:semiHidden="0" w:uiPriority="73" w:unhideWhenUsed="0"/>
+    <w:lsdException w:name="Subtle Emphasis" w:semiHidden="0" w:uiPriority="19" w:unhideWhenUsed="0" w:qFormat="1"/>
+    <w:lsdException w:name="Intense Emphasis" w:semiHidden="0" w:uiPriority="21" w:unhideWhenUsed="0" w:qFormat="1"/>
+    <w:lsdException w:name="Subtle Reference" w:semiHidden="0" w:uiPriority="31" w:unhideWhenUsed="0" w:qFormat="1"/>
+    <w:lsdException w:name="Intense Reference" w:semiHidden="0" w:uiPriority="32" w:unhideWhenUsed="0" w:qFormat="1"/>
+    <w:lsdException w:name="Book Title" w:semiHidden="0" w:uiPriority="33" w:unhideWhenUsed="0" w:qFormat="1"/>
+    <w:lsdException w:name="Bibliography" w:uiPriority="37"/>
+    <w:lsdException w:name="TOC Heading" w:uiPriority="39" w:qFormat="1"/>
   </w:latentStyles>
   <w:style w:type="paragraph" w:default="1" w:styleId="Normal">
     <w:name w:val="Normal"/>
     <w:qFormat/>
     <w:rsid w:val="00237FC2"/>
   </w:style>
-  <w:style w:type="character" w:default="1" w:styleId="Policepardfaut">
+  <w:style w:type="character" w:default="1" w:styleId="DefaultParagraphFont">
     <w:name w:val="Default Paragraph Font"/>
     <w:uiPriority w:val="1"/>
     <w:semiHidden/>
     <w:unhideWhenUsed/>
   </w:style>
-  <w:style w:type="table" w:default="1" w:styleId="TableauNormal">
+  <w:style w:type="table" w:default="1" w:styleId="TableNormal">
     <w:name w:val="Normal Table"/>
     <w:uiPriority w:val="99"/>
     <w:semiHidden/>
@@ -9673,13 +11343,13 @@
       </w:tblCellMar>
     </w:tblPr>
   </w:style>
-  <w:style w:type="numbering" w:default="1" w:styleId="Aucuneliste">
+  <w:style w:type="numbering" w:default="1" w:styleId="NoList">
     <w:name w:val="No List"/>
     <w:uiPriority w:val="99"/>
     <w:semiHidden/>
     <w:unhideWhenUsed/>
   </w:style>
-  <w:style w:type="paragraph" w:styleId="Paragraphedeliste">
+  <w:style w:type="paragraph" w:styleId="ListParagraph">
     <w:name w:val="List Paragraph"/>
     <w:basedOn w:val="Normal"/>
     <w:uiPriority w:val="34"/>
@@ -9694,9 +11364,9 @@
       <w:lang w:val="en-US"/>
     </w:rPr>
   </w:style>
-  <w:style w:type="character" w:styleId="Lienhypertexte">
+  <w:style w:type="character" w:styleId="Hyperlink">
     <w:name w:val="Hyperlink"/>
-    <w:basedOn w:val="Policepardfaut"/>
+    <w:basedOn w:val="DefaultParagraphFont"/>
     <w:uiPriority w:val="99"/>
     <w:rsid w:val="00237FC2"/>
     <w:rPr>
@@ -9706,8 +11376,289 @@
   </w:style>
   <w:style w:type="character" w:customStyle="1" w:styleId="tlid-translation">
     <w:name w:val="tlid-translation"/>
-    <w:basedOn w:val="Policepardfaut"/>
+    <w:basedOn w:val="DefaultParagraphFont"/>
     <w:rsid w:val="00DA6AAA"/>
+  </w:style>
+  <w:style w:type="paragraph" w:styleId="BalloonText">
+    <w:name w:val="Balloon Text"/>
+    <w:basedOn w:val="Normal"/>
+    <w:link w:val="BalloonTextChar"/>
+    <w:uiPriority w:val="99"/>
+    <w:semiHidden/>
+    <w:unhideWhenUsed/>
+    <w:rsid w:val="001F3B19"/>
+    <w:pPr>
+      <w:spacing w:after="0" w:line="240" w:lineRule="auto"/>
+    </w:pPr>
+    <w:rPr>
+      <w:rFonts w:ascii="Tahoma" w:hAnsi="Tahoma" w:cs="Tahoma"/>
+      <w:sz w:val="16"/>
+      <w:szCs w:val="16"/>
+    </w:rPr>
+  </w:style>
+  <w:style w:type="character" w:customStyle="1" w:styleId="BalloonTextChar">
+    <w:name w:val="Balloon Text Char"/>
+    <w:basedOn w:val="DefaultParagraphFont"/>
+    <w:link w:val="BalloonText"/>
+    <w:uiPriority w:val="99"/>
+    <w:semiHidden/>
+    <w:rsid w:val="001F3B19"/>
+    <w:rPr>
+      <w:rFonts w:ascii="Tahoma" w:hAnsi="Tahoma" w:cs="Tahoma"/>
+      <w:sz w:val="16"/>
+      <w:szCs w:val="16"/>
+    </w:rPr>
+  </w:style>
+</w:styles>
+</file>
+
+<file path=word/stylesWithEffects.xml><?xml version="1.0" encoding="utf-8"?>
+<w:styles xmlns:wpc="http://schemas.microsoft.com/office/word/2010/wordprocessingCanvas" xmlns:mc="http://schemas.openxmlformats.org/markup-compatibility/2006" xmlns:o="urn:schemas-microsoft-com:office:office" xmlns:r="http://schemas.openxmlformats.org/officeDocument/2006/relationships" xmlns:m="http://schemas.openxmlformats.org/officeDocument/2006/math" xmlns:v="urn:schemas-microsoft-com:vml" xmlns:wp14="http://schemas.microsoft.com/office/word/2010/wordprocessingDrawing" xmlns:wp="http://schemas.openxmlformats.org/drawingml/2006/wordprocessingDrawing" xmlns:w10="urn:schemas-microsoft-com:office:word" xmlns:w="http://schemas.openxmlformats.org/wordprocessingml/2006/main" xmlns:w14="http://schemas.microsoft.com/office/word/2010/wordml" xmlns:wpg="http://schemas.microsoft.com/office/word/2010/wordprocessingGroup" xmlns:wpi="http://schemas.microsoft.com/office/word/2010/wordprocessingInk" xmlns:wne="http://schemas.microsoft.com/office/word/2006/wordml" xmlns:wps="http://schemas.microsoft.com/office/word/2010/wordprocessingShape" mc:Ignorable="w14 wp14">
+  <w:docDefaults>
+    <w:rPrDefault>
+      <w:rPr>
+        <w:rFonts w:asciiTheme="minorHAnsi" w:eastAsiaTheme="minorHAnsi" w:hAnsiTheme="minorHAnsi" w:cstheme="minorBidi"/>
+        <w:sz w:val="22"/>
+        <w:szCs w:val="22"/>
+        <w:lang w:val="fr-FR" w:eastAsia="en-US" w:bidi="ar-SA"/>
+      </w:rPr>
+    </w:rPrDefault>
+    <w:pPrDefault>
+      <w:pPr>
+        <w:spacing w:after="160" w:line="259" w:lineRule="auto"/>
+      </w:pPr>
+    </w:pPrDefault>
+  </w:docDefaults>
+  <w:latentStyles w:defLockedState="0" w:defUIPriority="99" w:defSemiHidden="1" w:defUnhideWhenUsed="1" w:defQFormat="0" w:count="267">
+    <w:lsdException w:name="Normal" w:semiHidden="0" w:uiPriority="0" w:unhideWhenUsed="0" w:qFormat="1"/>
+    <w:lsdException w:name="heading 1" w:semiHidden="0" w:uiPriority="9" w:unhideWhenUsed="0" w:qFormat="1"/>
+    <w:lsdException w:name="heading 2" w:uiPriority="9" w:qFormat="1"/>
+    <w:lsdException w:name="heading 3" w:uiPriority="9" w:qFormat="1"/>
+    <w:lsdException w:name="heading 4" w:uiPriority="9" w:qFormat="1"/>
+    <w:lsdException w:name="heading 5" w:uiPriority="9" w:qFormat="1"/>
+    <w:lsdException w:name="heading 6" w:uiPriority="9" w:qFormat="1"/>
+    <w:lsdException w:name="heading 7" w:uiPriority="9" w:qFormat="1"/>
+    <w:lsdException w:name="heading 8" w:uiPriority="9" w:qFormat="1"/>
+    <w:lsdException w:name="heading 9" w:uiPriority="9" w:qFormat="1"/>
+    <w:lsdException w:name="toc 1" w:uiPriority="39"/>
+    <w:lsdException w:name="toc 2" w:uiPriority="39"/>
+    <w:lsdException w:name="toc 3" w:uiPriority="39"/>
+    <w:lsdException w:name="toc 4" w:uiPriority="39"/>
+    <w:lsdException w:name="toc 5" w:uiPriority="39"/>
+    <w:lsdException w:name="toc 6" w:uiPriority="39"/>
+    <w:lsdException w:name="toc 7" w:uiPriority="39"/>
+    <w:lsdException w:name="toc 8" w:uiPriority="39"/>
+    <w:lsdException w:name="toc 9" w:uiPriority="39"/>
+    <w:lsdException w:name="caption" w:uiPriority="35" w:qFormat="1"/>
+    <w:lsdException w:name="Title" w:semiHidden="0" w:uiPriority="10" w:unhideWhenUsed="0" w:qFormat="1"/>
+    <w:lsdException w:name="Default Paragraph Font" w:uiPriority="1"/>
+    <w:lsdException w:name="Subtitle" w:semiHidden="0" w:uiPriority="11" w:unhideWhenUsed="0" w:qFormat="1"/>
+    <w:lsdException w:name="Strong" w:semiHidden="0" w:uiPriority="22" w:unhideWhenUsed="0" w:qFormat="1"/>
+    <w:lsdException w:name="Emphasis" w:semiHidden="0" w:uiPriority="20" w:unhideWhenUsed="0" w:qFormat="1"/>
+    <w:lsdException w:name="Table Grid" w:semiHidden="0" w:uiPriority="39" w:unhideWhenUsed="0"/>
+    <w:lsdException w:name="Placeholder Text" w:unhideWhenUsed="0"/>
+    <w:lsdException w:name="No Spacing" w:semiHidden="0" w:uiPriority="1" w:unhideWhenUsed="0" w:qFormat="1"/>
+    <w:lsdException w:name="Light Shading" w:semiHidden="0" w:uiPriority="60" w:unhideWhenUsed="0"/>
+    <w:lsdException w:name="Light List" w:semiHidden="0" w:uiPriority="61" w:unhideWhenUsed="0"/>
+    <w:lsdException w:name="Light Grid" w:semiHidden="0" w:uiPriority="62" w:unhideWhenUsed="0"/>
+    <w:lsdException w:name="Medium Shading 1" w:semiHidden="0" w:uiPriority="63" w:unhideWhenUsed="0"/>
+    <w:lsdException w:name="Medium Shading 2" w:semiHidden="0" w:uiPriority="64" w:unhideWhenUsed="0"/>
+    <w:lsdException w:name="Medium List 1" w:semiHidden="0" w:uiPriority="65" w:unhideWhenUsed="0"/>
+    <w:lsdException w:name="Medium List 2" w:semiHidden="0" w:uiPriority="66" w:unhideWhenUsed="0"/>
+    <w:lsdException w:name="Medium Grid 1" w:semiHidden="0" w:uiPriority="67" w:unhideWhenUsed="0"/>
+    <w:lsdException w:name="Medium Grid 2" w:semiHidden="0" w:uiPriority="68" w:unhideWhenUsed="0"/>
+    <w:lsdException w:name="Medium Grid 3" w:semiHidden="0" w:uiPriority="69" w:unhideWhenUsed="0"/>
+    <w:lsdException w:name="Dark List" w:semiHidden="0" w:uiPriority="70" w:unhideWhenUsed="0"/>
+    <w:lsdException w:name="Colorful Shading" w:semiHidden="0" w:uiPriority="71" w:unhideWhenUsed="0"/>
+    <w:lsdException w:name="Colorful List" w:semiHidden="0" w:uiPriority="72" w:unhideWhenUsed="0"/>
+    <w:lsdException w:name="Colorful Grid" w:semiHidden="0" w:uiPriority="73" w:unhideWhenUsed="0"/>
+    <w:lsdException w:name="Light Shading Accent 1" w:semiHidden="0" w:uiPriority="60" w:unhideWhenUsed="0"/>
+    <w:lsdException w:name="Light List Accent 1" w:semiHidden="0" w:uiPriority="61" w:unhideWhenUsed="0"/>
+    <w:lsdException w:name="Light Grid Accent 1" w:semiHidden="0" w:uiPriority="62" w:unhideWhenUsed="0"/>
+    <w:lsdException w:name="Medium Shading 1 Accent 1" w:semiHidden="0" w:uiPriority="63" w:unhideWhenUsed="0"/>
+    <w:lsdException w:name="Medium Shading 2 Accent 1" w:semiHidden="0" w:uiPriority="64" w:unhideWhenUsed="0"/>
+    <w:lsdException w:name="Medium List 1 Accent 1" w:semiHidden="0" w:uiPriority="65" w:unhideWhenUsed="0"/>
+    <w:lsdException w:name="Revision" w:unhideWhenUsed="0"/>
+    <w:lsdException w:name="List Paragraph" w:semiHidden="0" w:uiPriority="34" w:unhideWhenUsed="0" w:qFormat="1"/>
+    <w:lsdException w:name="Quote" w:semiHidden="0" w:uiPriority="29" w:unhideWhenUsed="0" w:qFormat="1"/>
+    <w:lsdException w:name="Intense Quote" w:semiHidden="0" w:uiPriority="30" w:unhideWhenUsed="0" w:qFormat="1"/>
+    <w:lsdException w:name="Medium List 2 Accent 1" w:semiHidden="0" w:uiPriority="66" w:unhideWhenUsed="0"/>
+    <w:lsdException w:name="Medium Grid 1 Accent 1" w:semiHidden="0" w:uiPriority="67" w:unhideWhenUsed="0"/>
+    <w:lsdException w:name="Medium Grid 2 Accent 1" w:semiHidden="0" w:uiPriority="68" w:unhideWhenUsed="0"/>
+    <w:lsdException w:name="Medium Grid 3 Accent 1" w:semiHidden="0" w:uiPriority="69" w:unhideWhenUsed="0"/>
+    <w:lsdException w:name="Dark List Accent 1" w:semiHidden="0" w:uiPriority="70" w:unhideWhenUsed="0"/>
+    <w:lsdException w:name="Colorful Shading Accent 1" w:semiHidden="0" w:uiPriority="71" w:unhideWhenUsed="0"/>
+    <w:lsdException w:name="Colorful List Accent 1" w:semiHidden="0" w:uiPriority="72" w:unhideWhenUsed="0"/>
+    <w:lsdException w:name="Colorful Grid Accent 1" w:semiHidden="0" w:uiPriority="73" w:unhideWhenUsed="0"/>
+    <w:lsdException w:name="Light Shading Accent 2" w:semiHidden="0" w:uiPriority="60" w:unhideWhenUsed="0"/>
+    <w:lsdException w:name="Light List Accent 2" w:semiHidden="0" w:uiPriority="61" w:unhideWhenUsed="0"/>
+    <w:lsdException w:name="Light Grid Accent 2" w:semiHidden="0" w:uiPriority="62" w:unhideWhenUsed="0"/>
+    <w:lsdException w:name="Medium Shading 1 Accent 2" w:semiHidden="0" w:uiPriority="63" w:unhideWhenUsed="0"/>
+    <w:lsdException w:name="Medium Shading 2 Accent 2" w:semiHidden="0" w:uiPriority="64" w:unhideWhenUsed="0"/>
+    <w:lsdException w:name="Medium List 1 Accent 2" w:semiHidden="0" w:uiPriority="65" w:unhideWhenUsed="0"/>
+    <w:lsdException w:name="Medium List 2 Accent 2" w:semiHidden="0" w:uiPriority="66" w:unhideWhenUsed="0"/>
+    <w:lsdException w:name="Medium Grid 1 Accent 2" w:semiHidden="0" w:uiPriority="67" w:unhideWhenUsed="0"/>
+    <w:lsdException w:name="Medium Grid 2 Accent 2" w:semiHidden="0" w:uiPriority="68" w:unhideWhenUsed="0"/>
+    <w:lsdException w:name="Medium Grid 3 Accent 2" w:semiHidden="0" w:uiPriority="69" w:unhideWhenUsed="0"/>
+    <w:lsdException w:name="Dark List Accent 2" w:semiHidden="0" w:uiPriority="70" w:unhideWhenUsed="0"/>
+    <w:lsdException w:name="Colorful Shading Accent 2" w:semiHidden="0" w:uiPriority="71" w:unhideWhenUsed="0"/>
+    <w:lsdException w:name="Colorful List Accent 2" w:semiHidden="0" w:uiPriority="72" w:unhideWhenUsed="0"/>
+    <w:lsdException w:name="Colorful Grid Accent 2" w:semiHidden="0" w:uiPriority="73" w:unhideWhenUsed="0"/>
+    <w:lsdException w:name="Light Shading Accent 3" w:semiHidden="0" w:uiPriority="60" w:unhideWhenUsed="0"/>
+    <w:lsdException w:name="Light List Accent 3" w:semiHidden="0" w:uiPriority="61" w:unhideWhenUsed="0"/>
+    <w:lsdException w:name="Light Grid Accent 3" w:semiHidden="0" w:uiPriority="62" w:unhideWhenUsed="0"/>
+    <w:lsdException w:name="Medium Shading 1 Accent 3" w:semiHidden="0" w:uiPriority="63" w:unhideWhenUsed="0"/>
+    <w:lsdException w:name="Medium Shading 2 Accent 3" w:semiHidden="0" w:uiPriority="64" w:unhideWhenUsed="0"/>
+    <w:lsdException w:name="Medium List 1 Accent 3" w:semiHidden="0" w:uiPriority="65" w:unhideWhenUsed="0"/>
+    <w:lsdException w:name="Medium List 2 Accent 3" w:semiHidden="0" w:uiPriority="66" w:unhideWhenUsed="0"/>
+    <w:lsdException w:name="Medium Grid 1 Accent 3" w:semiHidden="0" w:uiPriority="67" w:unhideWhenUsed="0"/>
+    <w:lsdException w:name="Medium Grid 2 Accent 3" w:semiHidden="0" w:uiPriority="68" w:unhideWhenUsed="0"/>
+    <w:lsdException w:name="Medium Grid 3 Accent 3" w:semiHidden="0" w:uiPriority="69" w:unhideWhenUsed="0"/>
+    <w:lsdException w:name="Dark List Accent 3" w:semiHidden="0" w:uiPriority="70" w:unhideWhenUsed="0"/>
+    <w:lsdException w:name="Colorful Shading Accent 3" w:semiHidden="0" w:uiPriority="71" w:unhideWhenUsed="0"/>
+    <w:lsdException w:name="Colorful List Accent 3" w:semiHidden="0" w:uiPriority="72" w:unhideWhenUsed="0"/>
+    <w:lsdException w:name="Colorful Grid Accent 3" w:semiHidden="0" w:uiPriority="73" w:unhideWhenUsed="0"/>
+    <w:lsdException w:name="Light Shading Accent 4" w:semiHidden="0" w:uiPriority="60" w:unhideWhenUsed="0"/>
+    <w:lsdException w:name="Light List Accent 4" w:semiHidden="0" w:uiPriority="61" w:unhideWhenUsed="0"/>
+    <w:lsdException w:name="Light Grid Accent 4" w:semiHidden="0" w:uiPriority="62" w:unhideWhenUsed="0"/>
+    <w:lsdException w:name="Medium Shading 1 Accent 4" w:semiHidden="0" w:uiPriority="63" w:unhideWhenUsed="0"/>
+    <w:lsdException w:name="Medium Shading 2 Accent 4" w:semiHidden="0" w:uiPriority="64" w:unhideWhenUsed="0"/>
+    <w:lsdException w:name="Medium List 1 Accent 4" w:semiHidden="0" w:uiPriority="65" w:unhideWhenUsed="0"/>
+    <w:lsdException w:name="Medium List 2 Accent 4" w:semiHidden="0" w:uiPriority="66" w:unhideWhenUsed="0"/>
+    <w:lsdException w:name="Medium Grid 1 Accent 4" w:semiHidden="0" w:uiPriority="67" w:unhideWhenUsed="0"/>
+    <w:lsdException w:name="Medium Grid 2 Accent 4" w:semiHidden="0" w:uiPriority="68" w:unhideWhenUsed="0"/>
+    <w:lsdException w:name="Medium Grid 3 Accent 4" w:semiHidden="0" w:uiPriority="69" w:unhideWhenUsed="0"/>
+    <w:lsdException w:name="Dark List Accent 4" w:semiHidden="0" w:uiPriority="70" w:unhideWhenUsed="0"/>
+    <w:lsdException w:name="Colorful Shading Accent 4" w:semiHidden="0" w:uiPriority="71" w:unhideWhenUsed="0"/>
+    <w:lsdException w:name="Colorful List Accent 4" w:semiHidden="0" w:uiPriority="72" w:unhideWhenUsed="0"/>
+    <w:lsdException w:name="Colorful Grid Accent 4" w:semiHidden="0" w:uiPriority="73" w:unhideWhenUsed="0"/>
+    <w:lsdException w:name="Light Shading Accent 5" w:semiHidden="0" w:uiPriority="60" w:unhideWhenUsed="0"/>
+    <w:lsdException w:name="Light List Accent 5" w:semiHidden="0" w:uiPriority="61" w:unhideWhenUsed="0"/>
+    <w:lsdException w:name="Light Grid Accent 5" w:semiHidden="0" w:uiPriority="62" w:unhideWhenUsed="0"/>
+    <w:lsdException w:name="Medium Shading 1 Accent 5" w:semiHidden="0" w:uiPriority="63" w:unhideWhenUsed="0"/>
+    <w:lsdException w:name="Medium Shading 2 Accent 5" w:semiHidden="0" w:uiPriority="64" w:unhideWhenUsed="0"/>
+    <w:lsdException w:name="Medium List 1 Accent 5" w:semiHidden="0" w:uiPriority="65" w:unhideWhenUsed="0"/>
+    <w:lsdException w:name="Medium List 2 Accent 5" w:semiHidden="0" w:uiPriority="66" w:unhideWhenUsed="0"/>
+    <w:lsdException w:name="Medium Grid 1 Accent 5" w:semiHidden="0" w:uiPriority="67" w:unhideWhenUsed="0"/>
+    <w:lsdException w:name="Medium Grid 2 Accent 5" w:semiHidden="0" w:uiPriority="68" w:unhideWhenUsed="0"/>
+    <w:lsdException w:name="Medium Grid 3 Accent 5" w:semiHidden="0" w:uiPriority="69" w:unhideWhenUsed="0"/>
+    <w:lsdException w:name="Dark List Accent 5" w:semiHidden="0" w:uiPriority="70" w:unhideWhenUsed="0"/>
+    <w:lsdException w:name="Colorful Shading Accent 5" w:semiHidden="0" w:uiPriority="71" w:unhideWhenUsed="0"/>
+    <w:lsdException w:name="Colorful List Accent 5" w:semiHidden="0" w:uiPriority="72" w:unhideWhenUsed="0"/>
+    <w:lsdException w:name="Colorful Grid Accent 5" w:semiHidden="0" w:uiPriority="73" w:unhideWhenUsed="0"/>
+    <w:lsdException w:name="Light Shading Accent 6" w:semiHidden="0" w:uiPriority="60" w:unhideWhenUsed="0"/>
+    <w:lsdException w:name="Light List Accent 6" w:semiHidden="0" w:uiPriority="61" w:unhideWhenUsed="0"/>
+    <w:lsdException w:name="Light Grid Accent 6" w:semiHidden="0" w:uiPriority="62" w:unhideWhenUsed="0"/>
+    <w:lsdException w:name="Medium Shading 1 Accent 6" w:semiHidden="0" w:uiPriority="63" w:unhideWhenUsed="0"/>
+    <w:lsdException w:name="Medium Shading 2 Accent 6" w:semiHidden="0" w:uiPriority="64" w:unhideWhenUsed="0"/>
+    <w:lsdException w:name="Medium List 1 Accent 6" w:semiHidden="0" w:uiPriority="65" w:unhideWhenUsed="0"/>
+    <w:lsdException w:name="Medium List 2 Accent 6" w:semiHidden="0" w:uiPriority="66" w:unhideWhenUsed="0"/>
+    <w:lsdException w:name="Medium Grid 1 Accent 6" w:semiHidden="0" w:uiPriority="67" w:unhideWhenUsed="0"/>
+    <w:lsdException w:name="Medium Grid 2 Accent 6" w:semiHidden="0" w:uiPriority="68" w:unhideWhenUsed="0"/>
+    <w:lsdException w:name="Medium Grid 3 Accent 6" w:semiHidden="0" w:uiPriority="69" w:unhideWhenUsed="0"/>
+    <w:lsdException w:name="Dark List Accent 6" w:semiHidden="0" w:uiPriority="70" w:unhideWhenUsed="0"/>
+    <w:lsdException w:name="Colorful Shading Accent 6" w:semiHidden="0" w:uiPriority="71" w:unhideWhenUsed="0"/>
+    <w:lsdException w:name="Colorful List Accent 6" w:semiHidden="0" w:uiPriority="72" w:unhideWhenUsed="0"/>
+    <w:lsdException w:name="Colorful Grid Accent 6" w:semiHidden="0" w:uiPriority="73" w:unhideWhenUsed="0"/>
+    <w:lsdException w:name="Subtle Emphasis" w:semiHidden="0" w:uiPriority="19" w:unhideWhenUsed="0" w:qFormat="1"/>
+    <w:lsdException w:name="Intense Emphasis" w:semiHidden="0" w:uiPriority="21" w:unhideWhenUsed="0" w:qFormat="1"/>
+    <w:lsdException w:name="Subtle Reference" w:semiHidden="0" w:uiPriority="31" w:unhideWhenUsed="0" w:qFormat="1"/>
+    <w:lsdException w:name="Intense Reference" w:semiHidden="0" w:uiPriority="32" w:unhideWhenUsed="0" w:qFormat="1"/>
+    <w:lsdException w:name="Book Title" w:semiHidden="0" w:uiPriority="33" w:unhideWhenUsed="0" w:qFormat="1"/>
+    <w:lsdException w:name="Bibliography" w:uiPriority="37"/>
+    <w:lsdException w:name="TOC Heading" w:uiPriority="39" w:qFormat="1"/>
+  </w:latentStyles>
+  <w:style w:type="paragraph" w:default="1" w:styleId="Normal">
+    <w:name w:val="Normal"/>
+    <w:qFormat/>
+    <w:rsid w:val="00237FC2"/>
+  </w:style>
+  <w:style w:type="character" w:default="1" w:styleId="DefaultParagraphFont">
+    <w:name w:val="Default Paragraph Font"/>
+    <w:uiPriority w:val="1"/>
+    <w:semiHidden/>
+    <w:unhideWhenUsed/>
+  </w:style>
+  <w:style w:type="table" w:default="1" w:styleId="TableNormal">
+    <w:name w:val="Normal Table"/>
+    <w:uiPriority w:val="99"/>
+    <w:semiHidden/>
+    <w:unhideWhenUsed/>
+    <w:tblPr>
+      <w:tblInd w:w="0" w:type="dxa"/>
+      <w:tblCellMar>
+        <w:top w:w="0" w:type="dxa"/>
+        <w:left w:w="108" w:type="dxa"/>
+        <w:bottom w:w="0" w:type="dxa"/>
+        <w:right w:w="108" w:type="dxa"/>
+      </w:tblCellMar>
+    </w:tblPr>
+  </w:style>
+  <w:style w:type="numbering" w:default="1" w:styleId="NoList">
+    <w:name w:val="No List"/>
+    <w:uiPriority w:val="99"/>
+    <w:semiHidden/>
+    <w:unhideWhenUsed/>
+  </w:style>
+  <w:style w:type="paragraph" w:styleId="ListParagraph">
+    <w:name w:val="List Paragraph"/>
+    <w:basedOn w:val="Normal"/>
+    <w:uiPriority w:val="34"/>
+    <w:qFormat/>
+    <w:rsid w:val="00237FC2"/>
+    <w:pPr>
+      <w:spacing w:after="200" w:line="276" w:lineRule="auto"/>
+      <w:ind w:left="720"/>
+      <w:contextualSpacing/>
+    </w:pPr>
+    <w:rPr>
+      <w:lang w:val="en-US"/>
+    </w:rPr>
+  </w:style>
+  <w:style w:type="character" w:styleId="Hyperlink">
+    <w:name w:val="Hyperlink"/>
+    <w:basedOn w:val="DefaultParagraphFont"/>
+    <w:uiPriority w:val="99"/>
+    <w:rsid w:val="00237FC2"/>
+    <w:rPr>
+      <w:color w:val="0000FF"/>
+      <w:u w:val="single"/>
+    </w:rPr>
+  </w:style>
+  <w:style w:type="character" w:customStyle="1" w:styleId="tlid-translation">
+    <w:name w:val="tlid-translation"/>
+    <w:basedOn w:val="DefaultParagraphFont"/>
+    <w:rsid w:val="00DA6AAA"/>
+  </w:style>
+  <w:style w:type="paragraph" w:styleId="BalloonText">
+    <w:name w:val="Balloon Text"/>
+    <w:basedOn w:val="Normal"/>
+    <w:link w:val="BalloonTextChar"/>
+    <w:uiPriority w:val="99"/>
+    <w:semiHidden/>
+    <w:unhideWhenUsed/>
+    <w:rsid w:val="001F3B19"/>
+    <w:pPr>
+      <w:spacing w:after="0" w:line="240" w:lineRule="auto"/>
+    </w:pPr>
+    <w:rPr>
+      <w:rFonts w:ascii="Tahoma" w:hAnsi="Tahoma" w:cs="Tahoma"/>
+      <w:sz w:val="16"/>
+      <w:szCs w:val="16"/>
+    </w:rPr>
+  </w:style>
+  <w:style w:type="character" w:customStyle="1" w:styleId="BalloonTextChar">
+    <w:name w:val="Balloon Text Char"/>
+    <w:basedOn w:val="DefaultParagraphFont"/>
+    <w:link w:val="BalloonText"/>
+    <w:uiPriority w:val="99"/>
+    <w:semiHidden/>
+    <w:rsid w:val="001F3B19"/>
+    <w:rPr>
+      <w:rFonts w:ascii="Tahoma" w:hAnsi="Tahoma" w:cs="Tahoma"/>
+      <w:sz w:val="16"/>
+      <w:szCs w:val="16"/>
+    </w:rPr>
   </w:style>
 </w:styles>
 </file>
@@ -9755,7 +11706,7 @@
     </a:clrScheme>
     <a:fontScheme name="Office">
       <a:majorFont>
-        <a:latin typeface="Calibri Light" panose="020F0302020204030204"/>
+        <a:latin typeface="Calibri Light"/>
         <a:ea typeface=""/>
         <a:cs typeface=""/>
         <a:font script="Jpan" typeface="游ゴシック Light"/>
@@ -9790,7 +11741,7 @@
         <a:font script="Geor" typeface="Sylfaen"/>
       </a:majorFont>
       <a:minorFont>
-        <a:latin typeface="Calibri" panose="020F0502020204030204"/>
+        <a:latin typeface="Calibri"/>
         <a:ea typeface=""/>
         <a:cs typeface=""/>
         <a:font script="Jpan" typeface="游明朝"/>
@@ -9967,7 +11918,7 @@
   <a:extraClrSchemeLst/>
   <a:extLst>
     <a:ext uri="{05A4C25C-085E-4340-85A3-A5531E510DB2}">
-      <thm15:themeFamily xmlns:thm15="http://schemas.microsoft.com/office/thememl/2012/main" name="Office Theme" id="{62F939B6-93AF-4DB8-9C6B-D6C7DFDC589F}" vid="{4A3C46E8-61CC-4603-A589-7422A47A8E4A}"/>
+      <thm15:themeFamily xmlns:thm15="http://schemas.microsoft.com/office/thememl/2012/main" xmlns="" name="Office Theme" id="{62F939B6-93AF-4DB8-9C6B-D6C7DFDC589F}" vid="{4A3C46E8-61CC-4603-A589-7422A47A8E4A}"/>
     </a:ext>
   </a:extLst>
 </a:theme>

</xml_diff>